<commit_message>
updated SRS with changelog
</commit_message>
<xml_diff>
--- a/Documentation/SRS - Metadata Manager.docx
+++ b/Documentation/SRS - Metadata Manager.docx
@@ -6,7 +6,7 @@
       <w:pPr>
         <w:pStyle w:val="Heading1"/>
       </w:pPr>
-      <w:bookmarkStart w:id="0" w:name="_Toc100215440"/>
+      <w:bookmarkStart w:id="0" w:name="_Toc101207522"/>
       <w:r>
         <w:t>Introduction</w:t>
       </w:r>
@@ -116,7 +116,7 @@
           <w:r>
             <w:fldChar w:fldCharType="separate"/>
           </w:r>
-          <w:hyperlink w:anchor="_Toc100215440" w:history="1">
+          <w:hyperlink w:anchor="_Toc101207522" w:history="1">
             <w:r>
               <w:rPr>
                 <w:rStyle w:val="Hyperlink"/>
@@ -143,7 +143,7 @@
                 <w:noProof/>
                 <w:webHidden/>
               </w:rPr>
-              <w:instrText xml:space="preserve"> PAGEREF _Toc100215440 \h </w:instrText>
+              <w:instrText xml:space="preserve"> PAGEREF _Toc101207522 \h </w:instrText>
             </w:r>
             <w:r>
               <w:rPr>
@@ -185,7 +185,7 @@
               <w:noProof/>
             </w:rPr>
           </w:pPr>
-          <w:hyperlink w:anchor="_Toc100215441" w:history="1">
+          <w:hyperlink w:anchor="_Toc101207523" w:history="1">
             <w:r>
               <w:rPr>
                 <w:rStyle w:val="Hyperlink"/>
@@ -212,7 +212,7 @@
                 <w:noProof/>
                 <w:webHidden/>
               </w:rPr>
-              <w:instrText xml:space="preserve"> PAGEREF _Toc100215441 \h </w:instrText>
+              <w:instrText xml:space="preserve"> PAGEREF _Toc101207523 \h </w:instrText>
             </w:r>
             <w:r>
               <w:rPr>
@@ -232,7 +232,7 @@
                 <w:noProof/>
                 <w:webHidden/>
               </w:rPr>
-              <w:t>4</w:t>
+              <w:t>2</w:t>
             </w:r>
             <w:r>
               <w:rPr>
@@ -254,13 +254,13 @@
               <w:noProof/>
             </w:rPr>
           </w:pPr>
-          <w:hyperlink w:anchor="_Toc100215442" w:history="1">
+          <w:hyperlink w:anchor="_Toc101207524" w:history="1">
             <w:r>
               <w:rPr>
                 <w:rStyle w:val="Hyperlink"/>
                 <w:noProof/>
               </w:rPr>
-              <w:t>Timing</w:t>
+              <w:t>Audience</w:t>
             </w:r>
             <w:r>
               <w:rPr>
@@ -281,7 +281,7 @@
                 <w:noProof/>
                 <w:webHidden/>
               </w:rPr>
-              <w:instrText xml:space="preserve"> PAGEREF _Toc100215442 \h </w:instrText>
+              <w:instrText xml:space="preserve"> PAGEREF _Toc101207524 \h </w:instrText>
             </w:r>
             <w:r>
               <w:rPr>
@@ -301,7 +301,7 @@
                 <w:noProof/>
                 <w:webHidden/>
               </w:rPr>
-              <w:t>4</w:t>
+              <w:t>2</w:t>
             </w:r>
             <w:r>
               <w:rPr>
@@ -323,13 +323,13 @@
               <w:noProof/>
             </w:rPr>
           </w:pPr>
-          <w:hyperlink w:anchor="_Toc100215443" w:history="1">
+          <w:hyperlink w:anchor="_Toc101207525" w:history="1">
             <w:r>
               <w:rPr>
                 <w:rStyle w:val="Hyperlink"/>
                 <w:noProof/>
               </w:rPr>
-              <w:t>Operating Environment</w:t>
+              <w:t>Challenges</w:t>
             </w:r>
             <w:r>
               <w:rPr>
@@ -350,7 +350,7 @@
                 <w:noProof/>
                 <w:webHidden/>
               </w:rPr>
-              <w:instrText xml:space="preserve"> PAGEREF _Toc100215443 \h </w:instrText>
+              <w:instrText xml:space="preserve"> PAGEREF _Toc101207525 \h </w:instrText>
             </w:r>
             <w:r>
               <w:rPr>
@@ -370,7 +370,7 @@
                 <w:noProof/>
                 <w:webHidden/>
               </w:rPr>
-              <w:t>4</w:t>
+              <w:t>2</w:t>
             </w:r>
             <w:r>
               <w:rPr>
@@ -392,13 +392,13 @@
               <w:noProof/>
             </w:rPr>
           </w:pPr>
-          <w:hyperlink w:anchor="_Toc100215444" w:history="1">
+          <w:hyperlink w:anchor="_Toc101207526" w:history="1">
             <w:r>
               <w:rPr>
                 <w:rStyle w:val="Hyperlink"/>
                 <w:noProof/>
               </w:rPr>
-              <w:t>Security</w:t>
+              <w:t>Operating Environment</w:t>
             </w:r>
             <w:r>
               <w:rPr>
@@ -419,7 +419,7 @@
                 <w:noProof/>
                 <w:webHidden/>
               </w:rPr>
-              <w:instrText xml:space="preserve"> PAGEREF _Toc100215444 \h </w:instrText>
+              <w:instrText xml:space="preserve"> PAGEREF _Toc101207526 \h </w:instrText>
             </w:r>
             <w:r>
               <w:rPr>
@@ -439,7 +439,7 @@
                 <w:noProof/>
                 <w:webHidden/>
               </w:rPr>
-              <w:t>4</w:t>
+              <w:t>2</w:t>
             </w:r>
             <w:r>
               <w:rPr>
@@ -461,13 +461,13 @@
               <w:noProof/>
             </w:rPr>
           </w:pPr>
-          <w:hyperlink w:anchor="_Toc100215445" w:history="1">
+          <w:hyperlink w:anchor="_Toc101207527" w:history="1">
             <w:r>
               <w:rPr>
                 <w:rStyle w:val="Hyperlink"/>
                 <w:noProof/>
               </w:rPr>
-              <w:t>Deliverables</w:t>
+              <w:t>Security</w:t>
             </w:r>
             <w:r>
               <w:rPr>
@@ -488,7 +488,7 @@
                 <w:noProof/>
                 <w:webHidden/>
               </w:rPr>
-              <w:instrText xml:space="preserve"> PAGEREF _Toc100215445 \h </w:instrText>
+              <w:instrText xml:space="preserve"> PAGEREF _Toc101207527 \h </w:instrText>
             </w:r>
             <w:r>
               <w:rPr>
@@ -508,7 +508,214 @@
                 <w:noProof/>
                 <w:webHidden/>
               </w:rPr>
-              <w:t>4</w:t>
+              <w:t>3</w:t>
+            </w:r>
+            <w:r>
+              <w:rPr>
+                <w:noProof/>
+                <w:webHidden/>
+              </w:rPr>
+              <w:fldChar w:fldCharType="end"/>
+            </w:r>
+          </w:hyperlink>
+        </w:p>
+        <w:p>
+          <w:pPr>
+            <w:pStyle w:val="TOC2"/>
+            <w:tabs>
+              <w:tab w:val="right" w:leader="dot" w:pos="9350"/>
+            </w:tabs>
+            <w:rPr>
+              <w:rFonts w:eastAsiaTheme="minorEastAsia"/>
+              <w:noProof/>
+            </w:rPr>
+          </w:pPr>
+          <w:hyperlink w:anchor="_Toc101207528" w:history="1">
+            <w:r>
+              <w:rPr>
+                <w:rStyle w:val="Hyperlink"/>
+                <w:noProof/>
+              </w:rPr>
+              <w:t>Development Environment</w:t>
+            </w:r>
+            <w:r>
+              <w:rPr>
+                <w:noProof/>
+                <w:webHidden/>
+              </w:rPr>
+              <w:tab/>
+            </w:r>
+            <w:r>
+              <w:rPr>
+                <w:noProof/>
+                <w:webHidden/>
+              </w:rPr>
+              <w:fldChar w:fldCharType="begin"/>
+            </w:r>
+            <w:r>
+              <w:rPr>
+                <w:noProof/>
+                <w:webHidden/>
+              </w:rPr>
+              <w:instrText xml:space="preserve"> PAGEREF _Toc101207528 \h </w:instrText>
+            </w:r>
+            <w:r>
+              <w:rPr>
+                <w:noProof/>
+                <w:webHidden/>
+              </w:rPr>
+            </w:r>
+            <w:r>
+              <w:rPr>
+                <w:noProof/>
+                <w:webHidden/>
+              </w:rPr>
+              <w:fldChar w:fldCharType="separate"/>
+            </w:r>
+            <w:r>
+              <w:rPr>
+                <w:noProof/>
+                <w:webHidden/>
+              </w:rPr>
+              <w:t>3</w:t>
+            </w:r>
+            <w:r>
+              <w:rPr>
+                <w:noProof/>
+                <w:webHidden/>
+              </w:rPr>
+              <w:fldChar w:fldCharType="end"/>
+            </w:r>
+          </w:hyperlink>
+        </w:p>
+        <w:p>
+          <w:pPr>
+            <w:pStyle w:val="TOC2"/>
+            <w:tabs>
+              <w:tab w:val="right" w:leader="dot" w:pos="9350"/>
+            </w:tabs>
+            <w:rPr>
+              <w:rFonts w:eastAsiaTheme="minorEastAsia"/>
+              <w:noProof/>
+            </w:rPr>
+          </w:pPr>
+          <w:hyperlink w:anchor="_Toc101207529" w:history="1">
+            <w:r>
+              <w:rPr>
+                <w:rStyle w:val="Hyperlink"/>
+                <w:noProof/>
+              </w:rPr>
+              <w:t>XMP Reference</w:t>
+            </w:r>
+            <w:r>
+              <w:rPr>
+                <w:noProof/>
+                <w:webHidden/>
+              </w:rPr>
+              <w:tab/>
+            </w:r>
+            <w:r>
+              <w:rPr>
+                <w:noProof/>
+                <w:webHidden/>
+              </w:rPr>
+              <w:fldChar w:fldCharType="begin"/>
+            </w:r>
+            <w:r>
+              <w:rPr>
+                <w:noProof/>
+                <w:webHidden/>
+              </w:rPr>
+              <w:instrText xml:space="preserve"> PAGEREF _Toc101207529 \h </w:instrText>
+            </w:r>
+            <w:r>
+              <w:rPr>
+                <w:noProof/>
+                <w:webHidden/>
+              </w:rPr>
+            </w:r>
+            <w:r>
+              <w:rPr>
+                <w:noProof/>
+                <w:webHidden/>
+              </w:rPr>
+              <w:fldChar w:fldCharType="separate"/>
+            </w:r>
+            <w:r>
+              <w:rPr>
+                <w:noProof/>
+                <w:webHidden/>
+              </w:rPr>
+              <w:t>3</w:t>
+            </w:r>
+            <w:r>
+              <w:rPr>
+                <w:noProof/>
+                <w:webHidden/>
+              </w:rPr>
+              <w:fldChar w:fldCharType="end"/>
+            </w:r>
+          </w:hyperlink>
+        </w:p>
+        <w:p>
+          <w:pPr>
+            <w:pStyle w:val="TOC2"/>
+            <w:tabs>
+              <w:tab w:val="right" w:leader="dot" w:pos="9350"/>
+            </w:tabs>
+            <w:rPr>
+              <w:rFonts w:eastAsiaTheme="minorEastAsia"/>
+              <w:noProof/>
+            </w:rPr>
+          </w:pPr>
+          <w:hyperlink w:anchor="_Toc101207530" w:history="1">
+            <w:r>
+              <w:rPr>
+                <w:rStyle w:val="Hyperlink"/>
+                <w:noProof/>
+              </w:rPr>
+              <w:t>Dublin Core Reference</w:t>
+            </w:r>
+            <w:r>
+              <w:rPr>
+                <w:noProof/>
+                <w:webHidden/>
+              </w:rPr>
+              <w:tab/>
+            </w:r>
+            <w:r>
+              <w:rPr>
+                <w:noProof/>
+                <w:webHidden/>
+              </w:rPr>
+              <w:fldChar w:fldCharType="begin"/>
+            </w:r>
+            <w:r>
+              <w:rPr>
+                <w:noProof/>
+                <w:webHidden/>
+              </w:rPr>
+              <w:instrText xml:space="preserve"> PAGEREF _Toc101207530 \h </w:instrText>
+            </w:r>
+            <w:r>
+              <w:rPr>
+                <w:noProof/>
+                <w:webHidden/>
+              </w:rPr>
+            </w:r>
+            <w:r>
+              <w:rPr>
+                <w:noProof/>
+                <w:webHidden/>
+              </w:rPr>
+              <w:fldChar w:fldCharType="separate"/>
+            </w:r>
+            <w:r>
+              <w:rPr>
+                <w:noProof/>
+                <w:webHidden/>
+              </w:rPr>
+              <w:t>3</w:t>
             </w:r>
             <w:r>
               <w:rPr>
@@ -530,13 +737,13 @@
               <w:noProof/>
             </w:rPr>
           </w:pPr>
-          <w:hyperlink w:anchor="_Toc100215446" w:history="1">
+          <w:hyperlink w:anchor="_Toc101207531" w:history="1">
             <w:r>
               <w:rPr>
                 <w:rStyle w:val="Hyperlink"/>
                 <w:noProof/>
               </w:rPr>
-              <w:t>Tools &amp; Reference</w:t>
+              <w:t>Features</w:t>
             </w:r>
             <w:r>
               <w:rPr>
@@ -557,7 +764,7 @@
                 <w:noProof/>
                 <w:webHidden/>
               </w:rPr>
-              <w:instrText xml:space="preserve"> PAGEREF _Toc100215446 \h </w:instrText>
+              <w:instrText xml:space="preserve"> PAGEREF _Toc101207531 \h </w:instrText>
             </w:r>
             <w:r>
               <w:rPr>
@@ -577,7 +784,214 @@
                 <w:noProof/>
                 <w:webHidden/>
               </w:rPr>
+              <w:t>4</w:t>
+            </w:r>
+            <w:r>
+              <w:rPr>
+                <w:noProof/>
+                <w:webHidden/>
+              </w:rPr>
+              <w:fldChar w:fldCharType="end"/>
+            </w:r>
+          </w:hyperlink>
+        </w:p>
+        <w:p>
+          <w:pPr>
+            <w:pStyle w:val="TOC1"/>
+            <w:tabs>
+              <w:tab w:val="right" w:leader="dot" w:pos="9350"/>
+            </w:tabs>
+            <w:rPr>
+              <w:rFonts w:eastAsiaTheme="minorEastAsia"/>
+              <w:noProof/>
+            </w:rPr>
+          </w:pPr>
+          <w:hyperlink w:anchor="_Toc101207532" w:history="1">
+            <w:r>
+              <w:rPr>
+                <w:rStyle w:val="Hyperlink"/>
+                <w:noProof/>
+              </w:rPr>
+              <w:t>Selected Metadata</w:t>
+            </w:r>
+            <w:r>
+              <w:rPr>
+                <w:noProof/>
+                <w:webHidden/>
+              </w:rPr>
+              <w:tab/>
+            </w:r>
+            <w:r>
+              <w:rPr>
+                <w:noProof/>
+                <w:webHidden/>
+              </w:rPr>
+              <w:fldChar w:fldCharType="begin"/>
+            </w:r>
+            <w:r>
+              <w:rPr>
+                <w:noProof/>
+                <w:webHidden/>
+              </w:rPr>
+              <w:instrText xml:space="preserve"> PAGEREF _Toc101207532 \h </w:instrText>
+            </w:r>
+            <w:r>
+              <w:rPr>
+                <w:noProof/>
+                <w:webHidden/>
+              </w:rPr>
+            </w:r>
+            <w:r>
+              <w:rPr>
+                <w:noProof/>
+                <w:webHidden/>
+              </w:rPr>
+              <w:fldChar w:fldCharType="separate"/>
+            </w:r>
+            <w:r>
+              <w:rPr>
+                <w:noProof/>
+                <w:webHidden/>
+              </w:rPr>
               <w:t>5</w:t>
+            </w:r>
+            <w:r>
+              <w:rPr>
+                <w:noProof/>
+                <w:webHidden/>
+              </w:rPr>
+              <w:fldChar w:fldCharType="end"/>
+            </w:r>
+          </w:hyperlink>
+        </w:p>
+        <w:p>
+          <w:pPr>
+            <w:pStyle w:val="TOC1"/>
+            <w:tabs>
+              <w:tab w:val="right" w:leader="dot" w:pos="9350"/>
+            </w:tabs>
+            <w:rPr>
+              <w:rFonts w:eastAsiaTheme="minorEastAsia"/>
+              <w:noProof/>
+            </w:rPr>
+          </w:pPr>
+          <w:hyperlink w:anchor="_Toc101207533" w:history="1">
+            <w:r>
+              <w:rPr>
+                <w:rStyle w:val="Hyperlink"/>
+                <w:noProof/>
+              </w:rPr>
+              <w:t>Class Diagrams</w:t>
+            </w:r>
+            <w:r>
+              <w:rPr>
+                <w:noProof/>
+                <w:webHidden/>
+              </w:rPr>
+              <w:tab/>
+            </w:r>
+            <w:r>
+              <w:rPr>
+                <w:noProof/>
+                <w:webHidden/>
+              </w:rPr>
+              <w:fldChar w:fldCharType="begin"/>
+            </w:r>
+            <w:r>
+              <w:rPr>
+                <w:noProof/>
+                <w:webHidden/>
+              </w:rPr>
+              <w:instrText xml:space="preserve"> PAGEREF _Toc101207533 \h </w:instrText>
+            </w:r>
+            <w:r>
+              <w:rPr>
+                <w:noProof/>
+                <w:webHidden/>
+              </w:rPr>
+            </w:r>
+            <w:r>
+              <w:rPr>
+                <w:noProof/>
+                <w:webHidden/>
+              </w:rPr>
+              <w:fldChar w:fldCharType="separate"/>
+            </w:r>
+            <w:r>
+              <w:rPr>
+                <w:noProof/>
+                <w:webHidden/>
+              </w:rPr>
+              <w:t>6</w:t>
+            </w:r>
+            <w:r>
+              <w:rPr>
+                <w:noProof/>
+                <w:webHidden/>
+              </w:rPr>
+              <w:fldChar w:fldCharType="end"/>
+            </w:r>
+          </w:hyperlink>
+        </w:p>
+        <w:p>
+          <w:pPr>
+            <w:pStyle w:val="TOC1"/>
+            <w:tabs>
+              <w:tab w:val="right" w:leader="dot" w:pos="9350"/>
+            </w:tabs>
+            <w:rPr>
+              <w:rFonts w:eastAsiaTheme="minorEastAsia"/>
+              <w:noProof/>
+            </w:rPr>
+          </w:pPr>
+          <w:hyperlink w:anchor="_Toc101207534" w:history="1">
+            <w:r>
+              <w:rPr>
+                <w:rStyle w:val="Hyperlink"/>
+                <w:noProof/>
+              </w:rPr>
+              <w:t>Use Case Diagrams</w:t>
+            </w:r>
+            <w:r>
+              <w:rPr>
+                <w:noProof/>
+                <w:webHidden/>
+              </w:rPr>
+              <w:tab/>
+            </w:r>
+            <w:r>
+              <w:rPr>
+                <w:noProof/>
+                <w:webHidden/>
+              </w:rPr>
+              <w:fldChar w:fldCharType="begin"/>
+            </w:r>
+            <w:r>
+              <w:rPr>
+                <w:noProof/>
+                <w:webHidden/>
+              </w:rPr>
+              <w:instrText xml:space="preserve"> PAGEREF _Toc101207534 \h </w:instrText>
+            </w:r>
+            <w:r>
+              <w:rPr>
+                <w:noProof/>
+                <w:webHidden/>
+              </w:rPr>
+            </w:r>
+            <w:r>
+              <w:rPr>
+                <w:noProof/>
+                <w:webHidden/>
+              </w:rPr>
+              <w:fldChar w:fldCharType="separate"/>
+            </w:r>
+            <w:r>
+              <w:rPr>
+                <w:noProof/>
+                <w:webHidden/>
+              </w:rPr>
+              <w:t>7</w:t>
             </w:r>
             <w:r>
               <w:rPr>
@@ -599,13 +1013,13 @@
               <w:noProof/>
             </w:rPr>
           </w:pPr>
-          <w:hyperlink w:anchor="_Toc100215447" w:history="1">
+          <w:hyperlink w:anchor="_Toc101207535" w:history="1">
             <w:r>
               <w:rPr>
                 <w:rStyle w:val="Hyperlink"/>
                 <w:noProof/>
               </w:rPr>
-              <w:t>XMP SDK</w:t>
+              <w:t>UC 1.1 - Displaying Metadata Embedded in pdf Files</w:t>
             </w:r>
             <w:r>
               <w:rPr>
@@ -626,7 +1040,7 @@
                 <w:noProof/>
                 <w:webHidden/>
               </w:rPr>
-              <w:instrText xml:space="preserve"> PAGEREF _Toc100215447 \h </w:instrText>
+              <w:instrText xml:space="preserve"> PAGEREF _Toc101207535 \h </w:instrText>
             </w:r>
             <w:r>
               <w:rPr>
@@ -646,7 +1060,7 @@
                 <w:noProof/>
                 <w:webHidden/>
               </w:rPr>
-              <w:t>6</w:t>
+              <w:t>7</w:t>
             </w:r>
             <w:r>
               <w:rPr>
@@ -668,13 +1082,13 @@
               <w:noProof/>
             </w:rPr>
           </w:pPr>
-          <w:hyperlink w:anchor="_Toc100215448" w:history="1">
+          <w:hyperlink w:anchor="_Toc101207536" w:history="1">
             <w:r>
               <w:rPr>
                 <w:rStyle w:val="Hyperlink"/>
                 <w:noProof/>
               </w:rPr>
-              <w:t>Dublin Core</w:t>
+              <w:t>UC 1.2 - Modifying Metadata in Grid View</w:t>
             </w:r>
             <w:r>
               <w:rPr>
@@ -695,7 +1109,7 @@
                 <w:noProof/>
                 <w:webHidden/>
               </w:rPr>
-              <w:instrText xml:space="preserve"> PAGEREF _Toc100215448 \h </w:instrText>
+              <w:instrText xml:space="preserve"> PAGEREF _Toc101207536 \h </w:instrText>
             </w:r>
             <w:r>
               <w:rPr>
@@ -715,7 +1129,76 @@
                 <w:noProof/>
                 <w:webHidden/>
               </w:rPr>
-              <w:t>6</w:t>
+              <w:t>7</w:t>
+            </w:r>
+            <w:r>
+              <w:rPr>
+                <w:noProof/>
+                <w:webHidden/>
+              </w:rPr>
+              <w:fldChar w:fldCharType="end"/>
+            </w:r>
+          </w:hyperlink>
+        </w:p>
+        <w:p>
+          <w:pPr>
+            <w:pStyle w:val="TOC2"/>
+            <w:tabs>
+              <w:tab w:val="right" w:leader="dot" w:pos="9350"/>
+            </w:tabs>
+            <w:rPr>
+              <w:rFonts w:eastAsiaTheme="minorEastAsia"/>
+              <w:noProof/>
+            </w:rPr>
+          </w:pPr>
+          <w:hyperlink w:anchor="_Toc101207537" w:history="1">
+            <w:r>
+              <w:rPr>
+                <w:rStyle w:val="Hyperlink"/>
+                <w:noProof/>
+              </w:rPr>
+              <w:t>UC 1.5 - Modifying Metadata using XMP Templates</w:t>
+            </w:r>
+            <w:r>
+              <w:rPr>
+                <w:noProof/>
+                <w:webHidden/>
+              </w:rPr>
+              <w:tab/>
+            </w:r>
+            <w:r>
+              <w:rPr>
+                <w:noProof/>
+                <w:webHidden/>
+              </w:rPr>
+              <w:fldChar w:fldCharType="begin"/>
+            </w:r>
+            <w:r>
+              <w:rPr>
+                <w:noProof/>
+                <w:webHidden/>
+              </w:rPr>
+              <w:instrText xml:space="preserve"> PAGEREF _Toc101207537 \h </w:instrText>
+            </w:r>
+            <w:r>
+              <w:rPr>
+                <w:noProof/>
+                <w:webHidden/>
+              </w:rPr>
+            </w:r>
+            <w:r>
+              <w:rPr>
+                <w:noProof/>
+                <w:webHidden/>
+              </w:rPr>
+              <w:fldChar w:fldCharType="separate"/>
+            </w:r>
+            <w:r>
+              <w:rPr>
+                <w:noProof/>
+                <w:webHidden/>
+              </w:rPr>
+              <w:t>8</w:t>
             </w:r>
             <w:r>
               <w:rPr>
@@ -737,13 +1220,13 @@
               <w:noProof/>
             </w:rPr>
           </w:pPr>
-          <w:hyperlink w:anchor="_Toc100215449" w:history="1">
+          <w:hyperlink w:anchor="_Toc101207538" w:history="1">
             <w:r>
               <w:rPr>
                 <w:rStyle w:val="Hyperlink"/>
                 <w:noProof/>
               </w:rPr>
-              <w:t>Features</w:t>
+              <w:t>Activity Diagrams</w:t>
             </w:r>
             <w:r>
               <w:rPr>
@@ -764,7 +1247,7 @@
                 <w:noProof/>
                 <w:webHidden/>
               </w:rPr>
-              <w:instrText xml:space="preserve"> PAGEREF _Toc100215449 \h </w:instrText>
+              <w:instrText xml:space="preserve"> PAGEREF _Toc101207538 \h </w:instrText>
             </w:r>
             <w:r>
               <w:rPr>
@@ -784,7 +1267,76 @@
                 <w:noProof/>
                 <w:webHidden/>
               </w:rPr>
-              <w:t>7</w:t>
+              <w:t>9</w:t>
+            </w:r>
+            <w:r>
+              <w:rPr>
+                <w:noProof/>
+                <w:webHidden/>
+              </w:rPr>
+              <w:fldChar w:fldCharType="end"/>
+            </w:r>
+          </w:hyperlink>
+        </w:p>
+        <w:p>
+          <w:pPr>
+            <w:pStyle w:val="TOC2"/>
+            <w:tabs>
+              <w:tab w:val="right" w:leader="dot" w:pos="9350"/>
+            </w:tabs>
+            <w:rPr>
+              <w:rFonts w:eastAsiaTheme="minorEastAsia"/>
+              <w:noProof/>
+            </w:rPr>
+          </w:pPr>
+          <w:hyperlink w:anchor="_Toc101207539" w:history="1">
+            <w:r>
+              <w:rPr>
+                <w:rStyle w:val="Hyperlink"/>
+                <w:noProof/>
+              </w:rPr>
+              <w:t>Activity : Select and Load files</w:t>
+            </w:r>
+            <w:r>
+              <w:rPr>
+                <w:noProof/>
+                <w:webHidden/>
+              </w:rPr>
+              <w:tab/>
+            </w:r>
+            <w:r>
+              <w:rPr>
+                <w:noProof/>
+                <w:webHidden/>
+              </w:rPr>
+              <w:fldChar w:fldCharType="begin"/>
+            </w:r>
+            <w:r>
+              <w:rPr>
+                <w:noProof/>
+                <w:webHidden/>
+              </w:rPr>
+              <w:instrText xml:space="preserve"> PAGEREF _Toc101207539 \h </w:instrText>
+            </w:r>
+            <w:r>
+              <w:rPr>
+                <w:noProof/>
+                <w:webHidden/>
+              </w:rPr>
+            </w:r>
+            <w:r>
+              <w:rPr>
+                <w:noProof/>
+                <w:webHidden/>
+              </w:rPr>
+              <w:fldChar w:fldCharType="separate"/>
+            </w:r>
+            <w:r>
+              <w:rPr>
+                <w:noProof/>
+                <w:webHidden/>
+              </w:rPr>
+              <w:t>9</w:t>
             </w:r>
             <w:r>
               <w:rPr>
@@ -806,13 +1358,13 @@
               <w:noProof/>
             </w:rPr>
           </w:pPr>
-          <w:hyperlink w:anchor="_Toc100215450" w:history="1">
+          <w:hyperlink w:anchor="_Toc101207540" w:history="1">
             <w:r>
               <w:rPr>
                 <w:rStyle w:val="Hyperlink"/>
                 <w:noProof/>
               </w:rPr>
-              <w:t>Class Diagrams</w:t>
+              <w:t>Reports</w:t>
             </w:r>
             <w:r>
               <w:rPr>
@@ -833,7 +1385,7 @@
                 <w:noProof/>
                 <w:webHidden/>
               </w:rPr>
-              <w:instrText xml:space="preserve"> PAGEREF _Toc100215450 \h </w:instrText>
+              <w:instrText xml:space="preserve"> PAGEREF _Toc101207540 \h </w:instrText>
             </w:r>
             <w:r>
               <w:rPr>
@@ -853,7 +1405,7 @@
                 <w:noProof/>
                 <w:webHidden/>
               </w:rPr>
-              <w:t>8</w:t>
+              <w:t>10</w:t>
             </w:r>
             <w:r>
               <w:rPr>
@@ -875,13 +1427,13 @@
               <w:noProof/>
             </w:rPr>
           </w:pPr>
-          <w:hyperlink w:anchor="_Toc100215451" w:history="1">
+          <w:hyperlink w:anchor="_Toc101207541" w:history="1">
             <w:r>
               <w:rPr>
                 <w:rStyle w:val="Hyperlink"/>
                 <w:noProof/>
               </w:rPr>
-              <w:t>Use Case Diagrams</w:t>
+              <w:t>Reference Forms</w:t>
             </w:r>
             <w:r>
               <w:rPr>
@@ -902,7 +1454,7 @@
                 <w:noProof/>
                 <w:webHidden/>
               </w:rPr>
-              <w:instrText xml:space="preserve"> PAGEREF _Toc100215451 \h </w:instrText>
+              <w:instrText xml:space="preserve"> PAGEREF _Toc101207541 \h </w:instrText>
             </w:r>
             <w:r>
               <w:rPr>
@@ -922,7 +1474,7 @@
                 <w:noProof/>
                 <w:webHidden/>
               </w:rPr>
-              <w:t>9</w:t>
+              <w:t>11</w:t>
             </w:r>
             <w:r>
               <w:rPr>
@@ -944,13 +1496,13 @@
               <w:noProof/>
             </w:rPr>
           </w:pPr>
-          <w:hyperlink w:anchor="_Toc100215452" w:history="1">
+          <w:hyperlink w:anchor="_Toc101207542" w:history="1">
             <w:r>
               <w:rPr>
                 <w:rStyle w:val="Hyperlink"/>
                 <w:noProof/>
               </w:rPr>
-              <w:t>UC 1.1 - Displaying Metadata Embedded in pdf Files</w:t>
+              <w:t>Public Records Destruction Log</w:t>
             </w:r>
             <w:r>
               <w:rPr>
@@ -971,7 +1523,7 @@
                 <w:noProof/>
                 <w:webHidden/>
               </w:rPr>
-              <w:instrText xml:space="preserve"> PAGEREF _Toc100215452 \h </w:instrText>
+              <w:instrText xml:space="preserve"> PAGEREF _Toc101207542 \h </w:instrText>
             </w:r>
             <w:r>
               <w:rPr>
@@ -991,7 +1543,7 @@
                 <w:noProof/>
                 <w:webHidden/>
               </w:rPr>
-              <w:t>9</w:t>
+              <w:t>11</w:t>
             </w:r>
             <w:r>
               <w:rPr>
@@ -1013,13 +1565,13 @@
               <w:noProof/>
             </w:rPr>
           </w:pPr>
-          <w:hyperlink w:anchor="_Toc100215453" w:history="1">
+          <w:hyperlink w:anchor="_Toc101207543" w:history="1">
             <w:r>
               <w:rPr>
                 <w:rStyle w:val="Hyperlink"/>
                 <w:noProof/>
               </w:rPr>
-              <w:t>UC 1.2 - Modifying Metadata in Grid View</w:t>
+              <w:t>Digital Records Inventory</w:t>
             </w:r>
             <w:r>
               <w:rPr>
@@ -1040,7 +1592,7 @@
                 <w:noProof/>
                 <w:webHidden/>
               </w:rPr>
-              <w:instrText xml:space="preserve"> PAGEREF _Toc100215453 \h </w:instrText>
+              <w:instrText xml:space="preserve"> PAGEREF _Toc101207543 \h </w:instrText>
             </w:r>
             <w:r>
               <w:rPr>
@@ -1060,76 +1612,7 @@
                 <w:noProof/>
                 <w:webHidden/>
               </w:rPr>
-              <w:t>9</w:t>
-            </w:r>
-            <w:r>
-              <w:rPr>
-                <w:noProof/>
-                <w:webHidden/>
-              </w:rPr>
-              <w:fldChar w:fldCharType="end"/>
-            </w:r>
-          </w:hyperlink>
-        </w:p>
-        <w:p>
-          <w:pPr>
-            <w:pStyle w:val="TOC2"/>
-            <w:tabs>
-              <w:tab w:val="right" w:leader="dot" w:pos="9350"/>
-            </w:tabs>
-            <w:rPr>
-              <w:rFonts w:eastAsiaTheme="minorEastAsia"/>
-              <w:noProof/>
-            </w:rPr>
-          </w:pPr>
-          <w:hyperlink w:anchor="_Toc100215454" w:history="1">
-            <w:r>
-              <w:rPr>
-                <w:rStyle w:val="Hyperlink"/>
-                <w:noProof/>
-              </w:rPr>
-              <w:t>UC 1.5 - Modifying Metadata using XMP Templates</w:t>
-            </w:r>
-            <w:r>
-              <w:rPr>
-                <w:noProof/>
-                <w:webHidden/>
-              </w:rPr>
-              <w:tab/>
-            </w:r>
-            <w:r>
-              <w:rPr>
-                <w:noProof/>
-                <w:webHidden/>
-              </w:rPr>
-              <w:fldChar w:fldCharType="begin"/>
-            </w:r>
-            <w:r>
-              <w:rPr>
-                <w:noProof/>
-                <w:webHidden/>
-              </w:rPr>
-              <w:instrText xml:space="preserve"> PAGEREF _Toc100215454 \h </w:instrText>
-            </w:r>
-            <w:r>
-              <w:rPr>
-                <w:noProof/>
-                <w:webHidden/>
-              </w:rPr>
-            </w:r>
-            <w:r>
-              <w:rPr>
-                <w:noProof/>
-                <w:webHidden/>
-              </w:rPr>
-              <w:fldChar w:fldCharType="separate"/>
-            </w:r>
-            <w:r>
-              <w:rPr>
-                <w:noProof/>
-                <w:webHidden/>
-              </w:rPr>
-              <w:t>10</w:t>
+              <w:t>12</w:t>
             </w:r>
             <w:r>
               <w:rPr>
@@ -1151,13 +1634,13 @@
               <w:noProof/>
             </w:rPr>
           </w:pPr>
-          <w:hyperlink w:anchor="_Toc100215455" w:history="1">
+          <w:hyperlink w:anchor="_Toc101207544" w:history="1">
             <w:r>
               <w:rPr>
                 <w:rStyle w:val="Hyperlink"/>
                 <w:noProof/>
               </w:rPr>
-              <w:t>Activity Diagrams</w:t>
+              <w:t>Project Status</w:t>
             </w:r>
             <w:r>
               <w:rPr>
@@ -1178,7 +1661,7 @@
                 <w:noProof/>
                 <w:webHidden/>
               </w:rPr>
-              <w:instrText xml:space="preserve"> PAGEREF _Toc100215455 \h </w:instrText>
+              <w:instrText xml:space="preserve"> PAGEREF _Toc101207544 \h </w:instrText>
             </w:r>
             <w:r>
               <w:rPr>
@@ -1198,421 +1681,7 @@
                 <w:noProof/>
                 <w:webHidden/>
               </w:rPr>
-              <w:t>11</w:t>
-            </w:r>
-            <w:r>
-              <w:rPr>
-                <w:noProof/>
-                <w:webHidden/>
-              </w:rPr>
-              <w:fldChar w:fldCharType="end"/>
-            </w:r>
-          </w:hyperlink>
-        </w:p>
-        <w:p>
-          <w:pPr>
-            <w:pStyle w:val="TOC2"/>
-            <w:tabs>
-              <w:tab w:val="right" w:leader="dot" w:pos="9350"/>
-            </w:tabs>
-            <w:rPr>
-              <w:rFonts w:eastAsiaTheme="minorEastAsia"/>
-              <w:noProof/>
-            </w:rPr>
-          </w:pPr>
-          <w:hyperlink w:anchor="_Toc100215456" w:history="1">
-            <w:r>
-              <w:rPr>
-                <w:rStyle w:val="Hyperlink"/>
-                <w:noProof/>
-              </w:rPr>
-              <w:t>Activity : Select and Load files</w:t>
-            </w:r>
-            <w:r>
-              <w:rPr>
-                <w:noProof/>
-                <w:webHidden/>
-              </w:rPr>
-              <w:tab/>
-            </w:r>
-            <w:r>
-              <w:rPr>
-                <w:noProof/>
-                <w:webHidden/>
-              </w:rPr>
-              <w:fldChar w:fldCharType="begin"/>
-            </w:r>
-            <w:r>
-              <w:rPr>
-                <w:noProof/>
-                <w:webHidden/>
-              </w:rPr>
-              <w:instrText xml:space="preserve"> PAGEREF _Toc100215456 \h </w:instrText>
-            </w:r>
-            <w:r>
-              <w:rPr>
-                <w:noProof/>
-                <w:webHidden/>
-              </w:rPr>
-            </w:r>
-            <w:r>
-              <w:rPr>
-                <w:noProof/>
-                <w:webHidden/>
-              </w:rPr>
-              <w:fldChar w:fldCharType="separate"/>
-            </w:r>
-            <w:r>
-              <w:rPr>
-                <w:noProof/>
-                <w:webHidden/>
-              </w:rPr>
-              <w:t>11</w:t>
-            </w:r>
-            <w:r>
-              <w:rPr>
-                <w:noProof/>
-                <w:webHidden/>
-              </w:rPr>
-              <w:fldChar w:fldCharType="end"/>
-            </w:r>
-          </w:hyperlink>
-        </w:p>
-        <w:p>
-          <w:pPr>
-            <w:pStyle w:val="TOC1"/>
-            <w:tabs>
-              <w:tab w:val="right" w:leader="dot" w:pos="9350"/>
-            </w:tabs>
-            <w:rPr>
-              <w:rFonts w:eastAsiaTheme="minorEastAsia"/>
-              <w:noProof/>
-            </w:rPr>
-          </w:pPr>
-          <w:hyperlink w:anchor="_Toc100215457" w:history="1">
-            <w:r>
-              <w:rPr>
-                <w:rStyle w:val="Hyperlink"/>
-                <w:noProof/>
-              </w:rPr>
-              <w:t>Reports</w:t>
-            </w:r>
-            <w:r>
-              <w:rPr>
-                <w:noProof/>
-                <w:webHidden/>
-              </w:rPr>
-              <w:tab/>
-            </w:r>
-            <w:r>
-              <w:rPr>
-                <w:noProof/>
-                <w:webHidden/>
-              </w:rPr>
-              <w:fldChar w:fldCharType="begin"/>
-            </w:r>
-            <w:r>
-              <w:rPr>
-                <w:noProof/>
-                <w:webHidden/>
-              </w:rPr>
-              <w:instrText xml:space="preserve"> PAGEREF _Toc100215457 \h </w:instrText>
-            </w:r>
-            <w:r>
-              <w:rPr>
-                <w:noProof/>
-                <w:webHidden/>
-              </w:rPr>
-            </w:r>
-            <w:r>
-              <w:rPr>
-                <w:noProof/>
-                <w:webHidden/>
-              </w:rPr>
-              <w:fldChar w:fldCharType="separate"/>
-            </w:r>
-            <w:r>
-              <w:rPr>
-                <w:noProof/>
-                <w:webHidden/>
-              </w:rPr>
-              <w:t>12</w:t>
-            </w:r>
-            <w:r>
-              <w:rPr>
-                <w:noProof/>
-                <w:webHidden/>
-              </w:rPr>
-              <w:fldChar w:fldCharType="end"/>
-            </w:r>
-          </w:hyperlink>
-        </w:p>
-        <w:p>
-          <w:pPr>
-            <w:pStyle w:val="TOC1"/>
-            <w:tabs>
-              <w:tab w:val="right" w:leader="dot" w:pos="9350"/>
-            </w:tabs>
-            <w:rPr>
-              <w:rFonts w:eastAsiaTheme="minorEastAsia"/>
-              <w:noProof/>
-            </w:rPr>
-          </w:pPr>
-          <w:hyperlink w:anchor="_Toc100215458" w:history="1">
-            <w:r>
-              <w:rPr>
-                <w:rStyle w:val="Hyperlink"/>
-                <w:noProof/>
-              </w:rPr>
-              <w:t>Reference Forms</w:t>
-            </w:r>
-            <w:r>
-              <w:rPr>
-                <w:noProof/>
-                <w:webHidden/>
-              </w:rPr>
-              <w:tab/>
-            </w:r>
-            <w:r>
-              <w:rPr>
-                <w:noProof/>
-                <w:webHidden/>
-              </w:rPr>
-              <w:fldChar w:fldCharType="begin"/>
-            </w:r>
-            <w:r>
-              <w:rPr>
-                <w:noProof/>
-                <w:webHidden/>
-              </w:rPr>
-              <w:instrText xml:space="preserve"> PAGEREF _Toc100215458 \h </w:instrText>
-            </w:r>
-            <w:r>
-              <w:rPr>
-                <w:noProof/>
-                <w:webHidden/>
-              </w:rPr>
-            </w:r>
-            <w:r>
-              <w:rPr>
-                <w:noProof/>
-                <w:webHidden/>
-              </w:rPr>
-              <w:fldChar w:fldCharType="separate"/>
-            </w:r>
-            <w:r>
-              <w:rPr>
-                <w:noProof/>
-                <w:webHidden/>
-              </w:rPr>
               <w:t>13</w:t>
-            </w:r>
-            <w:r>
-              <w:rPr>
-                <w:noProof/>
-                <w:webHidden/>
-              </w:rPr>
-              <w:fldChar w:fldCharType="end"/>
-            </w:r>
-          </w:hyperlink>
-        </w:p>
-        <w:p>
-          <w:pPr>
-            <w:pStyle w:val="TOC2"/>
-            <w:tabs>
-              <w:tab w:val="right" w:leader="dot" w:pos="9350"/>
-            </w:tabs>
-            <w:rPr>
-              <w:rFonts w:eastAsiaTheme="minorEastAsia"/>
-              <w:noProof/>
-            </w:rPr>
-          </w:pPr>
-          <w:hyperlink w:anchor="_Toc100215459" w:history="1">
-            <w:r>
-              <w:rPr>
-                <w:rStyle w:val="Hyperlink"/>
-                <w:noProof/>
-              </w:rPr>
-              <w:t>Public Records Destruction Log</w:t>
-            </w:r>
-            <w:r>
-              <w:rPr>
-                <w:noProof/>
-                <w:webHidden/>
-              </w:rPr>
-              <w:tab/>
-            </w:r>
-            <w:r>
-              <w:rPr>
-                <w:noProof/>
-                <w:webHidden/>
-              </w:rPr>
-              <w:fldChar w:fldCharType="begin"/>
-            </w:r>
-            <w:r>
-              <w:rPr>
-                <w:noProof/>
-                <w:webHidden/>
-              </w:rPr>
-              <w:instrText xml:space="preserve"> PAGEREF _Toc100215459 \h </w:instrText>
-            </w:r>
-            <w:r>
-              <w:rPr>
-                <w:noProof/>
-                <w:webHidden/>
-              </w:rPr>
-            </w:r>
-            <w:r>
-              <w:rPr>
-                <w:noProof/>
-                <w:webHidden/>
-              </w:rPr>
-              <w:fldChar w:fldCharType="separate"/>
-            </w:r>
-            <w:r>
-              <w:rPr>
-                <w:noProof/>
-                <w:webHidden/>
-              </w:rPr>
-              <w:t>13</w:t>
-            </w:r>
-            <w:r>
-              <w:rPr>
-                <w:noProof/>
-                <w:webHidden/>
-              </w:rPr>
-              <w:fldChar w:fldCharType="end"/>
-            </w:r>
-          </w:hyperlink>
-        </w:p>
-        <w:p>
-          <w:pPr>
-            <w:pStyle w:val="TOC2"/>
-            <w:tabs>
-              <w:tab w:val="right" w:leader="dot" w:pos="9350"/>
-            </w:tabs>
-            <w:rPr>
-              <w:rFonts w:eastAsiaTheme="minorEastAsia"/>
-              <w:noProof/>
-            </w:rPr>
-          </w:pPr>
-          <w:hyperlink w:anchor="_Toc100215460" w:history="1">
-            <w:r>
-              <w:rPr>
-                <w:rStyle w:val="Hyperlink"/>
-                <w:noProof/>
-              </w:rPr>
-              <w:t>Digital Records Inventory</w:t>
-            </w:r>
-            <w:r>
-              <w:rPr>
-                <w:noProof/>
-                <w:webHidden/>
-              </w:rPr>
-              <w:tab/>
-            </w:r>
-            <w:r>
-              <w:rPr>
-                <w:noProof/>
-                <w:webHidden/>
-              </w:rPr>
-              <w:fldChar w:fldCharType="begin"/>
-            </w:r>
-            <w:r>
-              <w:rPr>
-                <w:noProof/>
-                <w:webHidden/>
-              </w:rPr>
-              <w:instrText xml:space="preserve"> PAGEREF _Toc100215460 \h </w:instrText>
-            </w:r>
-            <w:r>
-              <w:rPr>
-                <w:noProof/>
-                <w:webHidden/>
-              </w:rPr>
-            </w:r>
-            <w:r>
-              <w:rPr>
-                <w:noProof/>
-                <w:webHidden/>
-              </w:rPr>
-              <w:fldChar w:fldCharType="separate"/>
-            </w:r>
-            <w:r>
-              <w:rPr>
-                <w:noProof/>
-                <w:webHidden/>
-              </w:rPr>
-              <w:t>14</w:t>
-            </w:r>
-            <w:r>
-              <w:rPr>
-                <w:noProof/>
-                <w:webHidden/>
-              </w:rPr>
-              <w:fldChar w:fldCharType="end"/>
-            </w:r>
-          </w:hyperlink>
-        </w:p>
-        <w:p>
-          <w:pPr>
-            <w:pStyle w:val="TOC2"/>
-            <w:tabs>
-              <w:tab w:val="right" w:leader="dot" w:pos="9350"/>
-            </w:tabs>
-            <w:rPr>
-              <w:rFonts w:eastAsiaTheme="minorEastAsia"/>
-              <w:noProof/>
-            </w:rPr>
-          </w:pPr>
-          <w:hyperlink w:anchor="_Toc100215461" w:history="1">
-            <w:r>
-              <w:rPr>
-                <w:rStyle w:val="Hyperlink"/>
-                <w:noProof/>
-              </w:rPr>
-              <w:t>Standard .pdf Metadata Properties</w:t>
-            </w:r>
-            <w:r>
-              <w:rPr>
-                <w:noProof/>
-                <w:webHidden/>
-              </w:rPr>
-              <w:tab/>
-            </w:r>
-            <w:r>
-              <w:rPr>
-                <w:noProof/>
-                <w:webHidden/>
-              </w:rPr>
-              <w:fldChar w:fldCharType="begin"/>
-            </w:r>
-            <w:r>
-              <w:rPr>
-                <w:noProof/>
-                <w:webHidden/>
-              </w:rPr>
-              <w:instrText xml:space="preserve"> PAGEREF _Toc100215461 \h </w:instrText>
-            </w:r>
-            <w:r>
-              <w:rPr>
-                <w:noProof/>
-                <w:webHidden/>
-              </w:rPr>
-            </w:r>
-            <w:r>
-              <w:rPr>
-                <w:noProof/>
-                <w:webHidden/>
-              </w:rPr>
-              <w:fldChar w:fldCharType="separate"/>
-            </w:r>
-            <w:r>
-              <w:rPr>
-                <w:noProof/>
-                <w:webHidden/>
-              </w:rPr>
-              <w:t>15</w:t>
             </w:r>
             <w:r>
               <w:rPr>
@@ -1635,65 +1704,22 @@
         </w:p>
       </w:sdtContent>
     </w:sdt>
-    <w:p/>
-    <w:p>
-      <w:r>
-        <w:lastRenderedPageBreak/>
-        <w:br w:type="page"/>
-      </w:r>
-    </w:p>
     <w:p>
       <w:pPr>
         <w:rPr>
-          <w:rFonts w:ascii="Arial" w:hAnsi="Arial" w:cs="Arial"/>
-          <w:sz w:val="20"/>
-          <w:szCs w:val="20"/>
+          <w:rFonts w:asciiTheme="majorHAnsi" w:eastAsiaTheme="majorEastAsia" w:hAnsiTheme="majorHAnsi" w:cstheme="majorBidi"/>
+          <w:color w:val="2F5496" w:themeColor="accent1" w:themeShade="BF"/>
+          <w:sz w:val="26"/>
+          <w:szCs w:val="26"/>
         </w:rPr>
       </w:pPr>
     </w:p>
     <w:p>
       <w:pPr>
-        <w:rPr>
-          <w:rFonts w:ascii="Arial" w:hAnsi="Arial" w:cs="Arial"/>
-          <w:sz w:val="20"/>
-          <w:szCs w:val="20"/>
-        </w:rPr>
-      </w:pPr>
-    </w:p>
-    <w:p>
-      <w:pPr>
-        <w:rPr>
-          <w:rFonts w:ascii="Arial" w:hAnsi="Arial" w:cs="Arial"/>
-          <w:sz w:val="20"/>
-          <w:szCs w:val="20"/>
-        </w:rPr>
-      </w:pPr>
-    </w:p>
-    <w:p>
-      <w:pPr>
-        <w:rPr>
-          <w:rFonts w:ascii="Arial" w:eastAsiaTheme="majorEastAsia" w:hAnsi="Arial" w:cs="Arial"/>
-          <w:color w:val="2F5496" w:themeColor="accent1" w:themeShade="BF"/>
-          <w:sz w:val="20"/>
-          <w:szCs w:val="20"/>
-        </w:rPr>
-      </w:pPr>
-      <w:r>
-        <w:rPr>
-          <w:rFonts w:ascii="Arial" w:hAnsi="Arial" w:cs="Arial"/>
-          <w:sz w:val="20"/>
-          <w:szCs w:val="20"/>
-        </w:rPr>
-        <w:br w:type="page"/>
-      </w:r>
-    </w:p>
-    <w:p>
-      <w:pPr>
         <w:pStyle w:val="Heading2"/>
       </w:pPr>
-      <w:bookmarkStart w:id="1" w:name="_Toc100215441"/>
-      <w:r>
-        <w:lastRenderedPageBreak/>
+      <w:bookmarkStart w:id="1" w:name="_Toc101207523"/>
+      <w:r>
         <w:t>Scope</w:t>
       </w:r>
       <w:bookmarkEnd w:id="1"/>
@@ -1765,13 +1791,7 @@
           </w:tcPr>
           <w:p>
             <w:r>
-              <w:t xml:space="preserve">Windows </w:t>
-            </w:r>
-            <w:r>
-              <w:t xml:space="preserve">Forms </w:t>
-            </w:r>
-            <w:r>
-              <w:t>Application</w:t>
+              <w:t>Windows Forms Application</w:t>
             </w:r>
           </w:p>
         </w:tc>
@@ -1781,7 +1801,7 @@
           </w:tcPr>
           <w:p>
             <w:r>
-              <w:t>There will be no web based or mobile access.</w:t>
+              <w:t xml:space="preserve">There will be no web based interface or mobile access </w:t>
             </w:r>
           </w:p>
         </w:tc>
@@ -1793,7 +1813,7 @@
           </w:tcPr>
           <w:p>
             <w:r>
-              <w:t>Display, Create, Edit metadata fields in .pdf files using XMP templates.</w:t>
+              <w:t>Persistent data stored as embedded metadata within Adobe PDF documents.</w:t>
             </w:r>
           </w:p>
         </w:tc>
@@ -1803,10 +1823,7 @@
           </w:tcPr>
           <w:p>
             <w:r>
-              <w:t xml:space="preserve">Although </w:t>
-            </w:r>
-            <w:r>
-              <w:t>XMP templates are standard and can be used by many formats, only .pdf files will be supported at this time.</w:t>
+              <w:t>There will be no persistent data stored in an external database.</w:t>
             </w:r>
           </w:p>
         </w:tc>
@@ -1818,19 +1835,18 @@
           </w:tcPr>
           <w:p>
             <w:r>
-              <w:t>Open</w:t>
-            </w:r>
-            <w:r>
-              <w:t>, Display, Edit and Export</w:t>
-            </w:r>
-            <w:r>
-              <w:t xml:space="preserve"> existing XMP templates</w:t>
-            </w:r>
-            <w:r>
-              <w:t>.</w:t>
+              <w:t>Display</w:t>
+            </w:r>
+            <w:r>
+              <w:t xml:space="preserve"> and </w:t>
+            </w:r>
+            <w:r>
+              <w:t xml:space="preserve">Edit metadata </w:t>
+            </w:r>
+            <w:r>
+              <w:t>embedded within pdf files in a grid format.</w:t>
             </w:r>
           </w:p>
-          <w:p/>
         </w:tc>
         <w:tc>
           <w:tcPr>
@@ -1838,7 +1854,7 @@
           </w:tcPr>
           <w:p>
             <w:r>
-              <w:t>Initial XMP templates will be created manually with an XML editor.</w:t>
+              <w:t>A representative set of metadata was chosen for this project.  I leave it to others to define the agency standard metadata.</w:t>
             </w:r>
           </w:p>
         </w:tc>
@@ -1850,7 +1866,17 @@
           </w:tcPr>
           <w:p>
             <w:r>
-              <w:t>Reading, exporting, and modifying custom metadata stored in .pdf formatted files.</w:t>
+              <w:t>Supported PDF format: PDF/A</w:t>
+            </w:r>
+          </w:p>
+          <w:p>
+            <w:r>
+              <w:t>ISO 19005-1</w:t>
+            </w:r>
+          </w:p>
+          <w:p>
+            <w:r>
+              <w:t>Format designed for long-term preservation</w:t>
             </w:r>
           </w:p>
         </w:tc>
@@ -1860,7 +1886,7 @@
           </w:tcPr>
           <w:p>
             <w:r>
-              <w:t>Editing of pdf content, notes, annotations, etc.  metadata properties will be the only changes made to .pdf files.</w:t>
+              <w:t>The PDFs produced are not guaranteed to conform to other specifications.  These formats add additional accessibility features that may (or may not) be useful to support in the future.</w:t>
             </w:r>
           </w:p>
         </w:tc>
@@ -1872,18 +1898,10 @@
           </w:tcPr>
           <w:p>
             <w:r>
-              <w:t xml:space="preserve">Persistent data stored as embedded metadata; metadata </w:t>
-            </w:r>
-            <w:r>
-              <w:t xml:space="preserve">properties </w:t>
-            </w:r>
-            <w:r>
-              <w:t>entries stored in Excel spreadsheets</w:t>
-            </w:r>
-            <w:r>
-              <w:t xml:space="preserve"> prior to importing.</w:t>
+              <w:t>Open, Display, Edit and Export existing XMP templates.</w:t>
             </w:r>
           </w:p>
+          <w:p/>
         </w:tc>
         <w:tc>
           <w:tcPr>
@@ -1891,9 +1909,37 @@
           </w:tcPr>
           <w:p>
             <w:r>
-              <w:t>There will be no persistent data stored in an external database.</w:t>
+              <w:t>Although XMP templates are standard and can be used by many formats, only .pdf files will be supported at this time.</w:t>
             </w:r>
           </w:p>
+        </w:tc>
+      </w:tr>
+      <w:tr>
+        <w:tc>
+          <w:tcPr>
+            <w:tcW w:w="4495" w:type="dxa"/>
+          </w:tcPr>
+          <w:p/>
+        </w:tc>
+        <w:tc>
+          <w:tcPr>
+            <w:tcW w:w="4855" w:type="dxa"/>
+          </w:tcPr>
+          <w:p/>
+        </w:tc>
+      </w:tr>
+      <w:tr>
+        <w:tc>
+          <w:tcPr>
+            <w:tcW w:w="4495" w:type="dxa"/>
+          </w:tcPr>
+          <w:p/>
+        </w:tc>
+        <w:tc>
+          <w:tcPr>
+            <w:tcW w:w="4855" w:type="dxa"/>
+          </w:tcPr>
+          <w:p/>
         </w:tc>
       </w:tr>
     </w:tbl>
@@ -1902,46 +1948,107 @@
       <w:pPr>
         <w:pStyle w:val="Heading2"/>
       </w:pPr>
+      <w:bookmarkStart w:id="2" w:name="_Toc101207524"/>
+      <w:r>
+        <w:t>Audience</w:t>
+      </w:r>
+      <w:bookmarkEnd w:id="2"/>
+    </w:p>
+    <w:p>
+      <w:r>
+        <w:t xml:space="preserve">This document is targeted to three audiences.  This is my capstone project which will be presented to </w:t>
+      </w:r>
+      <w:r>
+        <w:t xml:space="preserve">Professor </w:t>
+      </w:r>
+      <w:r>
+        <w:t>Jesse Harlen</w:t>
+      </w:r>
+      <w:r>
+        <w:t xml:space="preserve"> of Centralia College</w:t>
+      </w:r>
+      <w:r>
+        <w:t xml:space="preserve"> who is the instructor for the course.  The utility was written to help organize archival electronic records, and I present this to my record manager colleagues for review.  I hope you find it useful.  The third audience is my compatriots in information technology and my goal is to </w:t>
+      </w:r>
+      <w:r>
+        <w:t>present useful system documentation and source code in order to secure their blessings.</w:t>
+      </w:r>
     </w:p>
     <w:p>
       <w:pPr>
         <w:pStyle w:val="Heading2"/>
       </w:pPr>
-      <w:bookmarkStart w:id="2" w:name="_Toc100215442"/>
-      <w:r>
-        <w:t>Timing</w:t>
-      </w:r>
-      <w:bookmarkEnd w:id="2"/>
-    </w:p>
-    <w:p>
-      <w:r>
-        <w:t>Development work will be completed by the end of Spring Quarter.  [Demo date with Rosie?]</w:t>
+      <w:bookmarkStart w:id="3" w:name="_Toc101207525"/>
+      <w:r>
+        <w:t>Challenges</w:t>
+      </w:r>
+      <w:bookmarkEnd w:id="3"/>
+    </w:p>
+    <w:p>
+      <w:pPr>
+        <w:spacing w:after="0"/>
+      </w:pPr>
+      <w:r>
+        <w:t xml:space="preserve">This project was full of firsts:  my first experience with a Windows form application; a deep dive into metadata standards; under Adobe’s implementation of metadata; as well as finding and learning </w:t>
+      </w:r>
+      <w:proofErr w:type="spellStart"/>
+      <w:r>
+        <w:t>iText</w:t>
+      </w:r>
+      <w:proofErr w:type="spellEnd"/>
+      <w:r>
+        <w:t xml:space="preserve"> which is an open source library for manipulating PDFs.  </w:t>
+      </w:r>
+    </w:p>
+    <w:p>
+      <w:pPr>
+        <w:spacing w:after="0"/>
+      </w:pPr>
+    </w:p>
+    <w:p>
+      <w:pPr>
+        <w:spacing w:after="0"/>
+      </w:pPr>
+      <w:r>
+        <w:t>I have new technical skills, a better understanding of metadata implementation, and foundation with published standards such as Dublin Core used by records managers and archivists.  Fun stuff.</w:t>
       </w:r>
     </w:p>
     <w:p>
       <w:pPr>
         <w:pStyle w:val="Heading2"/>
       </w:pPr>
-      <w:bookmarkStart w:id="3" w:name="_Toc100215443"/>
+    </w:p>
+    <w:p>
+      <w:pPr>
+        <w:pStyle w:val="Heading2"/>
+      </w:pPr>
+      <w:bookmarkStart w:id="4" w:name="_Toc101207526"/>
       <w:r>
         <w:t>Operating Environment</w:t>
       </w:r>
-      <w:bookmarkEnd w:id="3"/>
-    </w:p>
-    <w:p>
-      <w:r>
-        <w:t>The Metadata Manager will run as a Windows Console Application on an average Windows 10 PC.</w:t>
+      <w:bookmarkEnd w:id="4"/>
+    </w:p>
+    <w:p>
+      <w:r>
+        <w:t xml:space="preserve">The Metadata Manager will run as a Windows </w:t>
+      </w:r>
+      <w:r>
+        <w:t>Forms</w:t>
+      </w:r>
+      <w:r>
+        <w:t xml:space="preserve"> Application on an average Windows 10 PC.</w:t>
       </w:r>
     </w:p>
     <w:p>
       <w:pPr>
         <w:pStyle w:val="Heading2"/>
       </w:pPr>
-      <w:bookmarkStart w:id="4" w:name="_Toc100215444"/>
-      <w:r>
+      <w:bookmarkStart w:id="5" w:name="_Toc101207527"/>
+      <w:r>
+        <w:lastRenderedPageBreak/>
         <w:t>Security</w:t>
       </w:r>
-      <w:bookmarkEnd w:id="4"/>
+      <w:bookmarkEnd w:id="5"/>
     </w:p>
     <w:p>
       <w:r>
@@ -1955,35 +2062,14 @@
       <w:pPr>
         <w:pStyle w:val="Heading2"/>
       </w:pPr>
-      <w:bookmarkStart w:id="5" w:name="_Toc100215445"/>
-      <w:r>
-        <w:t>Deliverables</w:t>
-      </w:r>
-      <w:bookmarkEnd w:id="5"/>
-    </w:p>
-    <w:p>
-      <w:r>
-        <w:t>Customized XMP template that includes the .pdf standard fields, selected fields from the Dublin core standard, and custom metadata reflecting archive and retention requirements.</w:t>
-      </w:r>
-    </w:p>
-    <w:p>
-      <w:r>
-        <w:t>Excel spreadsheets formatted for data entry.  These sheets will be exported to comma delimited files to be read by the Metadata Manager in order to manage embedded custom metadata fields in .pdf formatted files.</w:t>
-      </w:r>
-    </w:p>
-    <w:p/>
-    <w:p/>
-    <w:p>
-      <w:pPr>
-        <w:pStyle w:val="Heading1"/>
-      </w:pPr>
-      <w:r>
-        <w:br w:type="page"/>
-      </w:r>
-      <w:bookmarkStart w:id="6" w:name="_Toc100215446"/>
-      <w:r>
-        <w:lastRenderedPageBreak/>
-        <w:t>Tools &amp; Reference</w:t>
+    </w:p>
+    <w:p>
+      <w:pPr>
+        <w:pStyle w:val="Heading2"/>
+      </w:pPr>
+      <w:bookmarkStart w:id="6" w:name="_Toc101207528"/>
+      <w:r>
+        <w:t>Development Environment</w:t>
       </w:r>
       <w:bookmarkEnd w:id="6"/>
     </w:p>
@@ -1991,184 +2077,103 @@
       <w:pPr>
         <w:spacing w:after="0"/>
       </w:pPr>
+      <w:r>
+        <w:t>This project is built in C# using Visual Studio 2022 and .net 6.  Additional third party libraries were used to manage Acrobat and Excel files.</w:t>
+      </w:r>
     </w:p>
     <w:p>
       <w:pPr>
         <w:spacing w:after="0"/>
+      </w:pPr>
+    </w:p>
+    <w:p>
+      <w:pPr>
+        <w:spacing w:after="0"/>
+      </w:pPr>
+      <w:r>
         <w:rPr>
-          <w:color w:val="FF0000"/>
-        </w:rPr>
-      </w:pPr>
-      <w:r>
-        <w:rPr>
-          <w:color w:val="FF0000"/>
-        </w:rPr>
-        <w:t>Jesse : Help with tools</w:t>
-      </w:r>
-    </w:p>
-    <w:p>
-      <w:pPr>
-        <w:spacing w:after="0"/>
-      </w:pPr>
-    </w:p>
-    <w:p>
-      <w:pPr>
-        <w:spacing w:after="0"/>
-      </w:pPr>
-    </w:p>
-    <w:p>
-      <w:pPr>
-        <w:spacing w:after="0"/>
-      </w:pPr>
-      <w:r>
-        <w:t>https://docs.microsoft.com/en-us/dotnet/csharp/fundamentals/coding-style/coding-conventions</w:t>
-      </w:r>
-    </w:p>
-    <w:p>
-      <w:pPr>
-        <w:spacing w:after="0"/>
-      </w:pPr>
-    </w:p>
-    <w:p>
-      <w:pPr>
-        <w:rPr>
-          <w:rFonts w:ascii="Arial" w:hAnsi="Arial" w:cs="Arial"/>
-          <w:color w:val="FF0000"/>
-          <w:sz w:val="20"/>
-          <w:szCs w:val="20"/>
-        </w:rPr>
-      </w:pPr>
-      <w:r>
-        <w:rPr>
-          <w:rFonts w:ascii="Arial" w:hAnsi="Arial" w:cs="Arial"/>
-          <w:color w:val="FF0000"/>
-          <w:sz w:val="20"/>
-          <w:szCs w:val="20"/>
-        </w:rPr>
-        <w:t>Andrea’s working Notes</w:t>
-      </w:r>
-    </w:p>
-    <w:p>
-      <w:pPr>
-        <w:spacing w:after="0"/>
-        <w:rPr>
-          <w:rFonts w:ascii="Arial" w:hAnsi="Arial" w:cs="Arial"/>
-          <w:color w:val="FF0000"/>
-          <w:sz w:val="20"/>
-          <w:szCs w:val="20"/>
-        </w:rPr>
-      </w:pPr>
-      <w:r>
-        <w:rPr>
-          <w:rFonts w:ascii="Arial" w:hAnsi="Arial" w:cs="Arial"/>
           <w:b/>
           <w:bCs/>
-          <w:color w:val="FF0000"/>
-          <w:sz w:val="20"/>
-          <w:szCs w:val="20"/>
         </w:rPr>
-        <w:t>Trello</w:t>
-      </w:r>
-      <w:r>
-        <w:rPr>
-          <w:rFonts w:ascii="Arial" w:hAnsi="Arial" w:cs="Arial"/>
-          <w:color w:val="FF0000"/>
-          <w:sz w:val="20"/>
-          <w:szCs w:val="20"/>
-        </w:rPr>
+        <w:t>Adobe Acrobat SDK 2021</w:t>
+      </w:r>
+      <w:r>
         <w:t xml:space="preserve"> : </w:t>
       </w:r>
       <w:hyperlink r:id="rId8" w:history="1">
         <w:r>
           <w:rPr>
             <w:rStyle w:val="Hyperlink"/>
-            <w:rFonts w:ascii="Arial" w:hAnsi="Arial" w:cs="Arial"/>
-            <w:color w:val="FF0000"/>
-            <w:sz w:val="20"/>
-            <w:szCs w:val="20"/>
           </w:rPr>
-          <w:t>https://trello.com/b/lJ5LjTWR/work</w:t>
+          <w:t>https://opensource.adobe.com/dc-acrobat-sdk-docs/acrobatsdk/</w:t>
         </w:r>
       </w:hyperlink>
     </w:p>
     <w:p>
       <w:pPr>
+        <w:spacing w:after="0"/>
+      </w:pPr>
+    </w:p>
+    <w:p>
+      <w:pPr>
+        <w:spacing w:after="0"/>
+      </w:pPr>
+      <w:r>
         <w:rPr>
-          <w:rFonts w:ascii="Arial" w:hAnsi="Arial" w:cs="Arial"/>
-          <w:color w:val="FF0000"/>
-          <w:sz w:val="20"/>
-          <w:szCs w:val="20"/>
+          <w:b/>
+          <w:bCs/>
         </w:rPr>
-      </w:pPr>
-    </w:p>
-    <w:p>
-      <w:pPr>
+        <w:t>iText7</w:t>
+      </w:r>
+      <w:r>
         <w:rPr>
-          <w:rFonts w:ascii="Arial" w:hAnsi="Arial" w:cs="Arial"/>
-          <w:color w:val="FF0000"/>
-          <w:sz w:val="20"/>
-          <w:szCs w:val="20"/>
+          <w:b/>
+          <w:bCs/>
         </w:rPr>
-      </w:pPr>
-      <w:r>
-        <w:rPr>
-          <w:rFonts w:ascii="Arial" w:hAnsi="Arial" w:cs="Arial"/>
-          <w:color w:val="FF0000"/>
-          <w:sz w:val="20"/>
-          <w:szCs w:val="20"/>
-        </w:rPr>
-        <w:t>Pdf “Properties” and “fields” are different.</w:t>
-      </w:r>
-    </w:p>
-    <w:p>
-      <w:pPr>
-        <w:rPr>
-          <w:rFonts w:ascii="Arial" w:hAnsi="Arial" w:cs="Arial"/>
-          <w:color w:val="FF0000"/>
-          <w:sz w:val="20"/>
-          <w:szCs w:val="20"/>
-        </w:rPr>
-      </w:pPr>
-      <w:r>
-        <w:rPr>
-          <w:rFonts w:ascii="Arial" w:hAnsi="Arial" w:cs="Arial"/>
-          <w:color w:val="FF0000"/>
-          <w:sz w:val="20"/>
-          <w:szCs w:val="20"/>
-        </w:rPr>
-        <w:t>Acronyms and File Formats</w:t>
-      </w:r>
+        <w:t xml:space="preserve"> v.7.1.8 : </w:t>
+      </w:r>
+      <w:hyperlink r:id="rId9" w:history="1">
+        <w:r>
+          <w:rPr>
+            <w:rStyle w:val="Hyperlink"/>
+          </w:rPr>
+          <w:t>https://itextpdf.com/en</w:t>
+        </w:r>
+      </w:hyperlink>
     </w:p>
     <w:p>
       <w:pPr>
         <w:spacing w:after="0"/>
-      </w:pPr>
+        <w:ind w:firstLine="720"/>
+      </w:pPr>
+      <w:r>
+        <w:t xml:space="preserve">Core 7.1 package: </w:t>
+      </w:r>
+      <w:hyperlink r:id="rId10" w:history="1">
+        <w:r>
+          <w:rPr>
+            <w:rStyle w:val="Hyperlink"/>
+          </w:rPr>
+          <w:t>https://www.nuget.org/packages/itext7</w:t>
+        </w:r>
+      </w:hyperlink>
     </w:p>
     <w:p>
       <w:pPr>
         <w:spacing w:after="0"/>
-      </w:pPr>
-    </w:p>
-    <w:p>
-      <w:pPr>
-        <w:spacing w:after="0"/>
-      </w:pPr>
-      <w:r>
-        <w:t>Microsoft Visual Studio 2022</w:t>
-      </w:r>
-    </w:p>
-    <w:p>
-      <w:pPr>
-        <w:spacing w:after="0"/>
-      </w:pPr>
-      <w:r>
-        <w:t>C#</w:t>
-      </w:r>
-    </w:p>
-    <w:p>
-      <w:pPr>
-        <w:spacing w:after="0"/>
-      </w:pPr>
+        <w:ind w:firstLine="720"/>
+      </w:pPr>
+      <w:r>
+        <w:t xml:space="preserve">API Reference : </w:t>
+      </w:r>
+      <w:hyperlink r:id="rId11" w:history="1">
+        <w:r>
+          <w:rPr>
+            <w:rStyle w:val="Hyperlink"/>
+          </w:rPr>
+          <w:t>https://api.itextpdf.com/iText7/dotnet/7.1.8/</w:t>
+        </w:r>
+      </w:hyperlink>
     </w:p>
     <w:p>
       <w:pPr>
@@ -2186,7 +2191,7 @@
         </w:rPr>
         <w:t xml:space="preserve">GitHub : </w:t>
       </w:r>
-      <w:hyperlink r:id="rId9" w:history="1">
+      <w:hyperlink r:id="rId12" w:history="1">
         <w:r>
           <w:rPr>
             <w:rStyle w:val="Hyperlink"/>
@@ -2195,247 +2200,31 @@
         </w:r>
       </w:hyperlink>
     </w:p>
+    <w:p/>
+    <w:p>
+      <w:pPr>
+        <w:pStyle w:val="Heading2"/>
+      </w:pPr>
+      <w:bookmarkStart w:id="7" w:name="_Toc101207529"/>
+      <w:r>
+        <w:t>XMP</w:t>
+      </w:r>
+      <w:r>
+        <w:t xml:space="preserve"> Reference</w:t>
+      </w:r>
+      <w:bookmarkEnd w:id="7"/>
+    </w:p>
     <w:p>
       <w:pPr>
         <w:spacing w:after="0"/>
-        <w:rPr>
-          <w:b/>
-          <w:bCs/>
-        </w:rPr>
-      </w:pPr>
+      </w:pPr>
+      <w:r>
+        <w:t>Adobe’s Extensible Metadata Platform (XMP) is a file labeling technology that enables the embedding of metadata into the digital files themselves.  XMP is open source and an ISO standard(16684-1) that many application developers are now supporting.</w:t>
+      </w:r>
     </w:p>
     <w:p>
       <w:pPr>
         <w:spacing w:after="0"/>
-      </w:pPr>
-      <w:r>
-        <w:rPr>
-          <w:b/>
-          <w:bCs/>
-        </w:rPr>
-        <w:t>Trello</w:t>
-      </w:r>
-      <w:r>
-        <w:t xml:space="preserve"> : </w:t>
-      </w:r>
-      <w:hyperlink r:id="rId10" w:history="1">
-        <w:r>
-          <w:rPr>
-            <w:rStyle w:val="Hyperlink"/>
-          </w:rPr>
-          <w:t>https://trello.com/b/lJ5LjTWR/work</w:t>
-        </w:r>
-      </w:hyperlink>
-    </w:p>
-    <w:p>
-      <w:pPr>
-        <w:spacing w:after="0"/>
-        <w:rPr>
-          <w:b/>
-          <w:bCs/>
-        </w:rPr>
-      </w:pPr>
-    </w:p>
-    <w:p>
-      <w:pPr>
-        <w:spacing w:after="0"/>
-        <w:rPr>
-          <w:b/>
-          <w:bCs/>
-        </w:rPr>
-      </w:pPr>
-      <w:r>
-        <w:rPr>
-          <w:b/>
-          <w:bCs/>
-        </w:rPr>
-        <w:t>Lucid Chart</w:t>
-      </w:r>
-    </w:p>
-    <w:p>
-      <w:pPr>
-        <w:spacing w:after="0"/>
-        <w:rPr>
-          <w:b/>
-          <w:bCs/>
-        </w:rPr>
-      </w:pPr>
-    </w:p>
-    <w:p>
-      <w:pPr>
-        <w:spacing w:after="0"/>
-        <w:rPr>
-          <w:b/>
-          <w:bCs/>
-        </w:rPr>
-      </w:pPr>
-      <w:r>
-        <w:rPr>
-          <w:b/>
-          <w:bCs/>
-        </w:rPr>
-        <w:t>VS Code 2022</w:t>
-      </w:r>
-    </w:p>
-    <w:p>
-      <w:pPr>
-        <w:spacing w:after="0"/>
-        <w:rPr>
-          <w:b/>
-          <w:bCs/>
-        </w:rPr>
-      </w:pPr>
-    </w:p>
-    <w:p>
-      <w:pPr>
-        <w:spacing w:after="0"/>
-        <w:rPr>
-          <w:b/>
-          <w:bCs/>
-        </w:rPr>
-      </w:pPr>
-      <w:hyperlink r:id="rId11" w:history="1">
-        <w:r>
-          <w:rPr>
-            <w:rStyle w:val="Hyperlink"/>
-            <w:b/>
-            <w:bCs/>
-          </w:rPr>
-          <w:t>https://sourceforge.net/projects/exiftool/</w:t>
-        </w:r>
-      </w:hyperlink>
-    </w:p>
-    <w:p>
-      <w:pPr>
-        <w:spacing w:after="0"/>
-      </w:pPr>
-      <w:r>
-        <w:rPr>
-          <w:b/>
-          <w:bCs/>
-        </w:rPr>
-        <w:t xml:space="preserve">exiftool: </w:t>
-      </w:r>
-      <w:hyperlink r:id="rId12" w:history="1">
-        <w:r>
-          <w:rPr>
-            <w:rStyle w:val="Hyperlink"/>
-          </w:rPr>
-          <w:t>https://sourceforge.net/projects/exiftool/</w:t>
-        </w:r>
-      </w:hyperlink>
-    </w:p>
-    <w:p>
-      <w:pPr>
-        <w:spacing w:after="0"/>
-        <w:ind w:left="720"/>
-        <w:rPr>
-          <w:i/>
-          <w:iCs/>
-        </w:rPr>
-      </w:pPr>
-      <w:r>
-        <w:rPr>
-          <w:i/>
-          <w:iCs/>
-        </w:rPr>
-        <w:t>Perl library and command-line application for reading, writing and editing meta information (EXIF, IPTC, XMP, and more) in a wide variety of file formats (JPEG, TIFF, PNG, PDF, RAW, and more).</w:t>
-      </w:r>
-    </w:p>
-    <w:p>
-      <w:pPr>
-        <w:spacing w:after="0"/>
-        <w:rPr>
-          <w:b/>
-          <w:bCs/>
-        </w:rPr>
-      </w:pPr>
-    </w:p>
-    <w:p>
-      <w:pPr>
-        <w:spacing w:after="0"/>
-        <w:rPr>
-          <w:b/>
-          <w:bCs/>
-        </w:rPr>
-      </w:pPr>
-      <w:r>
-        <w:rPr>
-          <w:b/>
-          <w:bCs/>
-        </w:rPr>
-        <w:t xml:space="preserve">Bridge: </w:t>
-      </w:r>
-      <w:hyperlink r:id="rId13" w:history="1">
-        <w:r>
-          <w:rPr>
-            <w:rStyle w:val="Hyperlink"/>
-            <w:b/>
-            <w:bCs/>
-          </w:rPr>
-          <w:t>https://developer.adobe.com/bridge</w:t>
-        </w:r>
-      </w:hyperlink>
-    </w:p>
-    <w:p>
-      <w:pPr>
-        <w:rPr>
-          <w:b/>
-          <w:bCs/>
-        </w:rPr>
-      </w:pPr>
-      <w:r>
-        <w:rPr>
-          <w:b/>
-          <w:bCs/>
-        </w:rPr>
-        <w:br w:type="page"/>
-      </w:r>
-    </w:p>
-    <w:p>
-      <w:pPr>
-        <w:pStyle w:val="Heading2"/>
-        <w:jc w:val="center"/>
-      </w:pPr>
-      <w:bookmarkStart w:id="7" w:name="_Toc100215447"/>
-      <w:r>
-        <w:lastRenderedPageBreak/>
-        <w:t>XMP SDK</w:t>
-      </w:r>
-      <w:bookmarkEnd w:id="7"/>
-    </w:p>
-    <w:p>
-      <w:pPr>
-        <w:spacing w:after="0"/>
-      </w:pPr>
-    </w:p>
-    <w:p>
-      <w:pPr>
-        <w:spacing w:after="0"/>
-      </w:pPr>
-      <w:r>
-        <w:rPr>
-          <w:b/>
-          <w:bCs/>
-        </w:rPr>
-        <w:t xml:space="preserve">XMP-Toolkit-SDK : </w:t>
-      </w:r>
-      <w:hyperlink r:id="rId14" w:history="1">
-        <w:r>
-          <w:rPr>
-            <w:rStyle w:val="Hyperlink"/>
-          </w:rPr>
-          <w:t>https://github.com/adobe/XMP-Toolkit-SDK/blob/main/docs/XMPFilesPluginSDK.pdf</w:t>
-        </w:r>
-      </w:hyperlink>
-    </w:p>
-    <w:p>
-      <w:pPr>
-        <w:spacing w:after="0"/>
-        <w:rPr>
-          <w:b/>
-          <w:bCs/>
-        </w:rPr>
       </w:pPr>
     </w:p>
     <w:p>
@@ -2454,16 +2243,9 @@
           <w:b/>
           <w:bCs/>
         </w:rPr>
-        <w:t xml:space="preserve"> &amp; SDK</w:t>
-      </w:r>
-      <w:r>
-        <w:rPr>
-          <w:b/>
-          <w:bCs/>
-        </w:rPr>
-        <w:t xml:space="preserve"> : </w:t>
-      </w:r>
-      <w:hyperlink r:id="rId15" w:history="1">
+        <w:t xml:space="preserve"> &amp; SDK : </w:t>
+      </w:r>
+      <w:hyperlink r:id="rId13" w:history="1">
         <w:r>
           <w:rPr>
             <w:rStyle w:val="Hyperlink"/>
@@ -2479,7 +2261,6 @@
     </w:p>
     <w:p>
       <w:pPr>
-        <w:spacing w:after="0"/>
         <w:rPr>
           <w:b/>
           <w:bCs/>
@@ -2490,179 +2271,55 @@
           <w:b/>
           <w:bCs/>
         </w:rPr>
-        <w:t>XMP metadata from the Adobe Experience League</w:t>
-      </w:r>
-    </w:p>
-    <w:p>
-      <w:hyperlink r:id="rId16" w:history="1">
+        <w:t>Adobe’s XMP implementation of Dublin Core</w:t>
+      </w:r>
+      <w:r>
+        <w:rPr>
+          <w:b/>
+          <w:bCs/>
+        </w:rPr>
+        <w:br/>
+      </w:r>
+      <w:hyperlink r:id="rId14" w:history="1">
         <w:r>
           <w:rPr>
             <w:rStyle w:val="Hyperlink"/>
           </w:rPr>
-          <w:t>https://experienceleague.adobe.com/docs/experience-manager-64/assets/administer/xmp.html</w:t>
+          <w:t>https://developer.adobe.com/xmp/docs/XMPNamespaces/dc/</w:t>
         </w:r>
       </w:hyperlink>
     </w:p>
-    <w:p/>
+    <w:p>
+      <w:pPr>
+        <w:spacing w:after="0"/>
+      </w:pPr>
+    </w:p>
     <w:p>
       <w:pPr>
         <w:pStyle w:val="Heading2"/>
-        <w:jc w:val="center"/>
-      </w:pPr>
-      <w:bookmarkStart w:id="8" w:name="_Toc100215448"/>
+      </w:pPr>
+      <w:bookmarkStart w:id="8" w:name="_Toc101207530"/>
       <w:r>
         <w:t>Dublin Core</w:t>
       </w:r>
+      <w:r>
+        <w:t xml:space="preserve"> Reference</w:t>
+      </w:r>
       <w:bookmarkEnd w:id="8"/>
     </w:p>
-    <w:p/>
-    <w:p>
-      <w:pPr>
-        <w:spacing w:after="0"/>
-        <w:rPr>
-          <w:b/>
-          <w:bCs/>
-        </w:rPr>
-      </w:pPr>
-      <w:r>
-        <w:rPr>
-          <w:b/>
-          <w:bCs/>
-        </w:rPr>
-        <w:t>Dublin Core metadata</w:t>
-      </w:r>
-    </w:p>
-    <w:p>
-      <w:hyperlink r:id="rId17" w:history="1">
+    <w:p>
+      <w:r>
+        <w:t>Dublin Core is the most common metadata schema for web content.  The specification is maintained by the Dublin Core Metadata Initiative and includes properties, vocabulary, schemes, syntax encoding schemes, and classes.</w:t>
+      </w:r>
+    </w:p>
+    <w:p>
+      <w:hyperlink r:id="rId15" w:history="1">
         <w:r>
           <w:rPr>
             <w:rStyle w:val="Hyperlink"/>
             <w:color w:val="auto"/>
           </w:rPr>
-          <w:t>https://www.dublincore.org/specifications/d</w:t>
-        </w:r>
-        <w:r>
-          <w:rPr>
-            <w:rStyle w:val="Hyperlink"/>
-            <w:color w:val="auto"/>
-          </w:rPr>
-          <w:t>u</w:t>
-        </w:r>
-        <w:r>
-          <w:rPr>
-            <w:rStyle w:val="Hyperlink"/>
-            <w:color w:val="auto"/>
-          </w:rPr>
-          <w:t>blin-core/dcmi-terms/</w:t>
-        </w:r>
-      </w:hyperlink>
-    </w:p>
-    <w:p>
-      <w:hyperlink r:id="rId18" w:history="1">
-        <w:r>
-          <w:rPr>
-            <w:rStyle w:val="Hyperlink"/>
-            <w:color w:val="auto"/>
-          </w:rPr>
-          <w:t>https://developer.adobe.com/xmp/docs/XMPNamespaces/dc/</w:t>
-        </w:r>
-      </w:hyperlink>
-    </w:p>
-    <w:p>
-      <w:pPr>
-        <w:rPr>
-          <w:rFonts w:asciiTheme="majorHAnsi" w:eastAsiaTheme="majorEastAsia" w:hAnsiTheme="majorHAnsi" w:cstheme="majorBidi"/>
-          <w:sz w:val="32"/>
-          <w:szCs w:val="32"/>
-        </w:rPr>
-      </w:pPr>
-    </w:p>
-    <w:p>
-      <w:pPr>
-        <w:rPr>
-          <w:b/>
-          <w:bCs/>
-        </w:rPr>
-      </w:pPr>
-      <w:r>
-        <w:rPr>
-          <w:b/>
-          <w:bCs/>
-        </w:rPr>
-        <w:t>Dublin Core Schemas</w:t>
-      </w:r>
-    </w:p>
-    <w:p>
-      <w:pPr>
-        <w:rPr>
-          <w:b/>
-          <w:bCs/>
-        </w:rPr>
-      </w:pPr>
-      <w:r>
-        <w:rPr>
-          <w:b/>
-          <w:bCs/>
-        </w:rPr>
-        <w:t>https://www.dublincore.org/schemas/xmls/</w:t>
-      </w:r>
-    </w:p>
-    <w:p>
-      <w:r>
-        <w:t xml:space="preserve">DC Terms: </w:t>
-      </w:r>
-      <w:hyperlink r:id="rId19" w:history="1">
-        <w:r>
-          <w:rPr>
-            <w:rStyle w:val="Hyperlink"/>
-            <w:color w:val="auto"/>
-          </w:rPr>
-          <w:t>https://www.dublincore.org/schemas/xmls/</w:t>
-        </w:r>
-        <w:r>
-          <w:rPr>
-            <w:rStyle w:val="Hyperlink"/>
-            <w:color w:val="auto"/>
-          </w:rPr>
-          <w:t>q</w:t>
-        </w:r>
-        <w:r>
-          <w:rPr>
-            <w:rStyle w:val="Hyperlink"/>
-            <w:color w:val="auto"/>
-          </w:rPr>
-          <w:t>dc/2008/02/11/dcterms.xsd</w:t>
-        </w:r>
-      </w:hyperlink>
-    </w:p>
-    <w:p>
-      <w:r>
-        <w:t xml:space="preserve">DC Elements: </w:t>
-      </w:r>
-      <w:hyperlink r:id="rId20" w:history="1">
-        <w:r>
-          <w:rPr>
-            <w:rStyle w:val="Hyperlink"/>
-            <w:color w:val="auto"/>
-          </w:rPr>
-          <w:t>https://www.dublincore.org/schemas/xmls/qdc/2008/02/11/dc.xsd</w:t>
-        </w:r>
-      </w:hyperlink>
-    </w:p>
-    <w:p>
-      <w:r>
-        <w:t>DCMI Type</w:t>
-      </w:r>
-      <w:r>
-        <w:t xml:space="preserve">: </w:t>
-      </w:r>
-      <w:hyperlink r:id="rId21" w:history="1">
-        <w:r>
-          <w:rPr>
-            <w:rStyle w:val="Hyperlink"/>
-            <w:color w:val="auto"/>
-          </w:rPr>
-          <w:t>https://www.dublincore.org/schemas/xmls/qdc/2008/02/11/dcmitype.xsd</w:t>
+          <w:t>https://www.dublincore.org/specifications/dublin-core/dcmi-terms/</w:t>
         </w:r>
       </w:hyperlink>
     </w:p>
@@ -2673,100 +2330,537 @@
           <w:color w:val="auto"/>
         </w:rPr>
       </w:pPr>
-      <w:r>
-        <w:t xml:space="preserve">DC Simple: </w:t>
-      </w:r>
-      <w:hyperlink r:id="rId22" w:history="1">
-        <w:r>
-          <w:rPr>
-            <w:rStyle w:val="Hyperlink"/>
-            <w:color w:val="auto"/>
-          </w:rPr>
-          <w:t>https://www.dublincore.org/schemas/xmls/qdc/2008/02/11/simpledc.xsd</w:t>
-        </w:r>
-      </w:hyperlink>
-    </w:p>
-    <w:p>
-      <w:pPr>
-        <w:rPr>
-          <w:rStyle w:val="Hyperlink"/>
-          <w:color w:val="auto"/>
-        </w:rPr>
-      </w:pPr>
-    </w:p>
-    <w:p>
-      <w:pPr>
-        <w:rPr>
-          <w:rStyle w:val="Hyperlink"/>
-          <w:color w:val="auto"/>
-        </w:rPr>
-      </w:pPr>
-    </w:p>
-    <w:p>
-      <w:pPr>
-        <w:rPr>
-          <w:rStyle w:val="Hyperlink"/>
-          <w:color w:val="auto"/>
-        </w:rPr>
-      </w:pPr>
-    </w:p>
-    <w:p>
-      <w:r>
-        <w:t>http://purl.org/dc/elements/1.1/</w:t>
-      </w:r>
-      <w:r>
-        <w:tab/>
-      </w:r>
-      <w:hyperlink r:id="rId23" w:history="1">
-        <w:r>
-          <w:rPr>
-            <w:rStyle w:val="Hyperlink"/>
-          </w:rPr>
-          <w:t>http://dublincore.org/schemas/xmls/qdc/dc.xsd</w:t>
-        </w:r>
-      </w:hyperlink>
-    </w:p>
-    <w:p>
-      <w:r>
-        <w:t>http://purl.org/dc/terms/</w:t>
-      </w:r>
-      <w:r>
-        <w:tab/>
-      </w:r>
-      <w:hyperlink r:id="rId24" w:history="1">
-        <w:r>
-          <w:rPr>
-            <w:rStyle w:val="Hyperlink"/>
-          </w:rPr>
-          <w:t>http://dublincore.org/schemas/xmls/qdc/dcterms.xsd</w:t>
-        </w:r>
-      </w:hyperlink>
-    </w:p>
-    <w:p>
-      <w:r>
-        <w:t>http://purl.org/dc/dcmitype/</w:t>
-      </w:r>
-      <w:r>
-        <w:tab/>
-      </w:r>
-      <w:hyperlink r:id="rId25" w:history="1">
-        <w:r>
-          <w:rPr>
-            <w:rStyle w:val="Hyperlink"/>
-          </w:rPr>
-          <w:t>http://dublincore.org/schemas/xmls/qdc/dcmitype.xsd</w:t>
-        </w:r>
-      </w:hyperlink>
-    </w:p>
+    </w:p>
+    <w:tbl>
+      <w:tblPr>
+        <w:tblStyle w:val="TableGrid"/>
+        <w:tblW w:w="0" w:type="auto"/>
+        <w:tblBorders>
+          <w:top w:val="none" w:sz="0" w:space="0" w:color="auto"/>
+          <w:left w:val="none" w:sz="0" w:space="0" w:color="auto"/>
+          <w:bottom w:val="none" w:sz="0" w:space="0" w:color="auto"/>
+          <w:right w:val="none" w:sz="0" w:space="0" w:color="auto"/>
+          <w:insideH w:val="none" w:sz="0" w:space="0" w:color="auto"/>
+          <w:insideV w:val="none" w:sz="0" w:space="0" w:color="auto"/>
+        </w:tblBorders>
+        <w:tblLayout w:type="fixed"/>
+        <w:tblLook w:val="04A0" w:firstRow="1" w:lastRow="0" w:firstColumn="1" w:lastColumn="0" w:noHBand="0" w:noVBand="1"/>
+      </w:tblPr>
+      <w:tblGrid>
+        <w:gridCol w:w="4140"/>
+        <w:gridCol w:w="5220"/>
+      </w:tblGrid>
+      <w:tr>
+        <w:tc>
+          <w:tcPr>
+            <w:tcW w:w="4140" w:type="dxa"/>
+          </w:tcPr>
+          <w:p>
+            <w:pPr>
+              <w:jc w:val="center"/>
+              <w:rPr>
+                <w:b/>
+                <w:bCs/>
+              </w:rPr>
+            </w:pPr>
+            <w:r>
+              <w:rPr>
+                <w:b/>
+                <w:bCs/>
+              </w:rPr>
+              <w:t>Namespace</w:t>
+            </w:r>
+          </w:p>
+        </w:tc>
+        <w:tc>
+          <w:tcPr>
+            <w:tcW w:w="5220" w:type="dxa"/>
+          </w:tcPr>
+          <w:p>
+            <w:pPr>
+              <w:jc w:val="center"/>
+              <w:rPr>
+                <w:b/>
+                <w:bCs/>
+              </w:rPr>
+            </w:pPr>
+            <w:r>
+              <w:rPr>
+                <w:b/>
+                <w:bCs/>
+              </w:rPr>
+              <w:t>Schema</w:t>
+            </w:r>
+          </w:p>
+        </w:tc>
+      </w:tr>
+      <w:tr>
+        <w:tc>
+          <w:tcPr>
+            <w:tcW w:w="4140" w:type="dxa"/>
+          </w:tcPr>
+          <w:p>
+            <w:pPr>
+              <w:rPr>
+                <w:rStyle w:val="Hyperlink"/>
+                <w:color w:val="0D0D0D" w:themeColor="text1" w:themeTint="F2"/>
+              </w:rPr>
+            </w:pPr>
+            <w:hyperlink r:id="rId16" w:history="1">
+              <w:r>
+                <w:rPr>
+                  <w:rStyle w:val="Hyperlink"/>
+                  <w:color w:val="056AD0" w:themeColor="hyperlink" w:themeTint="F2"/>
+                </w:rPr>
+                <w:t>http://purl.org/dc/elements/1.1/</w:t>
+              </w:r>
+            </w:hyperlink>
+          </w:p>
+        </w:tc>
+        <w:tc>
+          <w:tcPr>
+            <w:tcW w:w="5220" w:type="dxa"/>
+          </w:tcPr>
+          <w:p>
+            <w:pPr>
+              <w:rPr>
+                <w:rStyle w:val="Hyperlink"/>
+                <w:color w:val="0D0D0D" w:themeColor="text1" w:themeTint="F2"/>
+              </w:rPr>
+            </w:pPr>
+            <w:hyperlink r:id="rId17" w:history="1">
+              <w:r>
+                <w:rPr>
+                  <w:rStyle w:val="Hyperlink"/>
+                  <w:color w:val="0D0D0D" w:themeColor="text1" w:themeTint="F2"/>
+                </w:rPr>
+                <w:t>http://dublincore.org/schemas/xmls/qdc/dc.xsd</w:t>
+              </w:r>
+            </w:hyperlink>
+          </w:p>
+        </w:tc>
+      </w:tr>
+      <w:tr>
+        <w:tc>
+          <w:tcPr>
+            <w:tcW w:w="4140" w:type="dxa"/>
+          </w:tcPr>
+          <w:p>
+            <w:pPr>
+              <w:rPr>
+                <w:color w:val="0D0D0D" w:themeColor="text1" w:themeTint="F2"/>
+              </w:rPr>
+            </w:pPr>
+            <w:hyperlink r:id="rId18" w:history="1">
+              <w:r>
+                <w:rPr>
+                  <w:rStyle w:val="Hyperlink"/>
+                  <w:color w:val="056AD0" w:themeColor="hyperlink" w:themeTint="F2"/>
+                </w:rPr>
+                <w:t>http://purl.org/dc/terms/</w:t>
+              </w:r>
+            </w:hyperlink>
+            <w:r>
+              <w:rPr>
+                <w:color w:val="0D0D0D" w:themeColor="text1" w:themeTint="F2"/>
+              </w:rPr>
+              <w:tab/>
+            </w:r>
+          </w:p>
+        </w:tc>
+        <w:tc>
+          <w:tcPr>
+            <w:tcW w:w="5220" w:type="dxa"/>
+          </w:tcPr>
+          <w:p>
+            <w:pPr>
+              <w:rPr>
+                <w:b/>
+                <w:bCs/>
+                <w:color w:val="0D0D0D" w:themeColor="text1" w:themeTint="F2"/>
+              </w:rPr>
+            </w:pPr>
+            <w:hyperlink r:id="rId19" w:history="1">
+              <w:r>
+                <w:rPr>
+                  <w:rStyle w:val="Hyperlink"/>
+                  <w:color w:val="0D0D0D" w:themeColor="text1" w:themeTint="F2"/>
+                </w:rPr>
+                <w:t>http://dublincore.org/schemas/xmls/qdc/dcterms.xsd</w:t>
+              </w:r>
+            </w:hyperlink>
+          </w:p>
+        </w:tc>
+      </w:tr>
+      <w:tr>
+        <w:tc>
+          <w:tcPr>
+            <w:tcW w:w="4140" w:type="dxa"/>
+          </w:tcPr>
+          <w:p>
+            <w:pPr>
+              <w:rPr>
+                <w:color w:val="0D0D0D" w:themeColor="text1" w:themeTint="F2"/>
+              </w:rPr>
+            </w:pPr>
+            <w:hyperlink r:id="rId20" w:history="1">
+              <w:r>
+                <w:rPr>
+                  <w:rStyle w:val="Hyperlink"/>
+                  <w:color w:val="056AD0" w:themeColor="hyperlink" w:themeTint="F2"/>
+                </w:rPr>
+                <w:t>http://purl.org/dc/dcmitype/</w:t>
+              </w:r>
+            </w:hyperlink>
+            <w:r>
+              <w:rPr>
+                <w:color w:val="0D0D0D" w:themeColor="text1" w:themeTint="F2"/>
+              </w:rPr>
+              <w:tab/>
+            </w:r>
+          </w:p>
+        </w:tc>
+        <w:tc>
+          <w:tcPr>
+            <w:tcW w:w="5220" w:type="dxa"/>
+          </w:tcPr>
+          <w:p>
+            <w:pPr>
+              <w:rPr>
+                <w:color w:val="0D0D0D" w:themeColor="text1" w:themeTint="F2"/>
+              </w:rPr>
+            </w:pPr>
+            <w:hyperlink r:id="rId21" w:history="1">
+              <w:r>
+                <w:rPr>
+                  <w:rStyle w:val="Hyperlink"/>
+                  <w:color w:val="0D0D0D" w:themeColor="text1" w:themeTint="F2"/>
+                </w:rPr>
+                <w:t>http://dublincore.org/schemas/xmls/qdc/dcmitype.xsd</w:t>
+              </w:r>
+            </w:hyperlink>
+          </w:p>
+        </w:tc>
+      </w:tr>
+    </w:tbl>
     <w:p/>
+    <w:p>
+      <w:r>
+        <w:br w:type="page"/>
+      </w:r>
+    </w:p>
+    <w:p>
+      <w:pPr>
+        <w:pStyle w:val="Heading1"/>
+        <w:jc w:val="center"/>
+      </w:pPr>
+      <w:bookmarkStart w:id="9" w:name="_Toc101207531"/>
+      <w:r>
+        <w:lastRenderedPageBreak/>
+        <w:t>Features</w:t>
+      </w:r>
+      <w:bookmarkEnd w:id="9"/>
+    </w:p>
+    <w:p>
+      <w:pPr>
+        <w:pStyle w:val="ListParagraph"/>
+      </w:pPr>
+    </w:p>
+    <w:p>
+      <w:pPr>
+        <w:pStyle w:val="ListParagraph"/>
+        <w:numPr>
+          <w:ilvl w:val="0"/>
+          <w:numId w:val="6"/>
+        </w:numPr>
+      </w:pPr>
+      <w:r>
+        <w:t xml:space="preserve">Management of  metadata properties </w:t>
+      </w:r>
+      <w:r>
+        <w:t>embedded in .pdf records.</w:t>
+      </w:r>
+    </w:p>
+    <w:p>
+      <w:pPr>
+        <w:pStyle w:val="ListParagraph"/>
+        <w:numPr>
+          <w:ilvl w:val="1"/>
+          <w:numId w:val="6"/>
+        </w:numPr>
+      </w:pPr>
+      <w:r>
+        <w:t>Display pre-existing metadata properties from selected .pdfs within a grid control</w:t>
+      </w:r>
+      <w:r>
+        <w:t xml:space="preserve"> (UC: 1.1)</w:t>
+      </w:r>
+    </w:p>
+    <w:p>
+      <w:pPr>
+        <w:pStyle w:val="ListParagraph"/>
+        <w:numPr>
+          <w:ilvl w:val="1"/>
+          <w:numId w:val="6"/>
+        </w:numPr>
+      </w:pPr>
+      <w:r>
+        <w:t>Ability to modify metadata properties within a grid control for a single file</w:t>
+      </w:r>
+      <w:r>
+        <w:t xml:space="preserve"> (UC: 1.2)</w:t>
+      </w:r>
+    </w:p>
+    <w:p>
+      <w:pPr>
+        <w:pStyle w:val="ListParagraph"/>
+        <w:numPr>
+          <w:ilvl w:val="1"/>
+          <w:numId w:val="6"/>
+        </w:numPr>
+      </w:pPr>
+      <w:r>
+        <w:t xml:space="preserve">Ability </w:t>
+      </w:r>
+      <w:r>
+        <w:t>for the user to select multiple .pdf files</w:t>
+      </w:r>
+    </w:p>
+    <w:p>
+      <w:pPr>
+        <w:pStyle w:val="ListParagraph"/>
+        <w:numPr>
+          <w:ilvl w:val="1"/>
+          <w:numId w:val="6"/>
+        </w:numPr>
+      </w:pPr>
+      <w:r>
+        <w:t>Ability to apply bulk metadata to user selected .pdf files</w:t>
+      </w:r>
+    </w:p>
+    <w:p>
+      <w:pPr>
+        <w:pStyle w:val="ListParagraph"/>
+        <w:numPr>
+          <w:ilvl w:val="1"/>
+          <w:numId w:val="6"/>
+        </w:numPr>
+      </w:pPr>
+      <w:r>
+        <w:t>Ability to update multiple custom metadata properties in selected .pdf files by applying an XMP template.  Properties that do not exist are created.</w:t>
+      </w:r>
+      <w:r>
+        <w:t xml:space="preserve"> (UC: 1.5)</w:t>
+      </w:r>
+    </w:p>
+    <w:p>
+      <w:pPr>
+        <w:pStyle w:val="ListParagraph"/>
+      </w:pPr>
+    </w:p>
+    <w:p>
+      <w:pPr>
+        <w:pStyle w:val="ListParagraph"/>
+        <w:numPr>
+          <w:ilvl w:val="0"/>
+          <w:numId w:val="6"/>
+        </w:numPr>
+      </w:pPr>
+      <w:r>
+        <w:t>Manage</w:t>
+      </w:r>
+      <w:r>
+        <w:t>ment</w:t>
+      </w:r>
+      <w:r>
+        <w:t xml:space="preserve"> XMP Templates</w:t>
+      </w:r>
+    </w:p>
+    <w:p>
+      <w:pPr>
+        <w:pStyle w:val="ListParagraph"/>
+        <w:numPr>
+          <w:ilvl w:val="1"/>
+          <w:numId w:val="6"/>
+        </w:numPr>
+      </w:pPr>
+      <w:r>
+        <w:t xml:space="preserve">Display existing template fields in a </w:t>
+      </w:r>
+      <w:r>
+        <w:t>Grid Control</w:t>
+      </w:r>
+    </w:p>
+    <w:p>
+      <w:pPr>
+        <w:pStyle w:val="ListParagraph"/>
+        <w:numPr>
+          <w:ilvl w:val="1"/>
+          <w:numId w:val="6"/>
+        </w:numPr>
+      </w:pPr>
+      <w:r>
+        <w:t>Modify pre-existing properties from XMP template within a Grid Control</w:t>
+      </w:r>
+    </w:p>
+    <w:p>
+      <w:pPr>
+        <w:pStyle w:val="ListParagraph"/>
+        <w:numPr>
+          <w:ilvl w:val="1"/>
+          <w:numId w:val="6"/>
+        </w:numPr>
+      </w:pPr>
+      <w:r>
+        <w:t>Export modified metadata properties as</w:t>
+      </w:r>
+      <w:r>
+        <w:t xml:space="preserve"> XMP formatted template</w:t>
+      </w:r>
+    </w:p>
+    <w:p>
+      <w:pPr>
+        <w:pStyle w:val="ListParagraph"/>
+        <w:numPr>
+          <w:ilvl w:val="1"/>
+          <w:numId w:val="6"/>
+        </w:numPr>
+      </w:pPr>
+      <w:r>
+        <w:t>Export modified metadata properties as user readable property tree</w:t>
+      </w:r>
+      <w:r>
+        <w:t xml:space="preserve"> formatted for Excel</w:t>
+      </w:r>
+    </w:p>
+    <w:p>
+      <w:pPr>
+        <w:pStyle w:val="ListParagraph"/>
+        <w:ind w:left="2160"/>
+      </w:pPr>
+    </w:p>
+    <w:p>
+      <w:pPr>
+        <w:pStyle w:val="ListParagraph"/>
+        <w:numPr>
+          <w:ilvl w:val="0"/>
+          <w:numId w:val="6"/>
+        </w:numPr>
+      </w:pPr>
+      <w:r>
+        <w:t>Reports</w:t>
+      </w:r>
+    </w:p>
+    <w:p>
+      <w:pPr>
+        <w:pStyle w:val="ListParagraph"/>
+        <w:numPr>
+          <w:ilvl w:val="1"/>
+          <w:numId w:val="6"/>
+        </w:numPr>
+      </w:pPr>
+      <w:r>
+        <w:t>Export embedded metadata fields to Excel formatted files</w:t>
+      </w:r>
+    </w:p>
+    <w:p>
+      <w:pPr>
+        <w:pStyle w:val="ListParagraph"/>
+        <w:numPr>
+          <w:ilvl w:val="1"/>
+          <w:numId w:val="6"/>
+        </w:numPr>
+      </w:pPr>
+      <w:r>
+        <w:t>(Future) Formatted Destruction Request Form</w:t>
+      </w:r>
+    </w:p>
+    <w:p>
+      <w:pPr>
+        <w:pStyle w:val="ListParagraph"/>
+        <w:numPr>
+          <w:ilvl w:val="1"/>
+          <w:numId w:val="6"/>
+        </w:numPr>
+      </w:pPr>
+      <w:r>
+        <w:t>(Future) Formatted  Archival Transmittal For</w:t>
+      </w:r>
+      <w:r>
+        <w:t>m</w:t>
+      </w:r>
+    </w:p>
     <w:p/>
+    <w:p>
+      <w:r>
+        <w:br w:type="page"/>
+      </w:r>
+    </w:p>
+    <w:p>
+      <w:pPr>
+        <w:pStyle w:val="Heading1"/>
+      </w:pPr>
+      <w:bookmarkStart w:id="10" w:name="_Toc101207532"/>
+      <w:r>
+        <w:lastRenderedPageBreak/>
+        <w:t>Selected Metadata</w:t>
+      </w:r>
+      <w:bookmarkEnd w:id="10"/>
+    </w:p>
     <w:p/>
+    <w:p>
+      <w:r>
+        <w:t>A minimal set of metadata properties has been selected for testing proof of concept.</w:t>
+      </w:r>
+      <w:r>
+        <w:t xml:space="preserve">  </w:t>
+      </w:r>
+      <w:r>
+        <w:t xml:space="preserve">Adobe supports Dublin Core metadata.  </w:t>
+      </w:r>
+      <w:r>
+        <w:t>The</w:t>
+      </w:r>
+      <w:r>
+        <w:t xml:space="preserve"> selected metadata</w:t>
+      </w:r>
+      <w:r>
+        <w:t xml:space="preserve"> includes </w:t>
+      </w:r>
+      <w:r>
+        <w:t>Dublin Core and</w:t>
+      </w:r>
+      <w:r>
+        <w:t xml:space="preserve"> </w:t>
+      </w:r>
+      <w:r>
+        <w:t xml:space="preserve">custom </w:t>
+      </w:r>
+      <w:r>
+        <w:t>retention</w:t>
+      </w:r>
+      <w:r>
+        <w:t xml:space="preserve"> metadata.  </w:t>
+      </w:r>
+    </w:p>
+    <w:p>
+      <w:r>
+        <w:t>Future implementations may support</w:t>
+      </w:r>
+      <w:r>
+        <w:t xml:space="preserve"> the</w:t>
+      </w:r>
+      <w:r>
+        <w:t xml:space="preserve"> MARC</w:t>
+      </w:r>
+      <w:r>
+        <w:t xml:space="preserve"> formats which are standards for the representation and communication of bibliographic and related information in machine-readable form which are used by the Digital Archives and Washington State Library.</w:t>
+      </w:r>
+    </w:p>
     <w:p/>
-    <w:p/>
-    <w:p/>
-    <w:p/>
-    <w:p>
-      <w:pPr>
+    <w:p>
+      <w:pPr>
+        <w:jc w:val="center"/>
         <w:rPr>
           <w:rFonts w:asciiTheme="majorHAnsi" w:eastAsiaTheme="majorEastAsia" w:hAnsiTheme="majorHAnsi" w:cstheme="majorBidi"/>
           <w:color w:val="2F5496" w:themeColor="accent1" w:themeShade="BF"/>
@@ -2775,270 +2869,45 @@
         </w:rPr>
       </w:pPr>
       <w:r>
-        <w:br w:type="page"/>
-      </w:r>
-    </w:p>
-    <w:p>
-      <w:pPr>
-        <w:pStyle w:val="Heading1"/>
-        <w:jc w:val="center"/>
-      </w:pPr>
-      <w:bookmarkStart w:id="9" w:name="_Toc100215449"/>
-      <w:r>
-        <w:lastRenderedPageBreak/>
-        <w:t>Features</w:t>
-      </w:r>
-      <w:bookmarkEnd w:id="9"/>
-    </w:p>
-    <w:p>
-      <w:pPr>
-        <w:pStyle w:val="ListParagraph"/>
-      </w:pPr>
-    </w:p>
-    <w:p>
-      <w:pPr>
-        <w:pStyle w:val="ListParagraph"/>
-        <w:numPr>
-          <w:ilvl w:val="0"/>
-          <w:numId w:val="6"/>
-        </w:numPr>
-      </w:pPr>
-      <w:r>
-        <w:t xml:space="preserve">Management of  metadata properties </w:t>
-      </w:r>
-      <w:r>
-        <w:t>embedded in .pdf records.</w:t>
-      </w:r>
-    </w:p>
-    <w:p>
-      <w:pPr>
-        <w:pStyle w:val="ListParagraph"/>
-        <w:numPr>
-          <w:ilvl w:val="1"/>
-          <w:numId w:val="6"/>
-        </w:numPr>
-      </w:pPr>
-      <w:r>
-        <w:t>Display pre-existing metadata properties from selected .pdfs within a grid control</w:t>
-      </w:r>
-      <w:r>
-        <w:t xml:space="preserve"> (UC: 1.1)</w:t>
-      </w:r>
-    </w:p>
-    <w:p>
-      <w:pPr>
-        <w:pStyle w:val="ListParagraph"/>
-        <w:numPr>
-          <w:ilvl w:val="1"/>
-          <w:numId w:val="6"/>
-        </w:numPr>
-      </w:pPr>
-      <w:r>
-        <w:t>Ability to modify metadata properties within a grid control for a single file</w:t>
-      </w:r>
-      <w:r>
-        <w:t xml:space="preserve"> (UC: 1.2)</w:t>
-      </w:r>
-    </w:p>
-    <w:p>
-      <w:pPr>
-        <w:pStyle w:val="ListParagraph"/>
-        <w:numPr>
-          <w:ilvl w:val="1"/>
-          <w:numId w:val="6"/>
-        </w:numPr>
-      </w:pPr>
-      <w:r>
-        <w:t xml:space="preserve">Ability </w:t>
-      </w:r>
-      <w:r>
-        <w:t>for the user to select multiple .pdf files</w:t>
-      </w:r>
-    </w:p>
-    <w:p>
-      <w:pPr>
-        <w:pStyle w:val="ListParagraph"/>
-        <w:numPr>
-          <w:ilvl w:val="1"/>
-          <w:numId w:val="6"/>
-        </w:numPr>
-      </w:pPr>
-      <w:r>
-        <w:t>Ability to apply bulk metadata to user selected .pdf files</w:t>
-      </w:r>
-    </w:p>
-    <w:p>
-      <w:pPr>
-        <w:pStyle w:val="ListParagraph"/>
-        <w:numPr>
-          <w:ilvl w:val="1"/>
-          <w:numId w:val="6"/>
-        </w:numPr>
-      </w:pPr>
-      <w:r>
-        <w:t>Ability to update multiple custom metadata properties in selected .pdf files by applying an XMP template.  Properties that do not exist are created.</w:t>
-      </w:r>
-      <w:r>
-        <w:t xml:space="preserve"> (UC: 1.5)</w:t>
-      </w:r>
-    </w:p>
-    <w:p>
-      <w:pPr>
-        <w:pStyle w:val="ListParagraph"/>
-      </w:pPr>
-    </w:p>
-    <w:p>
-      <w:pPr>
-        <w:pStyle w:val="ListParagraph"/>
-        <w:numPr>
-          <w:ilvl w:val="0"/>
-          <w:numId w:val="6"/>
-        </w:numPr>
-      </w:pPr>
-      <w:r>
-        <w:t>Manage</w:t>
-      </w:r>
-      <w:r>
-        <w:t>ment</w:t>
-      </w:r>
-      <w:r>
-        <w:t xml:space="preserve"> XMP Templates</w:t>
-      </w:r>
-    </w:p>
-    <w:p>
-      <w:pPr>
-        <w:pStyle w:val="ListParagraph"/>
-        <w:numPr>
-          <w:ilvl w:val="1"/>
-          <w:numId w:val="6"/>
-        </w:numPr>
-      </w:pPr>
-      <w:r>
-        <w:t xml:space="preserve">Display existing template fields in a </w:t>
-      </w:r>
-      <w:r>
-        <w:t>Grid Control</w:t>
-      </w:r>
-    </w:p>
-    <w:p>
-      <w:pPr>
-        <w:pStyle w:val="ListParagraph"/>
-        <w:numPr>
-          <w:ilvl w:val="1"/>
-          <w:numId w:val="6"/>
-        </w:numPr>
-      </w:pPr>
-      <w:r>
-        <w:t>Modify pre-existing properties from XMP template within a Grid Control</w:t>
-      </w:r>
-    </w:p>
-    <w:p>
-      <w:pPr>
-        <w:pStyle w:val="ListParagraph"/>
-        <w:numPr>
-          <w:ilvl w:val="1"/>
-          <w:numId w:val="6"/>
-        </w:numPr>
-      </w:pPr>
-      <w:r>
-        <w:t>Export modified metadata properties as</w:t>
-      </w:r>
-      <w:r>
-        <w:t xml:space="preserve"> XMP formatted template</w:t>
-      </w:r>
-    </w:p>
-    <w:p>
-      <w:pPr>
-        <w:pStyle w:val="ListParagraph"/>
-        <w:numPr>
-          <w:ilvl w:val="1"/>
-          <w:numId w:val="6"/>
-        </w:numPr>
-      </w:pPr>
-      <w:r>
-        <w:t>Export modified metadata properties as user readable property tree</w:t>
-      </w:r>
-      <w:r>
-        <w:t xml:space="preserve"> formatted for Excel</w:t>
-      </w:r>
-    </w:p>
-    <w:p>
-      <w:pPr>
-        <w:pStyle w:val="ListParagraph"/>
-        <w:ind w:left="2160"/>
-      </w:pPr>
-    </w:p>
-    <w:p>
-      <w:pPr>
-        <w:pStyle w:val="ListParagraph"/>
-        <w:numPr>
-          <w:ilvl w:val="0"/>
-          <w:numId w:val="6"/>
-        </w:numPr>
-      </w:pPr>
-      <w:r>
-        <w:t>Reporting</w:t>
-      </w:r>
-      <w:r>
-        <w:t xml:space="preserve"> by Exporting </w:t>
-      </w:r>
-      <w:r>
-        <w:t>in Excel Format</w:t>
-      </w:r>
-    </w:p>
-    <w:p>
-      <w:pPr>
-        <w:pStyle w:val="ListParagraph"/>
-        <w:numPr>
-          <w:ilvl w:val="1"/>
-          <w:numId w:val="6"/>
-        </w:numPr>
-      </w:pPr>
-      <w:r>
-        <w:t>Fields Report for Record Inventory</w:t>
-      </w:r>
-    </w:p>
-    <w:p>
-      <w:pPr>
-        <w:pStyle w:val="ListParagraph"/>
-        <w:numPr>
-          <w:ilvl w:val="1"/>
-          <w:numId w:val="6"/>
-        </w:numPr>
-      </w:pPr>
-      <w:r>
-        <w:t>Fields Report for Record Destruction Log</w:t>
-      </w:r>
-    </w:p>
-    <w:p>
-      <w:pPr>
-        <w:pStyle w:val="ListParagraph"/>
-        <w:numPr>
-          <w:ilvl w:val="1"/>
-          <w:numId w:val="6"/>
-        </w:numPr>
-      </w:pPr>
-      <w:r>
-        <w:t>(Future) Formatted Destruction Request Form</w:t>
-      </w:r>
-    </w:p>
-    <w:p>
-      <w:pPr>
-        <w:pStyle w:val="ListParagraph"/>
-        <w:numPr>
-          <w:ilvl w:val="1"/>
-          <w:numId w:val="6"/>
-        </w:numPr>
-      </w:pPr>
-      <w:r>
-        <w:t>(Future) Formatted  Archival Transmittal For</w:t>
-      </w:r>
-      <w:r>
-        <w:t>m</w:t>
-      </w:r>
-    </w:p>
-    <w:p/>
-    <w:p>
+        <w:rPr>
+          <w:noProof/>
+        </w:rPr>
+        <w:drawing>
+          <wp:inline distT="0" distB="0" distL="0" distR="0" wp14:anchorId="4A7A21E5" wp14:editId="4A733B83">
+            <wp:extent cx="4619048" cy="4780952"/>
+            <wp:effectExtent l="0" t="0" r="0" b="635"/>
+            <wp:docPr id="9" name="Picture 9" descr="Graphical user interface, text, application&#10;&#10;Description automatically generated"/>
+            <wp:cNvGraphicFramePr>
+              <a:graphicFrameLocks xmlns:a="http://schemas.openxmlformats.org/drawingml/2006/main" noChangeAspect="1"/>
+            </wp:cNvGraphicFramePr>
+            <a:graphic xmlns:a="http://schemas.openxmlformats.org/drawingml/2006/main">
+              <a:graphicData uri="http://schemas.openxmlformats.org/drawingml/2006/picture">
+                <pic:pic xmlns:pic="http://schemas.openxmlformats.org/drawingml/2006/picture">
+                  <pic:nvPicPr>
+                    <pic:cNvPr id="9" name="Picture 9" descr="Graphical user interface, text, application&#10;&#10;Description automatically generated"/>
+                    <pic:cNvPicPr/>
+                  </pic:nvPicPr>
+                  <pic:blipFill>
+                    <a:blip r:embed="rId22"/>
+                    <a:stretch>
+                      <a:fillRect/>
+                    </a:stretch>
+                  </pic:blipFill>
+                  <pic:spPr>
+                    <a:xfrm>
+                      <a:off x="0" y="0"/>
+                      <a:ext cx="4619048" cy="4780952"/>
+                    </a:xfrm>
+                    <a:prstGeom prst="rect">
+                      <a:avLst/>
+                    </a:prstGeom>
+                  </pic:spPr>
+                </pic:pic>
+              </a:graphicData>
+            </a:graphic>
+          </wp:inline>
+        </w:drawing>
+      </w:r>
       <w:r>
         <w:br w:type="page"/>
       </w:r>
@@ -3050,12 +2919,12 @@
           <w:rFonts w:eastAsiaTheme="minorHAnsi"/>
         </w:rPr>
       </w:pPr>
-      <w:bookmarkStart w:id="10" w:name="_Toc100215450"/>
+      <w:bookmarkStart w:id="11" w:name="_Toc101207533"/>
       <w:r>
         <w:lastRenderedPageBreak/>
         <w:t>Class Diagrams</w:t>
       </w:r>
-      <w:bookmarkEnd w:id="10"/>
+      <w:bookmarkEnd w:id="11"/>
     </w:p>
     <w:p/>
     <w:p>
@@ -3082,7 +2951,7 @@
                     <pic:cNvPicPr/>
                   </pic:nvPicPr>
                   <pic:blipFill>
-                    <a:blip r:embed="rId26">
+                    <a:blip r:embed="rId23">
                       <a:extLst>
                         <a:ext uri="{28A0092B-C50C-407E-A947-70E740481C1C}">
                           <a14:useLocalDpi xmlns:a14="http://schemas.microsoft.com/office/drawing/2010/main" val="0"/>
@@ -3139,7 +3008,7 @@
                     <pic:cNvPicPr/>
                   </pic:nvPicPr>
                   <pic:blipFill>
-                    <a:blip r:embed="rId27">
+                    <a:blip r:embed="rId24">
                       <a:extLst>
                         <a:ext uri="{28A0092B-C50C-407E-A947-70E740481C1C}">
                           <a14:useLocalDpi xmlns:a14="http://schemas.microsoft.com/office/drawing/2010/main" val="0"/>
@@ -3174,12 +3043,12 @@
         <w:pStyle w:val="Heading1"/>
         <w:jc w:val="center"/>
       </w:pPr>
-      <w:bookmarkStart w:id="11" w:name="_Toc100215451"/>
+      <w:bookmarkStart w:id="12" w:name="_Toc101207534"/>
       <w:r>
         <w:lastRenderedPageBreak/>
         <w:t>Use Case Diagrams</w:t>
       </w:r>
-      <w:bookmarkEnd w:id="11"/>
+      <w:bookmarkEnd w:id="12"/>
     </w:p>
     <w:p/>
     <w:p>
@@ -3187,14 +3056,14 @@
         <w:pStyle w:val="Heading2"/>
         <w:spacing w:after="240"/>
       </w:pPr>
-      <w:bookmarkStart w:id="12" w:name="_Toc100215452"/>
+      <w:bookmarkStart w:id="13" w:name="_Toc101207535"/>
       <w:r>
         <w:t xml:space="preserve">UC 1.1 - </w:t>
       </w:r>
       <w:r>
         <w:t>Displaying Metadata Embedded in pdf Files</w:t>
       </w:r>
-      <w:bookmarkEnd w:id="12"/>
+      <w:bookmarkEnd w:id="13"/>
       <w:r>
         <w:t xml:space="preserve"> </w:t>
       </w:r>
@@ -3243,7 +3112,7 @@
                     <pic:cNvPicPr/>
                   </pic:nvPicPr>
                   <pic:blipFill>
-                    <a:blip r:embed="rId28">
+                    <a:blip r:embed="rId25">
                       <a:extLst>
                         <a:ext uri="{28A0092B-C50C-407E-A947-70E740481C1C}">
                           <a14:useLocalDpi xmlns:a14="http://schemas.microsoft.com/office/drawing/2010/main" val="0"/>
@@ -3281,14 +3150,14 @@
         <w:pStyle w:val="Heading2"/>
         <w:spacing w:after="240"/>
       </w:pPr>
-      <w:bookmarkStart w:id="13" w:name="_Toc100215453"/>
+      <w:bookmarkStart w:id="14" w:name="_Toc101207536"/>
       <w:r>
         <w:t xml:space="preserve">UC 1.2 - </w:t>
       </w:r>
       <w:r>
         <w:t>Modifying Metadata in Grid View</w:t>
       </w:r>
-      <w:bookmarkEnd w:id="13"/>
+      <w:bookmarkEnd w:id="14"/>
     </w:p>
     <w:p>
       <w:pPr>
@@ -3322,7 +3191,7 @@
                     <pic:cNvPicPr/>
                   </pic:nvPicPr>
                   <pic:blipFill>
-                    <a:blip r:embed="rId29">
+                    <a:blip r:embed="rId26">
                       <a:extLst>
                         <a:ext uri="{28A0092B-C50C-407E-A947-70E740481C1C}">
                           <a14:useLocalDpi xmlns:a14="http://schemas.microsoft.com/office/drawing/2010/main" val="0"/>
@@ -3357,7 +3226,7 @@
         <w:pStyle w:val="Heading2"/>
         <w:spacing w:after="240"/>
       </w:pPr>
-      <w:bookmarkStart w:id="14" w:name="_Toc100215454"/>
+      <w:bookmarkStart w:id="15" w:name="_Toc101207537"/>
       <w:r>
         <w:lastRenderedPageBreak/>
         <w:t>UC 1.</w:t>
@@ -3371,7 +3240,7 @@
       <w:r>
         <w:t>Modifying Metadata using XMP Templates</w:t>
       </w:r>
-      <w:bookmarkEnd w:id="14"/>
+      <w:bookmarkEnd w:id="15"/>
     </w:p>
     <w:p>
       <w:r>
@@ -3399,7 +3268,7 @@
                     <pic:cNvPicPr/>
                   </pic:nvPicPr>
                   <pic:blipFill>
-                    <a:blip r:embed="rId30">
+                    <a:blip r:embed="rId27">
                       <a:extLst>
                         <a:ext uri="{28A0092B-C50C-407E-A947-70E740481C1C}">
                           <a14:useLocalDpi xmlns:a14="http://schemas.microsoft.com/office/drawing/2010/main" val="0"/>
@@ -3444,7 +3313,7 @@
         <w:pStyle w:val="Heading1"/>
         <w:jc w:val="center"/>
       </w:pPr>
-      <w:bookmarkStart w:id="15" w:name="_Toc100215455"/>
+      <w:bookmarkStart w:id="16" w:name="_Toc101207538"/>
       <w:r>
         <w:lastRenderedPageBreak/>
         <w:t>Ac</w:t>
@@ -3452,7 +3321,7 @@
       <w:r>
         <w:t>tivity Diagrams</w:t>
       </w:r>
-      <w:bookmarkEnd w:id="15"/>
+      <w:bookmarkEnd w:id="16"/>
     </w:p>
     <w:p>
       <w:pPr>
@@ -3463,11 +3332,11 @@
       <w:pPr>
         <w:pStyle w:val="Heading2"/>
       </w:pPr>
-      <w:bookmarkStart w:id="16" w:name="_Toc100215456"/>
+      <w:bookmarkStart w:id="17" w:name="_Toc101207539"/>
       <w:r>
         <w:t>Activity : Select and Load files</w:t>
       </w:r>
-      <w:bookmarkEnd w:id="16"/>
+      <w:bookmarkEnd w:id="17"/>
     </w:p>
     <w:p>
       <w:r>
@@ -3493,7 +3362,7 @@
                     <pic:cNvPicPr/>
                   </pic:nvPicPr>
                   <pic:blipFill>
-                    <a:blip r:embed="rId31">
+                    <a:blip r:embed="rId28">
                       <a:extLst>
                         <a:ext uri="{28A0092B-C50C-407E-A947-70E740481C1C}">
                           <a14:useLocalDpi xmlns:a14="http://schemas.microsoft.com/office/drawing/2010/main" val="0"/>
@@ -3530,12 +3399,35 @@
       <w:pPr>
         <w:pStyle w:val="Heading1"/>
       </w:pPr>
-      <w:bookmarkStart w:id="17" w:name="_Toc100215457"/>
+      <w:bookmarkStart w:id="18" w:name="_Toc101207540"/>
       <w:r>
         <w:lastRenderedPageBreak/>
         <w:t>Reports</w:t>
       </w:r>
-      <w:bookmarkEnd w:id="17"/>
+      <w:bookmarkEnd w:id="18"/>
+    </w:p>
+    <w:p>
+      <w:r>
+        <w:t>Not yet implemented.  Planning for metadata extracted as .csv, x</w:t>
+      </w:r>
+      <w:r>
+        <w:t>ls</w:t>
+      </w:r>
+      <w:r>
+        <w:t>x, or pdf formatted document.</w:t>
+      </w:r>
+      <w:r>
+        <w:t xml:space="preserve">  See references reports below for an example of data included in forms for the State Archives.</w:t>
+      </w:r>
+    </w:p>
+    <w:p/>
+    <w:p>
+      <w:pPr>
+        <w:rPr>
+          <w:rStyle w:val="Hyperlink"/>
+          <w:color w:val="auto"/>
+        </w:rPr>
+      </w:pPr>
     </w:p>
     <w:p>
       <w:pPr>
@@ -3546,6 +3438,16 @@
           <w:szCs w:val="32"/>
         </w:rPr>
       </w:pPr>
+    </w:p>
+    <w:p>
+      <w:pPr>
+        <w:rPr>
+          <w:rFonts w:asciiTheme="majorHAnsi" w:eastAsiaTheme="majorEastAsia" w:hAnsiTheme="majorHAnsi" w:cstheme="majorBidi"/>
+          <w:color w:val="2F5496" w:themeColor="accent1" w:themeShade="BF"/>
+          <w:sz w:val="32"/>
+          <w:szCs w:val="32"/>
+        </w:rPr>
+      </w:pPr>
       <w:r>
         <w:br w:type="page"/>
       </w:r>
@@ -3555,12 +3457,12 @@
         <w:pStyle w:val="Heading1"/>
         <w:jc w:val="center"/>
       </w:pPr>
-      <w:bookmarkStart w:id="18" w:name="_Toc100215458"/>
+      <w:bookmarkStart w:id="19" w:name="_Toc101207541"/>
       <w:r>
         <w:lastRenderedPageBreak/>
         <w:t>Reference Forms</w:t>
       </w:r>
-      <w:bookmarkEnd w:id="18"/>
+      <w:bookmarkEnd w:id="19"/>
     </w:p>
     <w:p/>
     <w:p>
@@ -3574,12 +3476,13 @@
     <w:p>
       <w:pPr>
         <w:pStyle w:val="Heading2"/>
-      </w:pPr>
-      <w:bookmarkStart w:id="19" w:name="_Toc100215459"/>
+        <w:jc w:val="center"/>
+      </w:pPr>
+      <w:bookmarkStart w:id="20" w:name="_Toc101207542"/>
       <w:r>
         <w:t>Public Records Destruction Log</w:t>
       </w:r>
-      <w:bookmarkEnd w:id="19"/>
+      <w:bookmarkEnd w:id="20"/>
     </w:p>
     <w:p>
       <w:r>
@@ -3602,7 +3505,7 @@
                     <pic:cNvPicPr/>
                   </pic:nvPicPr>
                   <pic:blipFill>
-                    <a:blip r:embed="rId32">
+                    <a:blip r:embed="rId29">
                       <a:extLst>
                         <a:ext uri="{28A0092B-C50C-407E-A947-70E740481C1C}">
                           <a14:useLocalDpi xmlns:a14="http://schemas.microsoft.com/office/drawing/2010/main" val="0"/>
@@ -3637,13 +3540,14 @@
     <w:p>
       <w:pPr>
         <w:pStyle w:val="Heading2"/>
-      </w:pPr>
-      <w:bookmarkStart w:id="20" w:name="_Toc100215460"/>
+        <w:jc w:val="center"/>
+      </w:pPr>
+      <w:bookmarkStart w:id="21" w:name="_Toc101207543"/>
       <w:r>
         <w:lastRenderedPageBreak/>
         <w:t>Digital Records Inventory</w:t>
       </w:r>
-      <w:bookmarkEnd w:id="20"/>
+      <w:bookmarkEnd w:id="21"/>
     </w:p>
     <w:p/>
     <w:p>
@@ -3672,7 +3576,7 @@
                     <pic:cNvPicPr/>
                   </pic:nvPicPr>
                   <pic:blipFill>
-                    <a:blip r:embed="rId33">
+                    <a:blip r:embed="rId30">
                       <a:extLst>
                         <a:ext uri="{28A0092B-C50C-407E-A947-70E740481C1C}">
                           <a14:useLocalDpi xmlns:a14="http://schemas.microsoft.com/office/drawing/2010/main" val="0"/>
@@ -3701,126 +3605,314 @@
     </w:p>
     <w:p/>
     <w:p>
-      <w:r>
+      <w:pPr>
+        <w:rPr>
+          <w:b/>
+          <w:bCs/>
+        </w:rPr>
+      </w:pPr>
+      <w:r>
+        <w:rPr>
+          <w:b/>
+          <w:bCs/>
+        </w:rPr>
         <w:br w:type="page"/>
       </w:r>
     </w:p>
     <w:p>
       <w:pPr>
-        <w:pStyle w:val="Heading2"/>
-      </w:pPr>
-      <w:bookmarkStart w:id="21" w:name="_Toc100215461"/>
+        <w:pStyle w:val="Heading1"/>
+        <w:jc w:val="center"/>
+      </w:pPr>
+      <w:bookmarkStart w:id="22" w:name="_Toc101207544"/>
       <w:r>
         <w:lastRenderedPageBreak/>
-        <w:t>Standard .pdf Metadata Properties</w:t>
-      </w:r>
-      <w:bookmarkEnd w:id="21"/>
-    </w:p>
-    <w:p/>
-    <w:p>
-      <w:pPr>
-        <w:jc w:val="center"/>
-      </w:pPr>
-      <w:r>
+        <w:t>Project Status</w:t>
+      </w:r>
+      <w:bookmarkEnd w:id="22"/>
+    </w:p>
+    <w:p>
+      <w:pPr>
         <w:rPr>
-          <w:noProof/>
+          <w:b/>
+          <w:bCs/>
         </w:rPr>
-        <w:drawing>
-          <wp:inline distT="0" distB="0" distL="0" distR="0" wp14:anchorId="126A8047" wp14:editId="0D8245F2">
-            <wp:extent cx="3552825" cy="4029339"/>
-            <wp:effectExtent l="0" t="0" r="0" b="9525"/>
-            <wp:docPr id="8" name="Picture 8" descr="Graphical user interface, application&#10;&#10;Description automatically generated"/>
-            <wp:cNvGraphicFramePr>
-              <a:graphicFrameLocks xmlns:a="http://schemas.openxmlformats.org/drawingml/2006/main" noChangeAspect="1"/>
-            </wp:cNvGraphicFramePr>
-            <a:graphic xmlns:a="http://schemas.openxmlformats.org/drawingml/2006/main">
-              <a:graphicData uri="http://schemas.openxmlformats.org/drawingml/2006/picture">
-                <pic:pic xmlns:pic="http://schemas.openxmlformats.org/drawingml/2006/picture">
-                  <pic:nvPicPr>
-                    <pic:cNvPr id="8" name="Picture 8" descr="Graphical user interface, application&#10;&#10;Description automatically generated"/>
-                    <pic:cNvPicPr/>
-                  </pic:nvPicPr>
-                  <pic:blipFill>
-                    <a:blip r:embed="rId34">
-                      <a:extLst>
-                        <a:ext uri="{28A0092B-C50C-407E-A947-70E740481C1C}">
-                          <a14:useLocalDpi xmlns:a14="http://schemas.microsoft.com/office/drawing/2010/main" val="0"/>
-                        </a:ext>
-                      </a:extLst>
-                    </a:blip>
-                    <a:stretch>
-                      <a:fillRect/>
-                    </a:stretch>
-                  </pic:blipFill>
-                  <pic:spPr>
-                    <a:xfrm>
-                      <a:off x="0" y="0"/>
-                      <a:ext cx="3563255" cy="4041168"/>
-                    </a:xfrm>
-                    <a:prstGeom prst="rect">
-                      <a:avLst/>
-                    </a:prstGeom>
-                  </pic:spPr>
-                </pic:pic>
-              </a:graphicData>
-            </a:graphic>
-          </wp:inline>
-        </w:drawing>
-      </w:r>
-    </w:p>
-    <w:p>
-      <w:pPr>
-        <w:jc w:val="center"/>
       </w:pPr>
       <w:r>
         <w:rPr>
-          <w:noProof/>
+          <w:b/>
+          <w:bCs/>
         </w:rPr>
-        <w:drawing>
-          <wp:inline distT="0" distB="0" distL="0" distR="0" wp14:anchorId="244A4B3C" wp14:editId="49166D86">
-            <wp:extent cx="4715533" cy="3381847"/>
-            <wp:effectExtent l="0" t="0" r="8890" b="9525"/>
-            <wp:docPr id="10" name="Picture 10" descr="Graphical user interface, text, application&#10;&#10;Description automatically generated"/>
-            <wp:cNvGraphicFramePr>
-              <a:graphicFrameLocks xmlns:a="http://schemas.openxmlformats.org/drawingml/2006/main" noChangeAspect="1"/>
-            </wp:cNvGraphicFramePr>
-            <a:graphic xmlns:a="http://schemas.openxmlformats.org/drawingml/2006/main">
-              <a:graphicData uri="http://schemas.openxmlformats.org/drawingml/2006/picture">
-                <pic:pic xmlns:pic="http://schemas.openxmlformats.org/drawingml/2006/picture">
-                  <pic:nvPicPr>
-                    <pic:cNvPr id="10" name="Picture 10" descr="Graphical user interface, text, application&#10;&#10;Description automatically generated"/>
-                    <pic:cNvPicPr/>
-                  </pic:nvPicPr>
-                  <pic:blipFill>
-                    <a:blip r:embed="rId35">
-                      <a:extLst>
-                        <a:ext uri="{28A0092B-C50C-407E-A947-70E740481C1C}">
-                          <a14:useLocalDpi xmlns:a14="http://schemas.microsoft.com/office/drawing/2010/main" val="0"/>
-                        </a:ext>
-                      </a:extLst>
-                    </a:blip>
-                    <a:stretch>
-                      <a:fillRect/>
-                    </a:stretch>
-                  </pic:blipFill>
-                  <pic:spPr>
-                    <a:xfrm>
-                      <a:off x="0" y="0"/>
-                      <a:ext cx="4715533" cy="3381847"/>
-                    </a:xfrm>
-                    <a:prstGeom prst="rect">
-                      <a:avLst/>
-                    </a:prstGeom>
-                  </pic:spPr>
-                </pic:pic>
-              </a:graphicData>
-            </a:graphic>
-          </wp:inline>
-        </w:drawing>
-      </w:r>
+        <w:t>Change Log</w:t>
+      </w:r>
+    </w:p>
+    <w:tbl>
+      <w:tblPr>
+        <w:tblStyle w:val="TableGrid"/>
+        <w:tblW w:w="0" w:type="auto"/>
+        <w:tblLook w:val="04A0" w:firstRow="1" w:lastRow="0" w:firstColumn="1" w:lastColumn="0" w:noHBand="0" w:noVBand="1"/>
+      </w:tblPr>
+      <w:tblGrid>
+        <w:gridCol w:w="1435"/>
+        <w:gridCol w:w="7560"/>
+      </w:tblGrid>
+      <w:tr>
+        <w:tc>
+          <w:tcPr>
+            <w:tcW w:w="1435" w:type="dxa"/>
+          </w:tcPr>
+          <w:p/>
+        </w:tc>
+        <w:tc>
+          <w:tcPr>
+            <w:tcW w:w="7560" w:type="dxa"/>
+          </w:tcPr>
+          <w:p>
+            <w:r>
+              <w:t xml:space="preserve">Moved variables into classes; updated columns in </w:t>
+            </w:r>
+            <w:proofErr w:type="spellStart"/>
+            <w:r>
+              <w:t>dataGridView</w:t>
+            </w:r>
+            <w:proofErr w:type="spellEnd"/>
+            <w:r>
+              <w:t xml:space="preserve"> to use selected metadata set</w:t>
+            </w:r>
+          </w:p>
+        </w:tc>
+      </w:tr>
+      <w:tr>
+        <w:tc>
+          <w:tcPr>
+            <w:tcW w:w="1435" w:type="dxa"/>
+          </w:tcPr>
+          <w:p>
+            <w:r>
+              <w:t>2022-04-16</w:t>
+            </w:r>
+          </w:p>
+        </w:tc>
+        <w:tc>
+          <w:tcPr>
+            <w:tcW w:w="7560" w:type="dxa"/>
+          </w:tcPr>
+          <w:p>
+            <w:r>
+              <w:t xml:space="preserve">Implemented </w:t>
+            </w:r>
+            <w:proofErr w:type="spellStart"/>
+            <w:r>
+              <w:t>iText</w:t>
+            </w:r>
+            <w:proofErr w:type="spellEnd"/>
+            <w:r>
+              <w:t>; can read from existing file &amp; create a new file with the copied metadata.</w:t>
+            </w:r>
+          </w:p>
+        </w:tc>
+      </w:tr>
+      <w:tr>
+        <w:tc>
+          <w:tcPr>
+            <w:tcW w:w="1435" w:type="dxa"/>
+          </w:tcPr>
+          <w:p/>
+        </w:tc>
+        <w:tc>
+          <w:tcPr>
+            <w:tcW w:w="7560" w:type="dxa"/>
+          </w:tcPr>
+          <w:p>
+            <w:r>
+              <w:t xml:space="preserve">Enabled multi-select; resize File Name column to fit &amp; freeze full name; clear </w:t>
+            </w:r>
+            <w:proofErr w:type="spellStart"/>
+            <w:r>
+              <w:t>data</w:t>
+            </w:r>
+            <w:r>
+              <w:t>GridView</w:t>
+            </w:r>
+            <w:proofErr w:type="spellEnd"/>
+            <w:r>
+              <w:t xml:space="preserve"> before </w:t>
+            </w:r>
+            <w:proofErr w:type="spellStart"/>
+            <w:r>
+              <w:t>open</w:t>
+            </w:r>
+            <w:r>
+              <w:t>FileD</w:t>
+            </w:r>
+            <w:r>
+              <w:t>ialog</w:t>
+            </w:r>
+            <w:proofErr w:type="spellEnd"/>
+            <w:r>
+              <w:t xml:space="preserve"> runs.</w:t>
+            </w:r>
+          </w:p>
+        </w:tc>
+      </w:tr>
+      <w:tr>
+        <w:tc>
+          <w:tcPr>
+            <w:tcW w:w="1435" w:type="dxa"/>
+          </w:tcPr>
+          <w:p>
+            <w:r>
+              <w:t>2022-04-01</w:t>
+            </w:r>
+          </w:p>
+        </w:tc>
+        <w:tc>
+          <w:tcPr>
+            <w:tcW w:w="7560" w:type="dxa"/>
+          </w:tcPr>
+          <w:p>
+            <w:r>
+              <w:t xml:space="preserve">First upload with documentation, </w:t>
+            </w:r>
+            <w:r>
+              <w:t xml:space="preserve">Ability to run window form application, select file from windows </w:t>
+            </w:r>
+            <w:proofErr w:type="spellStart"/>
+            <w:r>
+              <w:t>openFileDialog</w:t>
+            </w:r>
+            <w:proofErr w:type="spellEnd"/>
+            <w:r>
+              <w:t xml:space="preserve">, display the file name and path in a </w:t>
+            </w:r>
+            <w:proofErr w:type="spellStart"/>
+            <w:r>
+              <w:t>dataGridView</w:t>
+            </w:r>
+            <w:proofErr w:type="spellEnd"/>
+            <w:r>
+              <w:t xml:space="preserve"> control, and exit form.</w:t>
+            </w:r>
+          </w:p>
+        </w:tc>
+      </w:tr>
+    </w:tbl>
+    <w:p>
+      <w:pPr>
+        <w:rPr>
+          <w:b/>
+          <w:bCs/>
+        </w:rPr>
+      </w:pPr>
+    </w:p>
+    <w:p>
+      <w:pPr>
+        <w:rPr>
+          <w:b/>
+          <w:bCs/>
+        </w:rPr>
+      </w:pPr>
+      <w:r>
+        <w:rPr>
+          <w:b/>
+          <w:bCs/>
+        </w:rPr>
+        <w:t>Task List</w:t>
+      </w:r>
+    </w:p>
+    <w:p>
+      <w:pPr>
+        <w:pStyle w:val="ListParagraph"/>
+        <w:numPr>
+          <w:ilvl w:val="0"/>
+          <w:numId w:val="8"/>
+        </w:numPr>
+      </w:pPr>
+      <w:r>
+        <w:t>Pop out thumbnail window</w:t>
+      </w:r>
+    </w:p>
+    <w:p>
+      <w:pPr>
+        <w:pStyle w:val="ListParagraph"/>
+        <w:numPr>
+          <w:ilvl w:val="0"/>
+          <w:numId w:val="8"/>
+        </w:numPr>
+      </w:pPr>
+      <w:r>
+        <w:t>Export metadata from selected files to a csv or xlsx</w:t>
+      </w:r>
+    </w:p>
+    <w:p>
+      <w:pPr>
+        <w:rPr>
+          <w:b/>
+          <w:bCs/>
+        </w:rPr>
+      </w:pPr>
+    </w:p>
+    <w:p>
+      <w:pPr>
+        <w:rPr>
+          <w:b/>
+          <w:bCs/>
+        </w:rPr>
+      </w:pPr>
+      <w:r>
+        <w:rPr>
+          <w:b/>
+          <w:bCs/>
+        </w:rPr>
+        <w:t>Parking Lot</w:t>
+      </w:r>
+    </w:p>
+    <w:p>
+      <w:pPr>
+        <w:pStyle w:val="ListParagraph"/>
+        <w:numPr>
+          <w:ilvl w:val="0"/>
+          <w:numId w:val="7"/>
+        </w:numPr>
+      </w:pPr>
+      <w:r>
+        <w:t>Reports</w:t>
+      </w:r>
+    </w:p>
+    <w:p>
+      <w:pPr>
+        <w:pStyle w:val="ListParagraph"/>
+        <w:numPr>
+          <w:ilvl w:val="0"/>
+          <w:numId w:val="7"/>
+        </w:numPr>
+      </w:pPr>
+      <w:r>
+        <w:t>XMP Templates</w:t>
+      </w:r>
+    </w:p>
+    <w:p>
+      <w:pPr>
+        <w:pStyle w:val="ListParagraph"/>
+        <w:numPr>
+          <w:ilvl w:val="0"/>
+          <w:numId w:val="7"/>
+        </w:numPr>
+      </w:pPr>
+      <w:r>
+        <w:t>Forms</w:t>
+      </w:r>
+    </w:p>
+    <w:p>
+      <w:pPr>
+        <w:rPr>
+          <w:b/>
+          <w:bCs/>
+        </w:rPr>
+      </w:pPr>
     </w:p>
     <w:sectPr>
-      <w:footerReference w:type="default" r:id="rId36"/>
+      <w:footerReference w:type="default" r:id="rId31"/>
       <w:pgSz w:w="12240" w:h="15840"/>
       <w:pgMar w:top="1440" w:right="1440" w:bottom="1440" w:left="1440" w:header="720" w:footer="720" w:gutter="0"/>
       <w:cols w:space="720"/>
@@ -4299,6 +4391,119 @@
     </w:lvl>
   </w:abstractNum>
   <w:abstractNum w:abstractNumId="3" w15:restartNumberingAfterBreak="0">
+    <w:nsid w:val="24D23449"/>
+    <w:multiLevelType w:val="hybridMultilevel"/>
+    <w:tmpl w:val="380C7A3E"/>
+    <w:lvl w:ilvl="0" w:tplc="04090001">
+      <w:start w:val="1"/>
+      <w:numFmt w:val="bullet"/>
+      <w:lvlText w:val=""/>
+      <w:lvlJc w:val="left"/>
+      <w:pPr>
+        <w:ind w:left="720" w:hanging="360"/>
+      </w:pPr>
+      <w:rPr>
+        <w:rFonts w:ascii="Symbol" w:hAnsi="Symbol" w:hint="default"/>
+      </w:rPr>
+    </w:lvl>
+    <w:lvl w:ilvl="1" w:tplc="04090003" w:tentative="1">
+      <w:start w:val="1"/>
+      <w:numFmt w:val="bullet"/>
+      <w:lvlText w:val="o"/>
+      <w:lvlJc w:val="left"/>
+      <w:pPr>
+        <w:ind w:left="1440" w:hanging="360"/>
+      </w:pPr>
+      <w:rPr>
+        <w:rFonts w:ascii="Courier New" w:hAnsi="Courier New" w:cs="Courier New" w:hint="default"/>
+      </w:rPr>
+    </w:lvl>
+    <w:lvl w:ilvl="2" w:tplc="04090005" w:tentative="1">
+      <w:start w:val="1"/>
+      <w:numFmt w:val="bullet"/>
+      <w:lvlText w:val=""/>
+      <w:lvlJc w:val="left"/>
+      <w:pPr>
+        <w:ind w:left="2160" w:hanging="360"/>
+      </w:pPr>
+      <w:rPr>
+        <w:rFonts w:ascii="Wingdings" w:hAnsi="Wingdings" w:hint="default"/>
+      </w:rPr>
+    </w:lvl>
+    <w:lvl w:ilvl="3" w:tplc="04090001" w:tentative="1">
+      <w:start w:val="1"/>
+      <w:numFmt w:val="bullet"/>
+      <w:lvlText w:val=""/>
+      <w:lvlJc w:val="left"/>
+      <w:pPr>
+        <w:ind w:left="2880" w:hanging="360"/>
+      </w:pPr>
+      <w:rPr>
+        <w:rFonts w:ascii="Symbol" w:hAnsi="Symbol" w:hint="default"/>
+      </w:rPr>
+    </w:lvl>
+    <w:lvl w:ilvl="4" w:tplc="04090003" w:tentative="1">
+      <w:start w:val="1"/>
+      <w:numFmt w:val="bullet"/>
+      <w:lvlText w:val="o"/>
+      <w:lvlJc w:val="left"/>
+      <w:pPr>
+        <w:ind w:left="3600" w:hanging="360"/>
+      </w:pPr>
+      <w:rPr>
+        <w:rFonts w:ascii="Courier New" w:hAnsi="Courier New" w:cs="Courier New" w:hint="default"/>
+      </w:rPr>
+    </w:lvl>
+    <w:lvl w:ilvl="5" w:tplc="04090005" w:tentative="1">
+      <w:start w:val="1"/>
+      <w:numFmt w:val="bullet"/>
+      <w:lvlText w:val=""/>
+      <w:lvlJc w:val="left"/>
+      <w:pPr>
+        <w:ind w:left="4320" w:hanging="360"/>
+      </w:pPr>
+      <w:rPr>
+        <w:rFonts w:ascii="Wingdings" w:hAnsi="Wingdings" w:hint="default"/>
+      </w:rPr>
+    </w:lvl>
+    <w:lvl w:ilvl="6" w:tplc="04090001" w:tentative="1">
+      <w:start w:val="1"/>
+      <w:numFmt w:val="bullet"/>
+      <w:lvlText w:val=""/>
+      <w:lvlJc w:val="left"/>
+      <w:pPr>
+        <w:ind w:left="5040" w:hanging="360"/>
+      </w:pPr>
+      <w:rPr>
+        <w:rFonts w:ascii="Symbol" w:hAnsi="Symbol" w:hint="default"/>
+      </w:rPr>
+    </w:lvl>
+    <w:lvl w:ilvl="7" w:tplc="04090003" w:tentative="1">
+      <w:start w:val="1"/>
+      <w:numFmt w:val="bullet"/>
+      <w:lvlText w:val="o"/>
+      <w:lvlJc w:val="left"/>
+      <w:pPr>
+        <w:ind w:left="5760" w:hanging="360"/>
+      </w:pPr>
+      <w:rPr>
+        <w:rFonts w:ascii="Courier New" w:hAnsi="Courier New" w:cs="Courier New" w:hint="default"/>
+      </w:rPr>
+    </w:lvl>
+    <w:lvl w:ilvl="8" w:tplc="04090005" w:tentative="1">
+      <w:start w:val="1"/>
+      <w:numFmt w:val="bullet"/>
+      <w:lvlText w:val=""/>
+      <w:lvlJc w:val="left"/>
+      <w:pPr>
+        <w:ind w:left="6480" w:hanging="360"/>
+      </w:pPr>
+      <w:rPr>
+        <w:rFonts w:ascii="Wingdings" w:hAnsi="Wingdings" w:hint="default"/>
+      </w:rPr>
+    </w:lvl>
+  </w:abstractNum>
+  <w:abstractNum w:abstractNumId="4" w15:restartNumberingAfterBreak="0">
     <w:nsid w:val="2F7C5644"/>
     <w:multiLevelType w:val="hybridMultilevel"/>
     <w:tmpl w:val="995CD37E"/>
@@ -4411,7 +4616,7 @@
       </w:rPr>
     </w:lvl>
   </w:abstractNum>
-  <w:abstractNum w:abstractNumId="4" w15:restartNumberingAfterBreak="0">
+  <w:abstractNum w:abstractNumId="5" w15:restartNumberingAfterBreak="0">
     <w:nsid w:val="4D61456E"/>
     <w:multiLevelType w:val="multilevel"/>
     <w:tmpl w:val="0409001F"/>
@@ -4497,7 +4702,7 @@
       </w:pPr>
     </w:lvl>
   </w:abstractNum>
-  <w:abstractNum w:abstractNumId="5" w15:restartNumberingAfterBreak="0">
+  <w:abstractNum w:abstractNumId="6" w15:restartNumberingAfterBreak="0">
     <w:nsid w:val="58697E78"/>
     <w:multiLevelType w:val="hybridMultilevel"/>
     <w:tmpl w:val="3E6AD7F8"/>
@@ -4610,11 +4815,124 @@
       </w:rPr>
     </w:lvl>
   </w:abstractNum>
+  <w:abstractNum w:abstractNumId="7" w15:restartNumberingAfterBreak="0">
+    <w:nsid w:val="58811CAB"/>
+    <w:multiLevelType w:val="hybridMultilevel"/>
+    <w:tmpl w:val="0EFE89C6"/>
+    <w:lvl w:ilvl="0" w:tplc="04090001">
+      <w:start w:val="1"/>
+      <w:numFmt w:val="bullet"/>
+      <w:lvlText w:val=""/>
+      <w:lvlJc w:val="left"/>
+      <w:pPr>
+        <w:ind w:left="720" w:hanging="360"/>
+      </w:pPr>
+      <w:rPr>
+        <w:rFonts w:ascii="Symbol" w:hAnsi="Symbol" w:hint="default"/>
+      </w:rPr>
+    </w:lvl>
+    <w:lvl w:ilvl="1" w:tplc="04090003" w:tentative="1">
+      <w:start w:val="1"/>
+      <w:numFmt w:val="bullet"/>
+      <w:lvlText w:val="o"/>
+      <w:lvlJc w:val="left"/>
+      <w:pPr>
+        <w:ind w:left="1440" w:hanging="360"/>
+      </w:pPr>
+      <w:rPr>
+        <w:rFonts w:ascii="Courier New" w:hAnsi="Courier New" w:cs="Courier New" w:hint="default"/>
+      </w:rPr>
+    </w:lvl>
+    <w:lvl w:ilvl="2" w:tplc="04090005" w:tentative="1">
+      <w:start w:val="1"/>
+      <w:numFmt w:val="bullet"/>
+      <w:lvlText w:val=""/>
+      <w:lvlJc w:val="left"/>
+      <w:pPr>
+        <w:ind w:left="2160" w:hanging="360"/>
+      </w:pPr>
+      <w:rPr>
+        <w:rFonts w:ascii="Wingdings" w:hAnsi="Wingdings" w:hint="default"/>
+      </w:rPr>
+    </w:lvl>
+    <w:lvl w:ilvl="3" w:tplc="04090001" w:tentative="1">
+      <w:start w:val="1"/>
+      <w:numFmt w:val="bullet"/>
+      <w:lvlText w:val=""/>
+      <w:lvlJc w:val="left"/>
+      <w:pPr>
+        <w:ind w:left="2880" w:hanging="360"/>
+      </w:pPr>
+      <w:rPr>
+        <w:rFonts w:ascii="Symbol" w:hAnsi="Symbol" w:hint="default"/>
+      </w:rPr>
+    </w:lvl>
+    <w:lvl w:ilvl="4" w:tplc="04090003" w:tentative="1">
+      <w:start w:val="1"/>
+      <w:numFmt w:val="bullet"/>
+      <w:lvlText w:val="o"/>
+      <w:lvlJc w:val="left"/>
+      <w:pPr>
+        <w:ind w:left="3600" w:hanging="360"/>
+      </w:pPr>
+      <w:rPr>
+        <w:rFonts w:ascii="Courier New" w:hAnsi="Courier New" w:cs="Courier New" w:hint="default"/>
+      </w:rPr>
+    </w:lvl>
+    <w:lvl w:ilvl="5" w:tplc="04090005" w:tentative="1">
+      <w:start w:val="1"/>
+      <w:numFmt w:val="bullet"/>
+      <w:lvlText w:val=""/>
+      <w:lvlJc w:val="left"/>
+      <w:pPr>
+        <w:ind w:left="4320" w:hanging="360"/>
+      </w:pPr>
+      <w:rPr>
+        <w:rFonts w:ascii="Wingdings" w:hAnsi="Wingdings" w:hint="default"/>
+      </w:rPr>
+    </w:lvl>
+    <w:lvl w:ilvl="6" w:tplc="04090001" w:tentative="1">
+      <w:start w:val="1"/>
+      <w:numFmt w:val="bullet"/>
+      <w:lvlText w:val=""/>
+      <w:lvlJc w:val="left"/>
+      <w:pPr>
+        <w:ind w:left="5040" w:hanging="360"/>
+      </w:pPr>
+      <w:rPr>
+        <w:rFonts w:ascii="Symbol" w:hAnsi="Symbol" w:hint="default"/>
+      </w:rPr>
+    </w:lvl>
+    <w:lvl w:ilvl="7" w:tplc="04090003" w:tentative="1">
+      <w:start w:val="1"/>
+      <w:numFmt w:val="bullet"/>
+      <w:lvlText w:val="o"/>
+      <w:lvlJc w:val="left"/>
+      <w:pPr>
+        <w:ind w:left="5760" w:hanging="360"/>
+      </w:pPr>
+      <w:rPr>
+        <w:rFonts w:ascii="Courier New" w:hAnsi="Courier New" w:cs="Courier New" w:hint="default"/>
+      </w:rPr>
+    </w:lvl>
+    <w:lvl w:ilvl="8" w:tplc="04090005" w:tentative="1">
+      <w:start w:val="1"/>
+      <w:numFmt w:val="bullet"/>
+      <w:lvlText w:val=""/>
+      <w:lvlJc w:val="left"/>
+      <w:pPr>
+        <w:ind w:left="6480" w:hanging="360"/>
+      </w:pPr>
+      <w:rPr>
+        <w:rFonts w:ascii="Wingdings" w:hAnsi="Wingdings" w:hint="default"/>
+      </w:rPr>
+    </w:lvl>
+  </w:abstractNum>
   <w:num w:numId="1" w16cid:durableId="1391227500">
-    <w:abstractNumId w:val="5"/>
+    <w:abstractNumId w:val="6"/>
   </w:num>
   <w:num w:numId="2" w16cid:durableId="1147160472">
-    <w:abstractNumId w:val="3"/>
+    <w:abstractNumId w:val="4"/>
   </w:num>
   <w:num w:numId="3" w16cid:durableId="1538466117">
     <w:abstractNumId w:val="0"/>
@@ -4626,7 +4944,13 @@
     <w:abstractNumId w:val="2"/>
   </w:num>
   <w:num w:numId="6" w16cid:durableId="1321889821">
-    <w:abstractNumId w:val="4"/>
+    <w:abstractNumId w:val="5"/>
+  </w:num>
+  <w:num w:numId="7" w16cid:durableId="19747060">
+    <w:abstractNumId w:val="7"/>
+  </w:num>
+  <w:num w:numId="8" w16cid:durableId="777869528">
+    <w:abstractNumId w:val="3"/>
   </w:num>
 </w:numbering>
 </file>

</xml_diff>

<commit_message>
Working Checkpoint - using Record Class; writing to duplicate PDF;
</commit_message>
<xml_diff>
--- a/Documentation/SRS - Metadata Manager.docx
+++ b/Documentation/SRS - Metadata Manager.docx
@@ -5,12 +5,11 @@
     <w:p>
       <w:pPr>
         <w:pStyle w:val="Heading1"/>
-      </w:pPr>
-      <w:bookmarkStart w:id="0" w:name="_Toc101207522"/>
+        <w:jc w:val="center"/>
+      </w:pPr>
       <w:r>
         <w:t>Introduction</w:t>
       </w:r>
-      <w:bookmarkEnd w:id="0"/>
     </w:p>
     <w:p>
       <w:pPr>
@@ -59,1670 +58,11 @@
     </w:p>
     <w:p>
       <w:pPr>
-        <w:rPr>
-          <w:rFonts w:ascii="Source Sans Pro" w:hAnsi="Source Sans Pro"/>
-          <w:color w:val="333333"/>
-          <w:shd w:val="clear" w:color="auto" w:fill="FFFFFF"/>
-        </w:rPr>
-      </w:pPr>
-    </w:p>
-    <w:sdt>
-      <w:sdtPr>
-        <w:rPr>
-          <w:rFonts w:asciiTheme="minorHAnsi" w:eastAsiaTheme="minorHAnsi" w:hAnsiTheme="minorHAnsi" w:cstheme="minorBidi"/>
-          <w:color w:val="auto"/>
-          <w:sz w:val="22"/>
-          <w:szCs w:val="22"/>
-        </w:rPr>
-        <w:id w:val="-1616900280"/>
-        <w:docPartObj>
-          <w:docPartGallery w:val="Table of Contents"/>
-          <w:docPartUnique/>
-        </w:docPartObj>
-      </w:sdtPr>
-      <w:sdtEndPr>
-        <w:rPr>
-          <w:b/>
-          <w:bCs/>
-          <w:noProof/>
-        </w:rPr>
-      </w:sdtEndPr>
-      <w:sdtContent>
-        <w:p>
-          <w:pPr>
-            <w:pStyle w:val="TOCHeading"/>
-          </w:pPr>
-          <w:r>
-            <w:t>Contents</w:t>
-          </w:r>
-        </w:p>
-        <w:p>
-          <w:pPr>
-            <w:pStyle w:val="TOC1"/>
-            <w:tabs>
-              <w:tab w:val="right" w:leader="dot" w:pos="9350"/>
-            </w:tabs>
-            <w:rPr>
-              <w:rFonts w:eastAsiaTheme="minorEastAsia"/>
-              <w:noProof/>
-            </w:rPr>
-          </w:pPr>
-          <w:r>
-            <w:fldChar w:fldCharType="begin"/>
-          </w:r>
-          <w:r>
-            <w:instrText xml:space="preserve"> TOC \o "1-3" \h \z \u </w:instrText>
-          </w:r>
-          <w:r>
-            <w:fldChar w:fldCharType="separate"/>
-          </w:r>
-          <w:hyperlink w:anchor="_Toc101207522" w:history="1">
-            <w:r>
-              <w:rPr>
-                <w:rStyle w:val="Hyperlink"/>
-                <w:noProof/>
-              </w:rPr>
-              <w:t>Introduction</w:t>
-            </w:r>
-            <w:r>
-              <w:rPr>
-                <w:noProof/>
-                <w:webHidden/>
-              </w:rPr>
-              <w:tab/>
-            </w:r>
-            <w:r>
-              <w:rPr>
-                <w:noProof/>
-                <w:webHidden/>
-              </w:rPr>
-              <w:fldChar w:fldCharType="begin"/>
-            </w:r>
-            <w:r>
-              <w:rPr>
-                <w:noProof/>
-                <w:webHidden/>
-              </w:rPr>
-              <w:instrText xml:space="preserve"> PAGEREF _Toc101207522 \h </w:instrText>
-            </w:r>
-            <w:r>
-              <w:rPr>
-                <w:noProof/>
-                <w:webHidden/>
-              </w:rPr>
-            </w:r>
-            <w:r>
-              <w:rPr>
-                <w:noProof/>
-                <w:webHidden/>
-              </w:rPr>
-              <w:fldChar w:fldCharType="separate"/>
-            </w:r>
-            <w:r>
-              <w:rPr>
-                <w:noProof/>
-                <w:webHidden/>
-              </w:rPr>
-              <w:t>1</w:t>
-            </w:r>
-            <w:r>
-              <w:rPr>
-                <w:noProof/>
-                <w:webHidden/>
-              </w:rPr>
-              <w:fldChar w:fldCharType="end"/>
-            </w:r>
-          </w:hyperlink>
-        </w:p>
-        <w:p>
-          <w:pPr>
-            <w:pStyle w:val="TOC2"/>
-            <w:tabs>
-              <w:tab w:val="right" w:leader="dot" w:pos="9350"/>
-            </w:tabs>
-            <w:rPr>
-              <w:rFonts w:eastAsiaTheme="minorEastAsia"/>
-              <w:noProof/>
-            </w:rPr>
-          </w:pPr>
-          <w:hyperlink w:anchor="_Toc101207523" w:history="1">
-            <w:r>
-              <w:rPr>
-                <w:rStyle w:val="Hyperlink"/>
-                <w:noProof/>
-              </w:rPr>
-              <w:t>Scope</w:t>
-            </w:r>
-            <w:r>
-              <w:rPr>
-                <w:noProof/>
-                <w:webHidden/>
-              </w:rPr>
-              <w:tab/>
-            </w:r>
-            <w:r>
-              <w:rPr>
-                <w:noProof/>
-                <w:webHidden/>
-              </w:rPr>
-              <w:fldChar w:fldCharType="begin"/>
-            </w:r>
-            <w:r>
-              <w:rPr>
-                <w:noProof/>
-                <w:webHidden/>
-              </w:rPr>
-              <w:instrText xml:space="preserve"> PAGEREF _Toc101207523 \h </w:instrText>
-            </w:r>
-            <w:r>
-              <w:rPr>
-                <w:noProof/>
-                <w:webHidden/>
-              </w:rPr>
-            </w:r>
-            <w:r>
-              <w:rPr>
-                <w:noProof/>
-                <w:webHidden/>
-              </w:rPr>
-              <w:fldChar w:fldCharType="separate"/>
-            </w:r>
-            <w:r>
-              <w:rPr>
-                <w:noProof/>
-                <w:webHidden/>
-              </w:rPr>
-              <w:t>2</w:t>
-            </w:r>
-            <w:r>
-              <w:rPr>
-                <w:noProof/>
-                <w:webHidden/>
-              </w:rPr>
-              <w:fldChar w:fldCharType="end"/>
-            </w:r>
-          </w:hyperlink>
-        </w:p>
-        <w:p>
-          <w:pPr>
-            <w:pStyle w:val="TOC2"/>
-            <w:tabs>
-              <w:tab w:val="right" w:leader="dot" w:pos="9350"/>
-            </w:tabs>
-            <w:rPr>
-              <w:rFonts w:eastAsiaTheme="minorEastAsia"/>
-              <w:noProof/>
-            </w:rPr>
-          </w:pPr>
-          <w:hyperlink w:anchor="_Toc101207524" w:history="1">
-            <w:r>
-              <w:rPr>
-                <w:rStyle w:val="Hyperlink"/>
-                <w:noProof/>
-              </w:rPr>
-              <w:t>Audience</w:t>
-            </w:r>
-            <w:r>
-              <w:rPr>
-                <w:noProof/>
-                <w:webHidden/>
-              </w:rPr>
-              <w:tab/>
-            </w:r>
-            <w:r>
-              <w:rPr>
-                <w:noProof/>
-                <w:webHidden/>
-              </w:rPr>
-              <w:fldChar w:fldCharType="begin"/>
-            </w:r>
-            <w:r>
-              <w:rPr>
-                <w:noProof/>
-                <w:webHidden/>
-              </w:rPr>
-              <w:instrText xml:space="preserve"> PAGEREF _Toc101207524 \h </w:instrText>
-            </w:r>
-            <w:r>
-              <w:rPr>
-                <w:noProof/>
-                <w:webHidden/>
-              </w:rPr>
-            </w:r>
-            <w:r>
-              <w:rPr>
-                <w:noProof/>
-                <w:webHidden/>
-              </w:rPr>
-              <w:fldChar w:fldCharType="separate"/>
-            </w:r>
-            <w:r>
-              <w:rPr>
-                <w:noProof/>
-                <w:webHidden/>
-              </w:rPr>
-              <w:t>2</w:t>
-            </w:r>
-            <w:r>
-              <w:rPr>
-                <w:noProof/>
-                <w:webHidden/>
-              </w:rPr>
-              <w:fldChar w:fldCharType="end"/>
-            </w:r>
-          </w:hyperlink>
-        </w:p>
-        <w:p>
-          <w:pPr>
-            <w:pStyle w:val="TOC2"/>
-            <w:tabs>
-              <w:tab w:val="right" w:leader="dot" w:pos="9350"/>
-            </w:tabs>
-            <w:rPr>
-              <w:rFonts w:eastAsiaTheme="minorEastAsia"/>
-              <w:noProof/>
-            </w:rPr>
-          </w:pPr>
-          <w:hyperlink w:anchor="_Toc101207525" w:history="1">
-            <w:r>
-              <w:rPr>
-                <w:rStyle w:val="Hyperlink"/>
-                <w:noProof/>
-              </w:rPr>
-              <w:t>Challenges</w:t>
-            </w:r>
-            <w:r>
-              <w:rPr>
-                <w:noProof/>
-                <w:webHidden/>
-              </w:rPr>
-              <w:tab/>
-            </w:r>
-            <w:r>
-              <w:rPr>
-                <w:noProof/>
-                <w:webHidden/>
-              </w:rPr>
-              <w:fldChar w:fldCharType="begin"/>
-            </w:r>
-            <w:r>
-              <w:rPr>
-                <w:noProof/>
-                <w:webHidden/>
-              </w:rPr>
-              <w:instrText xml:space="preserve"> PAGEREF _Toc101207525 \h </w:instrText>
-            </w:r>
-            <w:r>
-              <w:rPr>
-                <w:noProof/>
-                <w:webHidden/>
-              </w:rPr>
-            </w:r>
-            <w:r>
-              <w:rPr>
-                <w:noProof/>
-                <w:webHidden/>
-              </w:rPr>
-              <w:fldChar w:fldCharType="separate"/>
-            </w:r>
-            <w:r>
-              <w:rPr>
-                <w:noProof/>
-                <w:webHidden/>
-              </w:rPr>
-              <w:t>2</w:t>
-            </w:r>
-            <w:r>
-              <w:rPr>
-                <w:noProof/>
-                <w:webHidden/>
-              </w:rPr>
-              <w:fldChar w:fldCharType="end"/>
-            </w:r>
-          </w:hyperlink>
-        </w:p>
-        <w:p>
-          <w:pPr>
-            <w:pStyle w:val="TOC2"/>
-            <w:tabs>
-              <w:tab w:val="right" w:leader="dot" w:pos="9350"/>
-            </w:tabs>
-            <w:rPr>
-              <w:rFonts w:eastAsiaTheme="minorEastAsia"/>
-              <w:noProof/>
-            </w:rPr>
-          </w:pPr>
-          <w:hyperlink w:anchor="_Toc101207526" w:history="1">
-            <w:r>
-              <w:rPr>
-                <w:rStyle w:val="Hyperlink"/>
-                <w:noProof/>
-              </w:rPr>
-              <w:t>Operating Environment</w:t>
-            </w:r>
-            <w:r>
-              <w:rPr>
-                <w:noProof/>
-                <w:webHidden/>
-              </w:rPr>
-              <w:tab/>
-            </w:r>
-            <w:r>
-              <w:rPr>
-                <w:noProof/>
-                <w:webHidden/>
-              </w:rPr>
-              <w:fldChar w:fldCharType="begin"/>
-            </w:r>
-            <w:r>
-              <w:rPr>
-                <w:noProof/>
-                <w:webHidden/>
-              </w:rPr>
-              <w:instrText xml:space="preserve"> PAGEREF _Toc101207526 \h </w:instrText>
-            </w:r>
-            <w:r>
-              <w:rPr>
-                <w:noProof/>
-                <w:webHidden/>
-              </w:rPr>
-            </w:r>
-            <w:r>
-              <w:rPr>
-                <w:noProof/>
-                <w:webHidden/>
-              </w:rPr>
-              <w:fldChar w:fldCharType="separate"/>
-            </w:r>
-            <w:r>
-              <w:rPr>
-                <w:noProof/>
-                <w:webHidden/>
-              </w:rPr>
-              <w:t>2</w:t>
-            </w:r>
-            <w:r>
-              <w:rPr>
-                <w:noProof/>
-                <w:webHidden/>
-              </w:rPr>
-              <w:fldChar w:fldCharType="end"/>
-            </w:r>
-          </w:hyperlink>
-        </w:p>
-        <w:p>
-          <w:pPr>
-            <w:pStyle w:val="TOC2"/>
-            <w:tabs>
-              <w:tab w:val="right" w:leader="dot" w:pos="9350"/>
-            </w:tabs>
-            <w:rPr>
-              <w:rFonts w:eastAsiaTheme="minorEastAsia"/>
-              <w:noProof/>
-            </w:rPr>
-          </w:pPr>
-          <w:hyperlink w:anchor="_Toc101207527" w:history="1">
-            <w:r>
-              <w:rPr>
-                <w:rStyle w:val="Hyperlink"/>
-                <w:noProof/>
-              </w:rPr>
-              <w:t>Security</w:t>
-            </w:r>
-            <w:r>
-              <w:rPr>
-                <w:noProof/>
-                <w:webHidden/>
-              </w:rPr>
-              <w:tab/>
-            </w:r>
-            <w:r>
-              <w:rPr>
-                <w:noProof/>
-                <w:webHidden/>
-              </w:rPr>
-              <w:fldChar w:fldCharType="begin"/>
-            </w:r>
-            <w:r>
-              <w:rPr>
-                <w:noProof/>
-                <w:webHidden/>
-              </w:rPr>
-              <w:instrText xml:space="preserve"> PAGEREF _Toc101207527 \h </w:instrText>
-            </w:r>
-            <w:r>
-              <w:rPr>
-                <w:noProof/>
-                <w:webHidden/>
-              </w:rPr>
-            </w:r>
-            <w:r>
-              <w:rPr>
-                <w:noProof/>
-                <w:webHidden/>
-              </w:rPr>
-              <w:fldChar w:fldCharType="separate"/>
-            </w:r>
-            <w:r>
-              <w:rPr>
-                <w:noProof/>
-                <w:webHidden/>
-              </w:rPr>
-              <w:t>3</w:t>
-            </w:r>
-            <w:r>
-              <w:rPr>
-                <w:noProof/>
-                <w:webHidden/>
-              </w:rPr>
-              <w:fldChar w:fldCharType="end"/>
-            </w:r>
-          </w:hyperlink>
-        </w:p>
-        <w:p>
-          <w:pPr>
-            <w:pStyle w:val="TOC2"/>
-            <w:tabs>
-              <w:tab w:val="right" w:leader="dot" w:pos="9350"/>
-            </w:tabs>
-            <w:rPr>
-              <w:rFonts w:eastAsiaTheme="minorEastAsia"/>
-              <w:noProof/>
-            </w:rPr>
-          </w:pPr>
-          <w:hyperlink w:anchor="_Toc101207528" w:history="1">
-            <w:r>
-              <w:rPr>
-                <w:rStyle w:val="Hyperlink"/>
-                <w:noProof/>
-              </w:rPr>
-              <w:t>Development Environment</w:t>
-            </w:r>
-            <w:r>
-              <w:rPr>
-                <w:noProof/>
-                <w:webHidden/>
-              </w:rPr>
-              <w:tab/>
-            </w:r>
-            <w:r>
-              <w:rPr>
-                <w:noProof/>
-                <w:webHidden/>
-              </w:rPr>
-              <w:fldChar w:fldCharType="begin"/>
-            </w:r>
-            <w:r>
-              <w:rPr>
-                <w:noProof/>
-                <w:webHidden/>
-              </w:rPr>
-              <w:instrText xml:space="preserve"> PAGEREF _Toc101207528 \h </w:instrText>
-            </w:r>
-            <w:r>
-              <w:rPr>
-                <w:noProof/>
-                <w:webHidden/>
-              </w:rPr>
-            </w:r>
-            <w:r>
-              <w:rPr>
-                <w:noProof/>
-                <w:webHidden/>
-              </w:rPr>
-              <w:fldChar w:fldCharType="separate"/>
-            </w:r>
-            <w:r>
-              <w:rPr>
-                <w:noProof/>
-                <w:webHidden/>
-              </w:rPr>
-              <w:t>3</w:t>
-            </w:r>
-            <w:r>
-              <w:rPr>
-                <w:noProof/>
-                <w:webHidden/>
-              </w:rPr>
-              <w:fldChar w:fldCharType="end"/>
-            </w:r>
-          </w:hyperlink>
-        </w:p>
-        <w:p>
-          <w:pPr>
-            <w:pStyle w:val="TOC2"/>
-            <w:tabs>
-              <w:tab w:val="right" w:leader="dot" w:pos="9350"/>
-            </w:tabs>
-            <w:rPr>
-              <w:rFonts w:eastAsiaTheme="minorEastAsia"/>
-              <w:noProof/>
-            </w:rPr>
-          </w:pPr>
-          <w:hyperlink w:anchor="_Toc101207529" w:history="1">
-            <w:r>
-              <w:rPr>
-                <w:rStyle w:val="Hyperlink"/>
-                <w:noProof/>
-              </w:rPr>
-              <w:t>XMP Reference</w:t>
-            </w:r>
-            <w:r>
-              <w:rPr>
-                <w:noProof/>
-                <w:webHidden/>
-              </w:rPr>
-              <w:tab/>
-            </w:r>
-            <w:r>
-              <w:rPr>
-                <w:noProof/>
-                <w:webHidden/>
-              </w:rPr>
-              <w:fldChar w:fldCharType="begin"/>
-            </w:r>
-            <w:r>
-              <w:rPr>
-                <w:noProof/>
-                <w:webHidden/>
-              </w:rPr>
-              <w:instrText xml:space="preserve"> PAGEREF _Toc101207529 \h </w:instrText>
-            </w:r>
-            <w:r>
-              <w:rPr>
-                <w:noProof/>
-                <w:webHidden/>
-              </w:rPr>
-            </w:r>
-            <w:r>
-              <w:rPr>
-                <w:noProof/>
-                <w:webHidden/>
-              </w:rPr>
-              <w:fldChar w:fldCharType="separate"/>
-            </w:r>
-            <w:r>
-              <w:rPr>
-                <w:noProof/>
-                <w:webHidden/>
-              </w:rPr>
-              <w:t>3</w:t>
-            </w:r>
-            <w:r>
-              <w:rPr>
-                <w:noProof/>
-                <w:webHidden/>
-              </w:rPr>
-              <w:fldChar w:fldCharType="end"/>
-            </w:r>
-          </w:hyperlink>
-        </w:p>
-        <w:p>
-          <w:pPr>
-            <w:pStyle w:val="TOC2"/>
-            <w:tabs>
-              <w:tab w:val="right" w:leader="dot" w:pos="9350"/>
-            </w:tabs>
-            <w:rPr>
-              <w:rFonts w:eastAsiaTheme="minorEastAsia"/>
-              <w:noProof/>
-            </w:rPr>
-          </w:pPr>
-          <w:hyperlink w:anchor="_Toc101207530" w:history="1">
-            <w:r>
-              <w:rPr>
-                <w:rStyle w:val="Hyperlink"/>
-                <w:noProof/>
-              </w:rPr>
-              <w:t>Dublin Core Reference</w:t>
-            </w:r>
-            <w:r>
-              <w:rPr>
-                <w:noProof/>
-                <w:webHidden/>
-              </w:rPr>
-              <w:tab/>
-            </w:r>
-            <w:r>
-              <w:rPr>
-                <w:noProof/>
-                <w:webHidden/>
-              </w:rPr>
-              <w:fldChar w:fldCharType="begin"/>
-            </w:r>
-            <w:r>
-              <w:rPr>
-                <w:noProof/>
-                <w:webHidden/>
-              </w:rPr>
-              <w:instrText xml:space="preserve"> PAGEREF _Toc101207530 \h </w:instrText>
-            </w:r>
-            <w:r>
-              <w:rPr>
-                <w:noProof/>
-                <w:webHidden/>
-              </w:rPr>
-            </w:r>
-            <w:r>
-              <w:rPr>
-                <w:noProof/>
-                <w:webHidden/>
-              </w:rPr>
-              <w:fldChar w:fldCharType="separate"/>
-            </w:r>
-            <w:r>
-              <w:rPr>
-                <w:noProof/>
-                <w:webHidden/>
-              </w:rPr>
-              <w:t>3</w:t>
-            </w:r>
-            <w:r>
-              <w:rPr>
-                <w:noProof/>
-                <w:webHidden/>
-              </w:rPr>
-              <w:fldChar w:fldCharType="end"/>
-            </w:r>
-          </w:hyperlink>
-        </w:p>
-        <w:p>
-          <w:pPr>
-            <w:pStyle w:val="TOC1"/>
-            <w:tabs>
-              <w:tab w:val="right" w:leader="dot" w:pos="9350"/>
-            </w:tabs>
-            <w:rPr>
-              <w:rFonts w:eastAsiaTheme="minorEastAsia"/>
-              <w:noProof/>
-            </w:rPr>
-          </w:pPr>
-          <w:hyperlink w:anchor="_Toc101207531" w:history="1">
-            <w:r>
-              <w:rPr>
-                <w:rStyle w:val="Hyperlink"/>
-                <w:noProof/>
-              </w:rPr>
-              <w:t>Features</w:t>
-            </w:r>
-            <w:r>
-              <w:rPr>
-                <w:noProof/>
-                <w:webHidden/>
-              </w:rPr>
-              <w:tab/>
-            </w:r>
-            <w:r>
-              <w:rPr>
-                <w:noProof/>
-                <w:webHidden/>
-              </w:rPr>
-              <w:fldChar w:fldCharType="begin"/>
-            </w:r>
-            <w:r>
-              <w:rPr>
-                <w:noProof/>
-                <w:webHidden/>
-              </w:rPr>
-              <w:instrText xml:space="preserve"> PAGEREF _Toc101207531 \h </w:instrText>
-            </w:r>
-            <w:r>
-              <w:rPr>
-                <w:noProof/>
-                <w:webHidden/>
-              </w:rPr>
-            </w:r>
-            <w:r>
-              <w:rPr>
-                <w:noProof/>
-                <w:webHidden/>
-              </w:rPr>
-              <w:fldChar w:fldCharType="separate"/>
-            </w:r>
-            <w:r>
-              <w:rPr>
-                <w:noProof/>
-                <w:webHidden/>
-              </w:rPr>
-              <w:t>4</w:t>
-            </w:r>
-            <w:r>
-              <w:rPr>
-                <w:noProof/>
-                <w:webHidden/>
-              </w:rPr>
-              <w:fldChar w:fldCharType="end"/>
-            </w:r>
-          </w:hyperlink>
-        </w:p>
-        <w:p>
-          <w:pPr>
-            <w:pStyle w:val="TOC1"/>
-            <w:tabs>
-              <w:tab w:val="right" w:leader="dot" w:pos="9350"/>
-            </w:tabs>
-            <w:rPr>
-              <w:rFonts w:eastAsiaTheme="minorEastAsia"/>
-              <w:noProof/>
-            </w:rPr>
-          </w:pPr>
-          <w:hyperlink w:anchor="_Toc101207532" w:history="1">
-            <w:r>
-              <w:rPr>
-                <w:rStyle w:val="Hyperlink"/>
-                <w:noProof/>
-              </w:rPr>
-              <w:t>Selected Metadata</w:t>
-            </w:r>
-            <w:r>
-              <w:rPr>
-                <w:noProof/>
-                <w:webHidden/>
-              </w:rPr>
-              <w:tab/>
-            </w:r>
-            <w:r>
-              <w:rPr>
-                <w:noProof/>
-                <w:webHidden/>
-              </w:rPr>
-              <w:fldChar w:fldCharType="begin"/>
-            </w:r>
-            <w:r>
-              <w:rPr>
-                <w:noProof/>
-                <w:webHidden/>
-              </w:rPr>
-              <w:instrText xml:space="preserve"> PAGEREF _Toc101207532 \h </w:instrText>
-            </w:r>
-            <w:r>
-              <w:rPr>
-                <w:noProof/>
-                <w:webHidden/>
-              </w:rPr>
-            </w:r>
-            <w:r>
-              <w:rPr>
-                <w:noProof/>
-                <w:webHidden/>
-              </w:rPr>
-              <w:fldChar w:fldCharType="separate"/>
-            </w:r>
-            <w:r>
-              <w:rPr>
-                <w:noProof/>
-                <w:webHidden/>
-              </w:rPr>
-              <w:t>5</w:t>
-            </w:r>
-            <w:r>
-              <w:rPr>
-                <w:noProof/>
-                <w:webHidden/>
-              </w:rPr>
-              <w:fldChar w:fldCharType="end"/>
-            </w:r>
-          </w:hyperlink>
-        </w:p>
-        <w:p>
-          <w:pPr>
-            <w:pStyle w:val="TOC1"/>
-            <w:tabs>
-              <w:tab w:val="right" w:leader="dot" w:pos="9350"/>
-            </w:tabs>
-            <w:rPr>
-              <w:rFonts w:eastAsiaTheme="minorEastAsia"/>
-              <w:noProof/>
-            </w:rPr>
-          </w:pPr>
-          <w:hyperlink w:anchor="_Toc101207533" w:history="1">
-            <w:r>
-              <w:rPr>
-                <w:rStyle w:val="Hyperlink"/>
-                <w:noProof/>
-              </w:rPr>
-              <w:t>Class Diagrams</w:t>
-            </w:r>
-            <w:r>
-              <w:rPr>
-                <w:noProof/>
-                <w:webHidden/>
-              </w:rPr>
-              <w:tab/>
-            </w:r>
-            <w:r>
-              <w:rPr>
-                <w:noProof/>
-                <w:webHidden/>
-              </w:rPr>
-              <w:fldChar w:fldCharType="begin"/>
-            </w:r>
-            <w:r>
-              <w:rPr>
-                <w:noProof/>
-                <w:webHidden/>
-              </w:rPr>
-              <w:instrText xml:space="preserve"> PAGEREF _Toc101207533 \h </w:instrText>
-            </w:r>
-            <w:r>
-              <w:rPr>
-                <w:noProof/>
-                <w:webHidden/>
-              </w:rPr>
-            </w:r>
-            <w:r>
-              <w:rPr>
-                <w:noProof/>
-                <w:webHidden/>
-              </w:rPr>
-              <w:fldChar w:fldCharType="separate"/>
-            </w:r>
-            <w:r>
-              <w:rPr>
-                <w:noProof/>
-                <w:webHidden/>
-              </w:rPr>
-              <w:t>6</w:t>
-            </w:r>
-            <w:r>
-              <w:rPr>
-                <w:noProof/>
-                <w:webHidden/>
-              </w:rPr>
-              <w:fldChar w:fldCharType="end"/>
-            </w:r>
-          </w:hyperlink>
-        </w:p>
-        <w:p>
-          <w:pPr>
-            <w:pStyle w:val="TOC1"/>
-            <w:tabs>
-              <w:tab w:val="right" w:leader="dot" w:pos="9350"/>
-            </w:tabs>
-            <w:rPr>
-              <w:rFonts w:eastAsiaTheme="minorEastAsia"/>
-              <w:noProof/>
-            </w:rPr>
-          </w:pPr>
-          <w:hyperlink w:anchor="_Toc101207534" w:history="1">
-            <w:r>
-              <w:rPr>
-                <w:rStyle w:val="Hyperlink"/>
-                <w:noProof/>
-              </w:rPr>
-              <w:t>Use Case Diagrams</w:t>
-            </w:r>
-            <w:r>
-              <w:rPr>
-                <w:noProof/>
-                <w:webHidden/>
-              </w:rPr>
-              <w:tab/>
-            </w:r>
-            <w:r>
-              <w:rPr>
-                <w:noProof/>
-                <w:webHidden/>
-              </w:rPr>
-              <w:fldChar w:fldCharType="begin"/>
-            </w:r>
-            <w:r>
-              <w:rPr>
-                <w:noProof/>
-                <w:webHidden/>
-              </w:rPr>
-              <w:instrText xml:space="preserve"> PAGEREF _Toc101207534 \h </w:instrText>
-            </w:r>
-            <w:r>
-              <w:rPr>
-                <w:noProof/>
-                <w:webHidden/>
-              </w:rPr>
-            </w:r>
-            <w:r>
-              <w:rPr>
-                <w:noProof/>
-                <w:webHidden/>
-              </w:rPr>
-              <w:fldChar w:fldCharType="separate"/>
-            </w:r>
-            <w:r>
-              <w:rPr>
-                <w:noProof/>
-                <w:webHidden/>
-              </w:rPr>
-              <w:t>7</w:t>
-            </w:r>
-            <w:r>
-              <w:rPr>
-                <w:noProof/>
-                <w:webHidden/>
-              </w:rPr>
-              <w:fldChar w:fldCharType="end"/>
-            </w:r>
-          </w:hyperlink>
-        </w:p>
-        <w:p>
-          <w:pPr>
-            <w:pStyle w:val="TOC2"/>
-            <w:tabs>
-              <w:tab w:val="right" w:leader="dot" w:pos="9350"/>
-            </w:tabs>
-            <w:rPr>
-              <w:rFonts w:eastAsiaTheme="minorEastAsia"/>
-              <w:noProof/>
-            </w:rPr>
-          </w:pPr>
-          <w:hyperlink w:anchor="_Toc101207535" w:history="1">
-            <w:r>
-              <w:rPr>
-                <w:rStyle w:val="Hyperlink"/>
-                <w:noProof/>
-              </w:rPr>
-              <w:t>UC 1.1 - Displaying Metadata Embedded in pdf Files</w:t>
-            </w:r>
-            <w:r>
-              <w:rPr>
-                <w:noProof/>
-                <w:webHidden/>
-              </w:rPr>
-              <w:tab/>
-            </w:r>
-            <w:r>
-              <w:rPr>
-                <w:noProof/>
-                <w:webHidden/>
-              </w:rPr>
-              <w:fldChar w:fldCharType="begin"/>
-            </w:r>
-            <w:r>
-              <w:rPr>
-                <w:noProof/>
-                <w:webHidden/>
-              </w:rPr>
-              <w:instrText xml:space="preserve"> PAGEREF _Toc101207535 \h </w:instrText>
-            </w:r>
-            <w:r>
-              <w:rPr>
-                <w:noProof/>
-                <w:webHidden/>
-              </w:rPr>
-            </w:r>
-            <w:r>
-              <w:rPr>
-                <w:noProof/>
-                <w:webHidden/>
-              </w:rPr>
-              <w:fldChar w:fldCharType="separate"/>
-            </w:r>
-            <w:r>
-              <w:rPr>
-                <w:noProof/>
-                <w:webHidden/>
-              </w:rPr>
-              <w:t>7</w:t>
-            </w:r>
-            <w:r>
-              <w:rPr>
-                <w:noProof/>
-                <w:webHidden/>
-              </w:rPr>
-              <w:fldChar w:fldCharType="end"/>
-            </w:r>
-          </w:hyperlink>
-        </w:p>
-        <w:p>
-          <w:pPr>
-            <w:pStyle w:val="TOC2"/>
-            <w:tabs>
-              <w:tab w:val="right" w:leader="dot" w:pos="9350"/>
-            </w:tabs>
-            <w:rPr>
-              <w:rFonts w:eastAsiaTheme="minorEastAsia"/>
-              <w:noProof/>
-            </w:rPr>
-          </w:pPr>
-          <w:hyperlink w:anchor="_Toc101207536" w:history="1">
-            <w:r>
-              <w:rPr>
-                <w:rStyle w:val="Hyperlink"/>
-                <w:noProof/>
-              </w:rPr>
-              <w:t>UC 1.2 - Modifying Metadata in Grid View</w:t>
-            </w:r>
-            <w:r>
-              <w:rPr>
-                <w:noProof/>
-                <w:webHidden/>
-              </w:rPr>
-              <w:tab/>
-            </w:r>
-            <w:r>
-              <w:rPr>
-                <w:noProof/>
-                <w:webHidden/>
-              </w:rPr>
-              <w:fldChar w:fldCharType="begin"/>
-            </w:r>
-            <w:r>
-              <w:rPr>
-                <w:noProof/>
-                <w:webHidden/>
-              </w:rPr>
-              <w:instrText xml:space="preserve"> PAGEREF _Toc101207536 \h </w:instrText>
-            </w:r>
-            <w:r>
-              <w:rPr>
-                <w:noProof/>
-                <w:webHidden/>
-              </w:rPr>
-            </w:r>
-            <w:r>
-              <w:rPr>
-                <w:noProof/>
-                <w:webHidden/>
-              </w:rPr>
-              <w:fldChar w:fldCharType="separate"/>
-            </w:r>
-            <w:r>
-              <w:rPr>
-                <w:noProof/>
-                <w:webHidden/>
-              </w:rPr>
-              <w:t>7</w:t>
-            </w:r>
-            <w:r>
-              <w:rPr>
-                <w:noProof/>
-                <w:webHidden/>
-              </w:rPr>
-              <w:fldChar w:fldCharType="end"/>
-            </w:r>
-          </w:hyperlink>
-        </w:p>
-        <w:p>
-          <w:pPr>
-            <w:pStyle w:val="TOC2"/>
-            <w:tabs>
-              <w:tab w:val="right" w:leader="dot" w:pos="9350"/>
-            </w:tabs>
-            <w:rPr>
-              <w:rFonts w:eastAsiaTheme="minorEastAsia"/>
-              <w:noProof/>
-            </w:rPr>
-          </w:pPr>
-          <w:hyperlink w:anchor="_Toc101207537" w:history="1">
-            <w:r>
-              <w:rPr>
-                <w:rStyle w:val="Hyperlink"/>
-                <w:noProof/>
-              </w:rPr>
-              <w:t>UC 1.5 - Modifying Metadata using XMP Templates</w:t>
-            </w:r>
-            <w:r>
-              <w:rPr>
-                <w:noProof/>
-                <w:webHidden/>
-              </w:rPr>
-              <w:tab/>
-            </w:r>
-            <w:r>
-              <w:rPr>
-                <w:noProof/>
-                <w:webHidden/>
-              </w:rPr>
-              <w:fldChar w:fldCharType="begin"/>
-            </w:r>
-            <w:r>
-              <w:rPr>
-                <w:noProof/>
-                <w:webHidden/>
-              </w:rPr>
-              <w:instrText xml:space="preserve"> PAGEREF _Toc101207537 \h </w:instrText>
-            </w:r>
-            <w:r>
-              <w:rPr>
-                <w:noProof/>
-                <w:webHidden/>
-              </w:rPr>
-            </w:r>
-            <w:r>
-              <w:rPr>
-                <w:noProof/>
-                <w:webHidden/>
-              </w:rPr>
-              <w:fldChar w:fldCharType="separate"/>
-            </w:r>
-            <w:r>
-              <w:rPr>
-                <w:noProof/>
-                <w:webHidden/>
-              </w:rPr>
-              <w:t>8</w:t>
-            </w:r>
-            <w:r>
-              <w:rPr>
-                <w:noProof/>
-                <w:webHidden/>
-              </w:rPr>
-              <w:fldChar w:fldCharType="end"/>
-            </w:r>
-          </w:hyperlink>
-        </w:p>
-        <w:p>
-          <w:pPr>
-            <w:pStyle w:val="TOC1"/>
-            <w:tabs>
-              <w:tab w:val="right" w:leader="dot" w:pos="9350"/>
-            </w:tabs>
-            <w:rPr>
-              <w:rFonts w:eastAsiaTheme="minorEastAsia"/>
-              <w:noProof/>
-            </w:rPr>
-          </w:pPr>
-          <w:hyperlink w:anchor="_Toc101207538" w:history="1">
-            <w:r>
-              <w:rPr>
-                <w:rStyle w:val="Hyperlink"/>
-                <w:noProof/>
-              </w:rPr>
-              <w:t>Activity Diagrams</w:t>
-            </w:r>
-            <w:r>
-              <w:rPr>
-                <w:noProof/>
-                <w:webHidden/>
-              </w:rPr>
-              <w:tab/>
-            </w:r>
-            <w:r>
-              <w:rPr>
-                <w:noProof/>
-                <w:webHidden/>
-              </w:rPr>
-              <w:fldChar w:fldCharType="begin"/>
-            </w:r>
-            <w:r>
-              <w:rPr>
-                <w:noProof/>
-                <w:webHidden/>
-              </w:rPr>
-              <w:instrText xml:space="preserve"> PAGEREF _Toc101207538 \h </w:instrText>
-            </w:r>
-            <w:r>
-              <w:rPr>
-                <w:noProof/>
-                <w:webHidden/>
-              </w:rPr>
-            </w:r>
-            <w:r>
-              <w:rPr>
-                <w:noProof/>
-                <w:webHidden/>
-              </w:rPr>
-              <w:fldChar w:fldCharType="separate"/>
-            </w:r>
-            <w:r>
-              <w:rPr>
-                <w:noProof/>
-                <w:webHidden/>
-              </w:rPr>
-              <w:t>9</w:t>
-            </w:r>
-            <w:r>
-              <w:rPr>
-                <w:noProof/>
-                <w:webHidden/>
-              </w:rPr>
-              <w:fldChar w:fldCharType="end"/>
-            </w:r>
-          </w:hyperlink>
-        </w:p>
-        <w:p>
-          <w:pPr>
-            <w:pStyle w:val="TOC2"/>
-            <w:tabs>
-              <w:tab w:val="right" w:leader="dot" w:pos="9350"/>
-            </w:tabs>
-            <w:rPr>
-              <w:rFonts w:eastAsiaTheme="minorEastAsia"/>
-              <w:noProof/>
-            </w:rPr>
-          </w:pPr>
-          <w:hyperlink w:anchor="_Toc101207539" w:history="1">
-            <w:r>
-              <w:rPr>
-                <w:rStyle w:val="Hyperlink"/>
-                <w:noProof/>
-              </w:rPr>
-              <w:t>Activity : Select and Load files</w:t>
-            </w:r>
-            <w:r>
-              <w:rPr>
-                <w:noProof/>
-                <w:webHidden/>
-              </w:rPr>
-              <w:tab/>
-            </w:r>
-            <w:r>
-              <w:rPr>
-                <w:noProof/>
-                <w:webHidden/>
-              </w:rPr>
-              <w:fldChar w:fldCharType="begin"/>
-            </w:r>
-            <w:r>
-              <w:rPr>
-                <w:noProof/>
-                <w:webHidden/>
-              </w:rPr>
-              <w:instrText xml:space="preserve"> PAGEREF _Toc101207539 \h </w:instrText>
-            </w:r>
-            <w:r>
-              <w:rPr>
-                <w:noProof/>
-                <w:webHidden/>
-              </w:rPr>
-            </w:r>
-            <w:r>
-              <w:rPr>
-                <w:noProof/>
-                <w:webHidden/>
-              </w:rPr>
-              <w:fldChar w:fldCharType="separate"/>
-            </w:r>
-            <w:r>
-              <w:rPr>
-                <w:noProof/>
-                <w:webHidden/>
-              </w:rPr>
-              <w:t>9</w:t>
-            </w:r>
-            <w:r>
-              <w:rPr>
-                <w:noProof/>
-                <w:webHidden/>
-              </w:rPr>
-              <w:fldChar w:fldCharType="end"/>
-            </w:r>
-          </w:hyperlink>
-        </w:p>
-        <w:p>
-          <w:pPr>
-            <w:pStyle w:val="TOC1"/>
-            <w:tabs>
-              <w:tab w:val="right" w:leader="dot" w:pos="9350"/>
-            </w:tabs>
-            <w:rPr>
-              <w:rFonts w:eastAsiaTheme="minorEastAsia"/>
-              <w:noProof/>
-            </w:rPr>
-          </w:pPr>
-          <w:hyperlink w:anchor="_Toc101207540" w:history="1">
-            <w:r>
-              <w:rPr>
-                <w:rStyle w:val="Hyperlink"/>
-                <w:noProof/>
-              </w:rPr>
-              <w:t>Reports</w:t>
-            </w:r>
-            <w:r>
-              <w:rPr>
-                <w:noProof/>
-                <w:webHidden/>
-              </w:rPr>
-              <w:tab/>
-            </w:r>
-            <w:r>
-              <w:rPr>
-                <w:noProof/>
-                <w:webHidden/>
-              </w:rPr>
-              <w:fldChar w:fldCharType="begin"/>
-            </w:r>
-            <w:r>
-              <w:rPr>
-                <w:noProof/>
-                <w:webHidden/>
-              </w:rPr>
-              <w:instrText xml:space="preserve"> PAGEREF _Toc101207540 \h </w:instrText>
-            </w:r>
-            <w:r>
-              <w:rPr>
-                <w:noProof/>
-                <w:webHidden/>
-              </w:rPr>
-            </w:r>
-            <w:r>
-              <w:rPr>
-                <w:noProof/>
-                <w:webHidden/>
-              </w:rPr>
-              <w:fldChar w:fldCharType="separate"/>
-            </w:r>
-            <w:r>
-              <w:rPr>
-                <w:noProof/>
-                <w:webHidden/>
-              </w:rPr>
-              <w:t>10</w:t>
-            </w:r>
-            <w:r>
-              <w:rPr>
-                <w:noProof/>
-                <w:webHidden/>
-              </w:rPr>
-              <w:fldChar w:fldCharType="end"/>
-            </w:r>
-          </w:hyperlink>
-        </w:p>
-        <w:p>
-          <w:pPr>
-            <w:pStyle w:val="TOC1"/>
-            <w:tabs>
-              <w:tab w:val="right" w:leader="dot" w:pos="9350"/>
-            </w:tabs>
-            <w:rPr>
-              <w:rFonts w:eastAsiaTheme="minorEastAsia"/>
-              <w:noProof/>
-            </w:rPr>
-          </w:pPr>
-          <w:hyperlink w:anchor="_Toc101207541" w:history="1">
-            <w:r>
-              <w:rPr>
-                <w:rStyle w:val="Hyperlink"/>
-                <w:noProof/>
-              </w:rPr>
-              <w:t>Reference Forms</w:t>
-            </w:r>
-            <w:r>
-              <w:rPr>
-                <w:noProof/>
-                <w:webHidden/>
-              </w:rPr>
-              <w:tab/>
-            </w:r>
-            <w:r>
-              <w:rPr>
-                <w:noProof/>
-                <w:webHidden/>
-              </w:rPr>
-              <w:fldChar w:fldCharType="begin"/>
-            </w:r>
-            <w:r>
-              <w:rPr>
-                <w:noProof/>
-                <w:webHidden/>
-              </w:rPr>
-              <w:instrText xml:space="preserve"> PAGEREF _Toc101207541 \h </w:instrText>
-            </w:r>
-            <w:r>
-              <w:rPr>
-                <w:noProof/>
-                <w:webHidden/>
-              </w:rPr>
-            </w:r>
-            <w:r>
-              <w:rPr>
-                <w:noProof/>
-                <w:webHidden/>
-              </w:rPr>
-              <w:fldChar w:fldCharType="separate"/>
-            </w:r>
-            <w:r>
-              <w:rPr>
-                <w:noProof/>
-                <w:webHidden/>
-              </w:rPr>
-              <w:t>11</w:t>
-            </w:r>
-            <w:r>
-              <w:rPr>
-                <w:noProof/>
-                <w:webHidden/>
-              </w:rPr>
-              <w:fldChar w:fldCharType="end"/>
-            </w:r>
-          </w:hyperlink>
-        </w:p>
-        <w:p>
-          <w:pPr>
-            <w:pStyle w:val="TOC2"/>
-            <w:tabs>
-              <w:tab w:val="right" w:leader="dot" w:pos="9350"/>
-            </w:tabs>
-            <w:rPr>
-              <w:rFonts w:eastAsiaTheme="minorEastAsia"/>
-              <w:noProof/>
-            </w:rPr>
-          </w:pPr>
-          <w:hyperlink w:anchor="_Toc101207542" w:history="1">
-            <w:r>
-              <w:rPr>
-                <w:rStyle w:val="Hyperlink"/>
-                <w:noProof/>
-              </w:rPr>
-              <w:t>Public Records Destruction Log</w:t>
-            </w:r>
-            <w:r>
-              <w:rPr>
-                <w:noProof/>
-                <w:webHidden/>
-              </w:rPr>
-              <w:tab/>
-            </w:r>
-            <w:r>
-              <w:rPr>
-                <w:noProof/>
-                <w:webHidden/>
-              </w:rPr>
-              <w:fldChar w:fldCharType="begin"/>
-            </w:r>
-            <w:r>
-              <w:rPr>
-                <w:noProof/>
-                <w:webHidden/>
-              </w:rPr>
-              <w:instrText xml:space="preserve"> PAGEREF _Toc101207542 \h </w:instrText>
-            </w:r>
-            <w:r>
-              <w:rPr>
-                <w:noProof/>
-                <w:webHidden/>
-              </w:rPr>
-            </w:r>
-            <w:r>
-              <w:rPr>
-                <w:noProof/>
-                <w:webHidden/>
-              </w:rPr>
-              <w:fldChar w:fldCharType="separate"/>
-            </w:r>
-            <w:r>
-              <w:rPr>
-                <w:noProof/>
-                <w:webHidden/>
-              </w:rPr>
-              <w:t>11</w:t>
-            </w:r>
-            <w:r>
-              <w:rPr>
-                <w:noProof/>
-                <w:webHidden/>
-              </w:rPr>
-              <w:fldChar w:fldCharType="end"/>
-            </w:r>
-          </w:hyperlink>
-        </w:p>
-        <w:p>
-          <w:pPr>
-            <w:pStyle w:val="TOC2"/>
-            <w:tabs>
-              <w:tab w:val="right" w:leader="dot" w:pos="9350"/>
-            </w:tabs>
-            <w:rPr>
-              <w:rFonts w:eastAsiaTheme="minorEastAsia"/>
-              <w:noProof/>
-            </w:rPr>
-          </w:pPr>
-          <w:hyperlink w:anchor="_Toc101207543" w:history="1">
-            <w:r>
-              <w:rPr>
-                <w:rStyle w:val="Hyperlink"/>
-                <w:noProof/>
-              </w:rPr>
-              <w:t>Digital Records Inventory</w:t>
-            </w:r>
-            <w:r>
-              <w:rPr>
-                <w:noProof/>
-                <w:webHidden/>
-              </w:rPr>
-              <w:tab/>
-            </w:r>
-            <w:r>
-              <w:rPr>
-                <w:noProof/>
-                <w:webHidden/>
-              </w:rPr>
-              <w:fldChar w:fldCharType="begin"/>
-            </w:r>
-            <w:r>
-              <w:rPr>
-                <w:noProof/>
-                <w:webHidden/>
-              </w:rPr>
-              <w:instrText xml:space="preserve"> PAGEREF _Toc101207543 \h </w:instrText>
-            </w:r>
-            <w:r>
-              <w:rPr>
-                <w:noProof/>
-                <w:webHidden/>
-              </w:rPr>
-            </w:r>
-            <w:r>
-              <w:rPr>
-                <w:noProof/>
-                <w:webHidden/>
-              </w:rPr>
-              <w:fldChar w:fldCharType="separate"/>
-            </w:r>
-            <w:r>
-              <w:rPr>
-                <w:noProof/>
-                <w:webHidden/>
-              </w:rPr>
-              <w:t>12</w:t>
-            </w:r>
-            <w:r>
-              <w:rPr>
-                <w:noProof/>
-                <w:webHidden/>
-              </w:rPr>
-              <w:fldChar w:fldCharType="end"/>
-            </w:r>
-          </w:hyperlink>
-        </w:p>
-        <w:p>
-          <w:pPr>
-            <w:pStyle w:val="TOC1"/>
-            <w:tabs>
-              <w:tab w:val="right" w:leader="dot" w:pos="9350"/>
-            </w:tabs>
-            <w:rPr>
-              <w:rFonts w:eastAsiaTheme="minorEastAsia"/>
-              <w:noProof/>
-            </w:rPr>
-          </w:pPr>
-          <w:hyperlink w:anchor="_Toc101207544" w:history="1">
-            <w:r>
-              <w:rPr>
-                <w:rStyle w:val="Hyperlink"/>
-                <w:noProof/>
-              </w:rPr>
-              <w:t>Project Status</w:t>
-            </w:r>
-            <w:r>
-              <w:rPr>
-                <w:noProof/>
-                <w:webHidden/>
-              </w:rPr>
-              <w:tab/>
-            </w:r>
-            <w:r>
-              <w:rPr>
-                <w:noProof/>
-                <w:webHidden/>
-              </w:rPr>
-              <w:fldChar w:fldCharType="begin"/>
-            </w:r>
-            <w:r>
-              <w:rPr>
-                <w:noProof/>
-                <w:webHidden/>
-              </w:rPr>
-              <w:instrText xml:space="preserve"> PAGEREF _Toc101207544 \h </w:instrText>
-            </w:r>
-            <w:r>
-              <w:rPr>
-                <w:noProof/>
-                <w:webHidden/>
-              </w:rPr>
-            </w:r>
-            <w:r>
-              <w:rPr>
-                <w:noProof/>
-                <w:webHidden/>
-              </w:rPr>
-              <w:fldChar w:fldCharType="separate"/>
-            </w:r>
-            <w:r>
-              <w:rPr>
-                <w:noProof/>
-                <w:webHidden/>
-              </w:rPr>
-              <w:t>13</w:t>
-            </w:r>
-            <w:r>
-              <w:rPr>
-                <w:noProof/>
-                <w:webHidden/>
-              </w:rPr>
-              <w:fldChar w:fldCharType="end"/>
-            </w:r>
-          </w:hyperlink>
-        </w:p>
-        <w:p>
-          <w:r>
-            <w:rPr>
-              <w:b/>
-              <w:bCs/>
-              <w:noProof/>
-            </w:rPr>
-            <w:fldChar w:fldCharType="end"/>
-          </w:r>
-        </w:p>
-      </w:sdtContent>
-    </w:sdt>
-    <w:p>
-      <w:pPr>
-        <w:rPr>
-          <w:rFonts w:asciiTheme="majorHAnsi" w:eastAsiaTheme="majorEastAsia" w:hAnsiTheme="majorHAnsi" w:cstheme="majorBidi"/>
-          <w:color w:val="2F5496" w:themeColor="accent1" w:themeShade="BF"/>
-          <w:sz w:val="26"/>
-          <w:szCs w:val="26"/>
-        </w:rPr>
-      </w:pPr>
-    </w:p>
-    <w:p>
-      <w:pPr>
         <w:pStyle w:val="Heading2"/>
       </w:pPr>
-      <w:bookmarkStart w:id="1" w:name="_Toc101207523"/>
       <w:r>
         <w:t>Scope</w:t>
       </w:r>
-      <w:bookmarkEnd w:id="1"/>
     </w:p>
     <w:tbl>
       <w:tblPr>
@@ -1919,13 +259,21 @@
           <w:tcPr>
             <w:tcW w:w="4495" w:type="dxa"/>
           </w:tcPr>
-          <w:p/>
+          <w:p>
+            <w:r>
+              <w:t>Metadata is extracted to an Excel File</w:t>
+            </w:r>
+          </w:p>
         </w:tc>
         <w:tc>
           <w:tcPr>
             <w:tcW w:w="4855" w:type="dxa"/>
           </w:tcPr>
-          <w:p/>
+          <w:p>
+            <w:r>
+              <w:t>There is no ability to analyze or filter data extracts.  You get what you get and the intention is to do manipulations (sort, filter, group, etc.) using Excel</w:t>
+            </w:r>
+          </w:p>
         </w:tc>
       </w:tr>
       <w:tr>
@@ -1948,11 +296,9 @@
       <w:pPr>
         <w:pStyle w:val="Heading2"/>
       </w:pPr>
-      <w:bookmarkStart w:id="2" w:name="_Toc101207524"/>
       <w:r>
         <w:t>Audience</w:t>
       </w:r>
-      <w:bookmarkEnd w:id="2"/>
     </w:p>
     <w:p>
       <w:r>
@@ -1978,39 +324,43 @@
       <w:pPr>
         <w:pStyle w:val="Heading2"/>
       </w:pPr>
-      <w:bookmarkStart w:id="3" w:name="_Toc101207525"/>
-      <w:r>
+      <w:r>
+        <w:lastRenderedPageBreak/>
         <w:t>Challenges</w:t>
       </w:r>
-      <w:bookmarkEnd w:id="3"/>
-    </w:p>
-    <w:p>
-      <w:pPr>
+    </w:p>
+    <w:p>
+      <w:pPr>
+        <w:keepLines/>
+        <w:widowControl w:val="0"/>
         <w:spacing w:after="0"/>
       </w:pPr>
       <w:r>
-        <w:t xml:space="preserve">This project was full of firsts:  my first experience with a Windows form application; a deep dive into metadata standards; under Adobe’s implementation of metadata; as well as finding and learning </w:t>
-      </w:r>
-      <w:proofErr w:type="spellStart"/>
-      <w:r>
-        <w:t>iText</w:t>
-      </w:r>
-      <w:proofErr w:type="spellEnd"/>
-      <w:r>
-        <w:t xml:space="preserve"> which is an open source library for manipulating PDFs.  </w:t>
-      </w:r>
-    </w:p>
-    <w:p>
-      <w:pPr>
-        <w:spacing w:after="0"/>
-      </w:pPr>
-    </w:p>
-    <w:p>
-      <w:pPr>
-        <w:spacing w:after="0"/>
-      </w:pPr>
-      <w:r>
-        <w:t>I have new technical skills, a better understanding of metadata implementation, and foundation with published standards such as Dublin Core used by records managers and archivists.  Fun stuff.</w:t>
+        <w:t xml:space="preserve">This project was full of firsts:  my first experience with a Windows form application; a deep dive into metadata standards; under Adobe’s implementation of metadata; as well as finding and learning iText which is an open source library for manipulating PDFs.  </w:t>
+      </w:r>
+      <w:r>
+        <w:t xml:space="preserve">  </w:t>
+      </w:r>
+      <w:r>
+        <w:t>I have</w:t>
+      </w:r>
+      <w:r>
+        <w:t xml:space="preserve"> developed</w:t>
+      </w:r>
+      <w:r>
+        <w:t xml:space="preserve"> new technical skills, a better understanding of metadata implementation, and </w:t>
+      </w:r>
+      <w:r>
+        <w:t xml:space="preserve">gained an understanding of </w:t>
+      </w:r>
+      <w:r>
+        <w:t>published standards used by records managers and archivists</w:t>
+      </w:r>
+      <w:r>
+        <w:t xml:space="preserve"> including Dublin Core.</w:t>
+      </w:r>
+      <w:r>
+        <w:t xml:space="preserve">  Fun stuff.</w:t>
       </w:r>
     </w:p>
     <w:p>
@@ -2022,11 +372,9 @@
       <w:pPr>
         <w:pStyle w:val="Heading2"/>
       </w:pPr>
-      <w:bookmarkStart w:id="4" w:name="_Toc101207526"/>
       <w:r>
         <w:t>Operating Environment</w:t>
       </w:r>
-      <w:bookmarkEnd w:id="4"/>
     </w:p>
     <w:p>
       <w:r>
@@ -2043,12 +391,14 @@
       <w:pPr>
         <w:pStyle w:val="Heading2"/>
       </w:pPr>
-      <w:bookmarkStart w:id="5" w:name="_Toc101207527"/>
-      <w:r>
-        <w:lastRenderedPageBreak/>
+    </w:p>
+    <w:p>
+      <w:pPr>
+        <w:pStyle w:val="Heading2"/>
+      </w:pPr>
+      <w:r>
         <w:t>Security</w:t>
       </w:r>
-      <w:bookmarkEnd w:id="5"/>
     </w:p>
     <w:p>
       <w:r>
@@ -2057,6 +407,12 @@
       <w:r>
         <w:t xml:space="preserve"> and will run under the context of the currently logged in windows user.</w:t>
       </w:r>
+      <w:r>
+        <w:t xml:space="preserve">  It is intended to manage public records which is category 1 data.  However there is no technical reason the utility will not work on </w:t>
+      </w:r>
+      <w:r>
+        <w:t>documents containing private data.  Consider adding “privacy level” as Metadata on the record – what would the default be?</w:t>
+      </w:r>
     </w:p>
     <w:p>
       <w:pPr>
@@ -2067,11 +423,9 @@
       <w:pPr>
         <w:pStyle w:val="Heading2"/>
       </w:pPr>
-      <w:bookmarkStart w:id="6" w:name="_Toc101207528"/>
       <w:r>
         <w:t>Development Environment</w:t>
       </w:r>
-      <w:bookmarkEnd w:id="6"/>
     </w:p>
     <w:p>
       <w:pPr>
@@ -2205,14 +559,12 @@
       <w:pPr>
         <w:pStyle w:val="Heading2"/>
       </w:pPr>
-      <w:bookmarkStart w:id="7" w:name="_Toc101207529"/>
       <w:r>
         <w:t>XMP</w:t>
       </w:r>
       <w:r>
         <w:t xml:space="preserve"> Reference</w:t>
       </w:r>
-      <w:bookmarkEnd w:id="7"/>
     </w:p>
     <w:p>
       <w:pPr>
@@ -2256,16 +608,21 @@
     </w:p>
     <w:p>
       <w:pPr>
-        <w:spacing w:after="0"/>
-      </w:pPr>
-    </w:p>
-    <w:p>
-      <w:pPr>
         <w:rPr>
           <w:b/>
           <w:bCs/>
         </w:rPr>
       </w:pPr>
+    </w:p>
+    <w:p>
+      <w:pPr>
+        <w:pStyle w:val="Heading2"/>
+      </w:pPr>
+      <w:r>
+        <w:t>Dublin Core Reference</w:t>
+      </w:r>
+    </w:p>
+    <w:p>
       <w:r>
         <w:rPr>
           <w:b/>
@@ -2295,24 +652,19 @@
       </w:pPr>
     </w:p>
     <w:p>
-      <w:pPr>
-        <w:pStyle w:val="Heading2"/>
-      </w:pPr>
-      <w:bookmarkStart w:id="8" w:name="_Toc101207530"/>
-      <w:r>
-        <w:t>Dublin Core</w:t>
-      </w:r>
-      <w:r>
-        <w:t xml:space="preserve"> Reference</w:t>
-      </w:r>
-      <w:bookmarkEnd w:id="8"/>
-    </w:p>
-    <w:p>
-      <w:r>
+      <w:r>
+        <w:lastRenderedPageBreak/>
         <w:t>Dublin Core is the most common metadata schema for web content.  The specification is maintained by the Dublin Core Metadata Initiative and includes properties, vocabulary, schemes, syntax encoding schemes, and classes.</w:t>
       </w:r>
     </w:p>
     <w:p>
+      <w:pPr>
+        <w:rPr>
+          <w:rStyle w:val="Hyperlink"/>
+          <w:color w:val="auto"/>
+          <w:u w:val="none"/>
+        </w:rPr>
+      </w:pPr>
       <w:hyperlink r:id="rId15" w:history="1">
         <w:r>
           <w:rPr>
@@ -2322,14 +674,6 @@
           <w:t>https://www.dublincore.org/specifications/dublin-core/dcmi-terms/</w:t>
         </w:r>
       </w:hyperlink>
-    </w:p>
-    <w:p>
-      <w:pPr>
-        <w:rPr>
-          <w:rStyle w:val="Hyperlink"/>
-          <w:color w:val="auto"/>
-        </w:rPr>
-      </w:pPr>
     </w:p>
     <w:tbl>
       <w:tblPr>
@@ -2543,23 +887,34 @@
         </w:tc>
       </w:tr>
     </w:tbl>
-    <w:p/>
-    <w:p>
-      <w:r>
-        <w:br w:type="page"/>
-      </w:r>
-    </w:p>
     <w:p>
       <w:pPr>
         <w:pStyle w:val="Heading1"/>
         <w:jc w:val="center"/>
       </w:pPr>
-      <w:bookmarkStart w:id="9" w:name="_Toc101207531"/>
+    </w:p>
+    <w:p>
+      <w:pPr>
+        <w:rPr>
+          <w:rFonts w:asciiTheme="majorHAnsi" w:eastAsiaTheme="majorEastAsia" w:hAnsiTheme="majorHAnsi" w:cstheme="majorBidi"/>
+          <w:color w:val="2F5496" w:themeColor="accent1" w:themeShade="BF"/>
+          <w:sz w:val="32"/>
+          <w:szCs w:val="32"/>
+        </w:rPr>
+      </w:pPr>
+      <w:r>
+        <w:br w:type="page"/>
+      </w:r>
+    </w:p>
+    <w:p>
+      <w:pPr>
+        <w:pStyle w:val="Heading1"/>
+        <w:jc w:val="center"/>
+      </w:pPr>
       <w:r>
         <w:lastRenderedPageBreak/>
         <w:t>Features</w:t>
       </w:r>
-      <w:bookmarkEnd w:id="9"/>
     </w:p>
     <w:p>
       <w:pPr>
@@ -2580,6 +935,9 @@
       <w:r>
         <w:t>embedded in .pdf records.</w:t>
       </w:r>
+      <w:r>
+        <w:t xml:space="preserve">  (phase 1)</w:t>
+      </w:r>
     </w:p>
     <w:p>
       <w:pPr>
@@ -2625,6 +983,9 @@
       <w:r>
         <w:t>for the user to select multiple .pdf files</w:t>
       </w:r>
+      <w:r>
+        <w:t xml:space="preserve"> for editing</w:t>
+      </w:r>
     </w:p>
     <w:p>
       <w:pPr>
@@ -2667,13 +1028,7 @@
         </w:numPr>
       </w:pPr>
       <w:r>
-        <w:t>Manage</w:t>
-      </w:r>
-      <w:r>
-        <w:t>ment</w:t>
-      </w:r>
-      <w:r>
-        <w:t xml:space="preserve"> XMP Templates</w:t>
+        <w:t>Reports (phase 2)</w:t>
       </w:r>
     </w:p>
     <w:p>
@@ -2685,10 +1040,13 @@
         </w:numPr>
       </w:pPr>
       <w:r>
-        <w:t xml:space="preserve">Display existing template fields in a </w:t>
-      </w:r>
-      <w:r>
-        <w:t>Grid Control</w:t>
+        <w:t xml:space="preserve">Export embedded metadata fields to </w:t>
+      </w:r>
+      <w:r>
+        <w:t xml:space="preserve">an </w:t>
+      </w:r>
+      <w:r>
+        <w:t>Excel file</w:t>
       </w:r>
     </w:p>
     <w:p>
@@ -2700,7 +1058,25 @@
         </w:numPr>
       </w:pPr>
       <w:r>
-        <w:t>Modify pre-existing properties from XMP template within a Grid Control</w:t>
+        <w:t>(Future)</w:t>
+      </w:r>
+      <w:r>
+        <w:t xml:space="preserve"> Produce</w:t>
+      </w:r>
+      <w:r>
+        <w:t xml:space="preserve"> </w:t>
+      </w:r>
+      <w:r>
+        <w:t>f</w:t>
+      </w:r>
+      <w:r>
+        <w:t>ormatted Destruction Request Form</w:t>
+      </w:r>
+      <w:r>
+        <w:t>s</w:t>
+      </w:r>
+      <w:r>
+        <w:t xml:space="preserve"> as pdf files</w:t>
       </w:r>
     </w:p>
     <w:p>
@@ -2712,10 +1088,37 @@
         </w:numPr>
       </w:pPr>
       <w:r>
-        <w:t>Export modified metadata properties as</w:t>
-      </w:r>
-      <w:r>
-        <w:t xml:space="preserve"> XMP formatted template</w:t>
+        <w:t>(Future) Formatted  Archival Transmittal Form</w:t>
+      </w:r>
+      <w:r>
+        <w:t>s as pdf files</w:t>
+      </w:r>
+    </w:p>
+    <w:p>
+      <w:pPr>
+        <w:pStyle w:val="ListParagraph"/>
+        <w:ind w:left="792"/>
+      </w:pPr>
+    </w:p>
+    <w:p>
+      <w:pPr>
+        <w:pStyle w:val="ListParagraph"/>
+        <w:numPr>
+          <w:ilvl w:val="0"/>
+          <w:numId w:val="6"/>
+        </w:numPr>
+      </w:pPr>
+      <w:r>
+        <w:t>Manage</w:t>
+      </w:r>
+      <w:r>
+        <w:t>ment</w:t>
+      </w:r>
+      <w:r>
+        <w:t xml:space="preserve"> XMP Templates</w:t>
+      </w:r>
+      <w:r>
+        <w:t xml:space="preserve"> (phase 3)</w:t>
       </w:r>
     </w:p>
     <w:p>
@@ -2727,28 +1130,22 @@
         </w:numPr>
       </w:pPr>
       <w:r>
-        <w:t>Export modified metadata properties as user readable property tree</w:t>
-      </w:r>
-      <w:r>
-        <w:t xml:space="preserve"> formatted for Excel</w:t>
-      </w:r>
-    </w:p>
-    <w:p>
-      <w:pPr>
-        <w:pStyle w:val="ListParagraph"/>
-        <w:ind w:left="2160"/>
-      </w:pPr>
-    </w:p>
-    <w:p>
-      <w:pPr>
-        <w:pStyle w:val="ListParagraph"/>
-        <w:numPr>
-          <w:ilvl w:val="0"/>
-          <w:numId w:val="6"/>
-        </w:numPr>
-      </w:pPr>
-      <w:r>
-        <w:t>Reports</w:t>
+        <w:t>Apply</w:t>
+      </w:r>
+      <w:r>
+        <w:t xml:space="preserve"> existing </w:t>
+      </w:r>
+      <w:r>
+        <w:t>template metadata</w:t>
+      </w:r>
+      <w:r>
+        <w:t xml:space="preserve"> </w:t>
+      </w:r>
+      <w:r>
+        <w:t xml:space="preserve">to the </w:t>
+      </w:r>
+      <w:r>
+        <w:t>Grid Control</w:t>
       </w:r>
     </w:p>
     <w:p>
@@ -2760,7 +1157,10 @@
         </w:numPr>
       </w:pPr>
       <w:r>
-        <w:t>Export embedded metadata fields to Excel formatted files</w:t>
+        <w:t>Modify pre-existing properties from XMP template</w:t>
+      </w:r>
+      <w:r>
+        <w:t>s</w:t>
       </w:r>
     </w:p>
     <w:p>
@@ -2772,7 +1172,10 @@
         </w:numPr>
       </w:pPr>
       <w:r>
-        <w:t>(Future) Formatted Destruction Request Form</w:t>
+        <w:t>Export modified metadata properties as</w:t>
+      </w:r>
+      <w:r>
+        <w:t xml:space="preserve"> XMP formatted template</w:t>
       </w:r>
     </w:p>
     <w:p>
@@ -2784,11 +1187,17 @@
         </w:numPr>
       </w:pPr>
       <w:r>
-        <w:t>(Future) Formatted  Archival Transmittal For</w:t>
-      </w:r>
-      <w:r>
-        <w:t>m</w:t>
-      </w:r>
+        <w:t>Export modified metadata properties as user readable property tree</w:t>
+      </w:r>
+      <w:r>
+        <w:t xml:space="preserve"> formatted for Excel</w:t>
+      </w:r>
+    </w:p>
+    <w:p>
+      <w:pPr>
+        <w:pStyle w:val="ListParagraph"/>
+        <w:ind w:left="2160"/>
+      </w:pPr>
     </w:p>
     <w:p/>
     <w:p>
@@ -2800,12 +1209,10 @@
       <w:pPr>
         <w:pStyle w:val="Heading1"/>
       </w:pPr>
-      <w:bookmarkStart w:id="10" w:name="_Toc101207532"/>
       <w:r>
         <w:lastRenderedPageBreak/>
         <w:t>Selected Metadata</w:t>
       </w:r>
-      <w:bookmarkEnd w:id="10"/>
     </w:p>
     <w:p/>
     <w:p>
@@ -2915,18 +1322,988 @@
     <w:p>
       <w:pPr>
         <w:pStyle w:val="Heading1"/>
+      </w:pPr>
+      <w:r>
+        <w:lastRenderedPageBreak/>
+        <w:t>Class</w:t>
+      </w:r>
+      <w:r>
+        <w:t>es</w:t>
+      </w:r>
+      <w:r>
+        <w:t xml:space="preserve"> </w:t>
+      </w:r>
+    </w:p>
+    <w:p>
+      <w:pPr>
+        <w:pStyle w:val="Heading2"/>
+      </w:pPr>
+      <w:r>
+        <w:t>Record – as of April 19, 2022</w:t>
+      </w:r>
+    </w:p>
+    <w:p/>
+    <w:p>
+      <w:pPr>
+        <w:pStyle w:val="Code"/>
+        <w:rPr>
+          <w:sz w:val="20"/>
+          <w:szCs w:val="20"/>
+        </w:rPr>
+      </w:pPr>
+      <w:r>
+        <w:rPr>
+          <w:sz w:val="20"/>
+          <w:szCs w:val="20"/>
+        </w:rPr>
+        <w:t xml:space="preserve">      </w:t>
+      </w:r>
+      <w:r>
+        <w:rPr>
+          <w:color w:val="808080"/>
+          <w:sz w:val="20"/>
+          <w:szCs w:val="20"/>
+        </w:rPr>
+        <w:t>///</w:t>
+      </w:r>
+      <w:r>
+        <w:rPr>
+          <w:sz w:val="20"/>
+          <w:szCs w:val="20"/>
+        </w:rPr>
+        <w:t xml:space="preserve"> Record object uuid</w:t>
+      </w:r>
+    </w:p>
+    <w:p>
+      <w:pPr>
+        <w:pStyle w:val="Code"/>
+        <w:rPr>
+          <w:sz w:val="20"/>
+          <w:szCs w:val="20"/>
+        </w:rPr>
+      </w:pPr>
+      <w:r>
+        <w:rPr>
+          <w:sz w:val="20"/>
+          <w:szCs w:val="20"/>
+        </w:rPr>
+        <w:t xml:space="preserve">      </w:t>
+      </w:r>
+      <w:r>
+        <w:rPr>
+          <w:color w:val="0000FF"/>
+          <w:sz w:val="20"/>
+          <w:szCs w:val="20"/>
+        </w:rPr>
+        <w:t>internal</w:t>
+      </w:r>
+      <w:r>
+        <w:rPr>
+          <w:sz w:val="20"/>
+          <w:szCs w:val="20"/>
+        </w:rPr>
+        <w:t xml:space="preserve"> Guid FileId;</w:t>
+      </w:r>
+    </w:p>
+    <w:p>
+      <w:pPr>
+        <w:pStyle w:val="Code"/>
+        <w:rPr>
+          <w:sz w:val="20"/>
+          <w:szCs w:val="20"/>
+        </w:rPr>
+      </w:pPr>
+      <w:r>
+        <w:rPr>
+          <w:sz w:val="20"/>
+          <w:szCs w:val="20"/>
+        </w:rPr>
+        <w:t xml:space="preserve">      </w:t>
+      </w:r>
+      <w:r>
+        <w:rPr>
+          <w:color w:val="808080"/>
+          <w:sz w:val="20"/>
+          <w:szCs w:val="20"/>
+        </w:rPr>
+        <w:t>///</w:t>
+      </w:r>
+      <w:r>
+        <w:rPr>
+          <w:sz w:val="20"/>
+          <w:szCs w:val="20"/>
+        </w:rPr>
+        <w:t xml:space="preserve"> PDF Internal version ID  xmpMM:InstanceID</w:t>
+      </w:r>
+      <w:r>
+        <w:rPr>
+          <w:sz w:val="20"/>
+          <w:szCs w:val="20"/>
+        </w:rPr>
+        <w:t xml:space="preserve"> / xmpMM:DocumentID</w:t>
+      </w:r>
+    </w:p>
+    <w:p>
+      <w:pPr>
+        <w:pStyle w:val="Code"/>
+        <w:rPr>
+          <w:sz w:val="20"/>
+          <w:szCs w:val="20"/>
+        </w:rPr>
+      </w:pPr>
+      <w:r>
+        <w:rPr>
+          <w:sz w:val="20"/>
+          <w:szCs w:val="20"/>
+        </w:rPr>
+        <w:t xml:space="preserve">      </w:t>
+      </w:r>
+      <w:r>
+        <w:rPr>
+          <w:color w:val="0000FF"/>
+          <w:sz w:val="20"/>
+          <w:szCs w:val="20"/>
+        </w:rPr>
+        <w:t>public</w:t>
+      </w:r>
+      <w:r>
+        <w:rPr>
+          <w:sz w:val="20"/>
+          <w:szCs w:val="20"/>
+        </w:rPr>
+        <w:t xml:space="preserve"> </w:t>
+      </w:r>
+      <w:r>
+        <w:rPr>
+          <w:color w:val="0000FF"/>
+          <w:sz w:val="20"/>
+          <w:szCs w:val="20"/>
+        </w:rPr>
+        <w:t>string</w:t>
+      </w:r>
+      <w:r>
+        <w:rPr>
+          <w:sz w:val="20"/>
+          <w:szCs w:val="20"/>
+        </w:rPr>
+        <w:t xml:space="preserve"> PdfInstanceId;</w:t>
+      </w:r>
+    </w:p>
+    <w:p>
+      <w:pPr>
+        <w:pStyle w:val="Code"/>
+        <w:rPr>
+          <w:sz w:val="20"/>
+          <w:szCs w:val="20"/>
+        </w:rPr>
+      </w:pPr>
+    </w:p>
+    <w:p>
+      <w:pPr>
+        <w:pStyle w:val="Code"/>
+        <w:rPr>
+          <w:sz w:val="20"/>
+          <w:szCs w:val="20"/>
+        </w:rPr>
+      </w:pPr>
+      <w:r>
+        <w:rPr>
+          <w:sz w:val="20"/>
+          <w:szCs w:val="20"/>
+        </w:rPr>
+        <w:t xml:space="preserve">      </w:t>
+      </w:r>
+      <w:r>
+        <w:rPr>
+          <w:color w:val="0000FF"/>
+          <w:sz w:val="20"/>
+          <w:szCs w:val="20"/>
+        </w:rPr>
+        <w:t>public</w:t>
+      </w:r>
+      <w:r>
+        <w:rPr>
+          <w:sz w:val="20"/>
+          <w:szCs w:val="20"/>
+        </w:rPr>
+        <w:t xml:space="preserve"> </w:t>
+      </w:r>
+      <w:r>
+        <w:rPr>
+          <w:color w:val="0000FF"/>
+          <w:sz w:val="20"/>
+          <w:szCs w:val="20"/>
+        </w:rPr>
+        <w:t>string</w:t>
+      </w:r>
+      <w:r>
+        <w:rPr>
+          <w:sz w:val="20"/>
+          <w:szCs w:val="20"/>
+        </w:rPr>
+        <w:t xml:space="preserve"> FilePath;</w:t>
+      </w:r>
+    </w:p>
+    <w:p>
+      <w:pPr>
+        <w:pStyle w:val="Code"/>
+        <w:rPr>
+          <w:sz w:val="20"/>
+          <w:szCs w:val="20"/>
+        </w:rPr>
+      </w:pPr>
+      <w:r>
+        <w:rPr>
+          <w:sz w:val="20"/>
+          <w:szCs w:val="20"/>
+        </w:rPr>
+        <w:t xml:space="preserve">      </w:t>
+      </w:r>
+      <w:r>
+        <w:rPr>
+          <w:color w:val="0000FF"/>
+          <w:sz w:val="20"/>
+          <w:szCs w:val="20"/>
+        </w:rPr>
+        <w:t>public</w:t>
+      </w:r>
+      <w:r>
+        <w:rPr>
+          <w:sz w:val="20"/>
+          <w:szCs w:val="20"/>
+        </w:rPr>
+        <w:t xml:space="preserve"> </w:t>
+      </w:r>
+      <w:r>
+        <w:rPr>
+          <w:color w:val="0000FF"/>
+          <w:sz w:val="20"/>
+          <w:szCs w:val="20"/>
+        </w:rPr>
+        <w:t>string</w:t>
+      </w:r>
+      <w:r>
+        <w:rPr>
+          <w:sz w:val="20"/>
+          <w:szCs w:val="20"/>
+        </w:rPr>
+        <w:t xml:space="preserve"> FileName;</w:t>
+      </w:r>
+    </w:p>
+    <w:p>
+      <w:pPr>
+        <w:pStyle w:val="Code"/>
+        <w:rPr>
+          <w:sz w:val="20"/>
+          <w:szCs w:val="20"/>
+        </w:rPr>
+      </w:pPr>
+      <w:r>
+        <w:rPr>
+          <w:sz w:val="20"/>
+          <w:szCs w:val="20"/>
+        </w:rPr>
+        <w:t xml:space="preserve">      </w:t>
+      </w:r>
+      <w:r>
+        <w:rPr>
+          <w:color w:val="0000FF"/>
+          <w:sz w:val="20"/>
+          <w:szCs w:val="20"/>
+        </w:rPr>
+        <w:t>public</w:t>
+      </w:r>
+      <w:r>
+        <w:rPr>
+          <w:sz w:val="20"/>
+          <w:szCs w:val="20"/>
+        </w:rPr>
+        <w:t xml:space="preserve"> </w:t>
+      </w:r>
+      <w:r>
+        <w:rPr>
+          <w:color w:val="0000FF"/>
+          <w:sz w:val="20"/>
+          <w:szCs w:val="20"/>
+        </w:rPr>
+        <w:t>string</w:t>
+      </w:r>
+      <w:r>
+        <w:rPr>
+          <w:sz w:val="20"/>
+          <w:szCs w:val="20"/>
+        </w:rPr>
+        <w:t xml:space="preserve"> FileSize;  // System managed</w:t>
+      </w:r>
+    </w:p>
+    <w:p>
+      <w:pPr>
+        <w:pStyle w:val="Code"/>
+        <w:rPr>
+          <w:sz w:val="20"/>
+          <w:szCs w:val="20"/>
+        </w:rPr>
+      </w:pPr>
+    </w:p>
+    <w:p>
+      <w:pPr>
+        <w:pStyle w:val="Code"/>
+        <w:rPr>
+          <w:sz w:val="20"/>
+          <w:szCs w:val="20"/>
+        </w:rPr>
+      </w:pPr>
+      <w:r>
+        <w:rPr>
+          <w:sz w:val="20"/>
+          <w:szCs w:val="20"/>
+        </w:rPr>
+        <w:t xml:space="preserve">      </w:t>
+      </w:r>
+      <w:r>
+        <w:rPr>
+          <w:color w:val="808080"/>
+          <w:sz w:val="20"/>
+          <w:szCs w:val="20"/>
+        </w:rPr>
+        <w:t>///</w:t>
+      </w:r>
+      <w:r>
+        <w:rPr>
+          <w:sz w:val="20"/>
+          <w:szCs w:val="20"/>
+        </w:rPr>
+        <w:t xml:space="preserve"> Dublin Core 1.1 Namespace (DCMI)</w:t>
+      </w:r>
+    </w:p>
+    <w:p>
+      <w:pPr>
+        <w:pStyle w:val="Code"/>
+        <w:rPr>
+          <w:sz w:val="20"/>
+          <w:szCs w:val="20"/>
+        </w:rPr>
+      </w:pPr>
+      <w:r>
+        <w:rPr>
+          <w:sz w:val="20"/>
+          <w:szCs w:val="20"/>
+        </w:rPr>
+        <w:t xml:space="preserve">      </w:t>
+      </w:r>
+      <w:r>
+        <w:rPr>
+          <w:color w:val="808080"/>
+          <w:sz w:val="20"/>
+          <w:szCs w:val="20"/>
+        </w:rPr>
+        <w:t>///</w:t>
+      </w:r>
+      <w:r>
+        <w:rPr>
+          <w:sz w:val="20"/>
+          <w:szCs w:val="20"/>
+        </w:rPr>
+        <w:t xml:space="preserve"> https://developer.adobe.com/xmp/docs/XMPNamespaces/dc/</w:t>
+      </w:r>
+    </w:p>
+    <w:p>
+      <w:pPr>
+        <w:pStyle w:val="Code"/>
+        <w:rPr>
+          <w:sz w:val="20"/>
+          <w:szCs w:val="20"/>
+        </w:rPr>
+      </w:pPr>
+      <w:r>
+        <w:rPr>
+          <w:sz w:val="20"/>
+          <w:szCs w:val="20"/>
+        </w:rPr>
+        <w:t xml:space="preserve">      </w:t>
+      </w:r>
+      <w:r>
+        <w:rPr>
+          <w:color w:val="0000FF"/>
+          <w:sz w:val="20"/>
+          <w:szCs w:val="20"/>
+        </w:rPr>
+        <w:t>public</w:t>
+      </w:r>
+      <w:r>
+        <w:rPr>
+          <w:sz w:val="20"/>
+          <w:szCs w:val="20"/>
+        </w:rPr>
+        <w:t xml:space="preserve"> </w:t>
+      </w:r>
+      <w:r>
+        <w:rPr>
+          <w:color w:val="0000FF"/>
+          <w:sz w:val="20"/>
+          <w:szCs w:val="20"/>
+        </w:rPr>
+        <w:t>string</w:t>
+      </w:r>
+      <w:r>
+        <w:rPr>
+          <w:sz w:val="20"/>
+          <w:szCs w:val="20"/>
+        </w:rPr>
+        <w:t xml:space="preserve"> Title;       //dc:title</w:t>
+      </w:r>
+    </w:p>
+    <w:p>
+      <w:pPr>
+        <w:pStyle w:val="Code"/>
+        <w:rPr>
+          <w:sz w:val="20"/>
+          <w:szCs w:val="20"/>
+        </w:rPr>
+      </w:pPr>
+      <w:r>
+        <w:rPr>
+          <w:sz w:val="20"/>
+          <w:szCs w:val="20"/>
+        </w:rPr>
+        <w:t xml:space="preserve">      </w:t>
+      </w:r>
+      <w:r>
+        <w:rPr>
+          <w:color w:val="0000FF"/>
+          <w:sz w:val="20"/>
+          <w:szCs w:val="20"/>
+        </w:rPr>
+        <w:t>public</w:t>
+      </w:r>
+      <w:r>
+        <w:rPr>
+          <w:sz w:val="20"/>
+          <w:szCs w:val="20"/>
+        </w:rPr>
+        <w:t xml:space="preserve"> </w:t>
+      </w:r>
+      <w:r>
+        <w:rPr>
+          <w:color w:val="0000FF"/>
+          <w:sz w:val="20"/>
+          <w:szCs w:val="20"/>
+        </w:rPr>
+        <w:t>string</w:t>
+      </w:r>
+      <w:r>
+        <w:rPr>
+          <w:sz w:val="20"/>
+          <w:szCs w:val="20"/>
+        </w:rPr>
+        <w:t xml:space="preserve"> Author;      //dc:creator</w:t>
+      </w:r>
+    </w:p>
+    <w:p>
+      <w:pPr>
+        <w:pStyle w:val="Code"/>
+        <w:rPr>
+          <w:sz w:val="20"/>
+          <w:szCs w:val="20"/>
+        </w:rPr>
+      </w:pPr>
+      <w:r>
+        <w:rPr>
+          <w:sz w:val="20"/>
+          <w:szCs w:val="20"/>
+        </w:rPr>
+        <w:t xml:space="preserve">      </w:t>
+      </w:r>
+      <w:r>
+        <w:rPr>
+          <w:color w:val="0000FF"/>
+          <w:sz w:val="20"/>
+          <w:szCs w:val="20"/>
+        </w:rPr>
+        <w:t>public</w:t>
+      </w:r>
+      <w:r>
+        <w:rPr>
+          <w:sz w:val="20"/>
+          <w:szCs w:val="20"/>
+        </w:rPr>
+        <w:t xml:space="preserve"> </w:t>
+      </w:r>
+      <w:r>
+        <w:rPr>
+          <w:color w:val="0000FF"/>
+          <w:sz w:val="20"/>
+          <w:szCs w:val="20"/>
+        </w:rPr>
+        <w:t>string</w:t>
+      </w:r>
+      <w:r>
+        <w:rPr>
+          <w:sz w:val="20"/>
+          <w:szCs w:val="20"/>
+        </w:rPr>
+        <w:t xml:space="preserve"> Description; //dc:description</w:t>
+      </w:r>
+    </w:p>
+    <w:p>
+      <w:pPr>
+        <w:pStyle w:val="Code"/>
+        <w:rPr>
+          <w:sz w:val="20"/>
+          <w:szCs w:val="20"/>
+        </w:rPr>
+      </w:pPr>
+    </w:p>
+    <w:p>
+      <w:pPr>
+        <w:pStyle w:val="Code"/>
+        <w:rPr>
+          <w:sz w:val="20"/>
+          <w:szCs w:val="20"/>
+        </w:rPr>
+      </w:pPr>
+      <w:r>
+        <w:rPr>
+          <w:sz w:val="20"/>
+          <w:szCs w:val="20"/>
+        </w:rPr>
+        <w:t xml:space="preserve">      </w:t>
+      </w:r>
+      <w:r>
+        <w:rPr>
+          <w:color w:val="808080"/>
+          <w:sz w:val="20"/>
+          <w:szCs w:val="20"/>
+        </w:rPr>
+        <w:t>///</w:t>
+      </w:r>
+      <w:r>
+        <w:rPr>
+          <w:sz w:val="20"/>
+          <w:szCs w:val="20"/>
+        </w:rPr>
+        <w:t xml:space="preserve"> Pdfx 1.3 namespace - Custom Metdata</w:t>
+      </w:r>
+    </w:p>
+    <w:p>
+      <w:pPr>
+        <w:pStyle w:val="Code"/>
+        <w:rPr>
+          <w:sz w:val="20"/>
+          <w:szCs w:val="20"/>
+        </w:rPr>
+      </w:pPr>
+      <w:r>
+        <w:rPr>
+          <w:sz w:val="20"/>
+          <w:szCs w:val="20"/>
+        </w:rPr>
+        <w:t xml:space="preserve">      </w:t>
+      </w:r>
+      <w:r>
+        <w:rPr>
+          <w:color w:val="0000FF"/>
+          <w:sz w:val="20"/>
+          <w:szCs w:val="20"/>
+        </w:rPr>
+        <w:t>public</w:t>
+      </w:r>
+      <w:r>
+        <w:rPr>
+          <w:sz w:val="20"/>
+          <w:szCs w:val="20"/>
+        </w:rPr>
+        <w:t xml:space="preserve"> </w:t>
+      </w:r>
+      <w:r>
+        <w:rPr>
+          <w:color w:val="0000FF"/>
+          <w:sz w:val="20"/>
+          <w:szCs w:val="20"/>
+        </w:rPr>
+        <w:t>string</w:t>
+      </w:r>
+      <w:r>
+        <w:rPr>
+          <w:sz w:val="20"/>
+          <w:szCs w:val="20"/>
+        </w:rPr>
+        <w:t xml:space="preserve"> RecordSeries;   //pdfx:RecordSeries</w:t>
+      </w:r>
+    </w:p>
+    <w:p>
+      <w:pPr>
+        <w:pStyle w:val="Code"/>
+        <w:rPr>
+          <w:sz w:val="20"/>
+          <w:szCs w:val="20"/>
+        </w:rPr>
+      </w:pPr>
+      <w:r>
+        <w:rPr>
+          <w:sz w:val="20"/>
+          <w:szCs w:val="20"/>
+        </w:rPr>
+        <w:t xml:space="preserve">      </w:t>
+      </w:r>
+      <w:r>
+        <w:rPr>
+          <w:color w:val="0000FF"/>
+          <w:sz w:val="20"/>
+          <w:szCs w:val="20"/>
+        </w:rPr>
+        <w:t>public</w:t>
+      </w:r>
+      <w:r>
+        <w:rPr>
+          <w:sz w:val="20"/>
+          <w:szCs w:val="20"/>
+        </w:rPr>
+        <w:t xml:space="preserve"> </w:t>
+      </w:r>
+      <w:r>
+        <w:rPr>
+          <w:color w:val="0000FF"/>
+          <w:sz w:val="20"/>
+          <w:szCs w:val="20"/>
+        </w:rPr>
+        <w:t>string</w:t>
+      </w:r>
+      <w:r>
+        <w:rPr>
+          <w:sz w:val="20"/>
+          <w:szCs w:val="20"/>
+        </w:rPr>
+        <w:t xml:space="preserve"> YearStart;      //pdfx:YearStart </w:t>
+      </w:r>
+    </w:p>
+    <w:p>
+      <w:pPr>
+        <w:pStyle w:val="Code"/>
+        <w:rPr>
+          <w:sz w:val="20"/>
+          <w:szCs w:val="20"/>
+        </w:rPr>
+      </w:pPr>
+      <w:r>
+        <w:rPr>
+          <w:sz w:val="20"/>
+          <w:szCs w:val="20"/>
+        </w:rPr>
+        <w:t xml:space="preserve">      </w:t>
+      </w:r>
+      <w:r>
+        <w:rPr>
+          <w:color w:val="0000FF"/>
+          <w:sz w:val="20"/>
+          <w:szCs w:val="20"/>
+        </w:rPr>
+        <w:t>public</w:t>
+      </w:r>
+      <w:r>
+        <w:rPr>
+          <w:sz w:val="20"/>
+          <w:szCs w:val="20"/>
+        </w:rPr>
+        <w:t xml:space="preserve"> </w:t>
+      </w:r>
+      <w:r>
+        <w:rPr>
+          <w:color w:val="0000FF"/>
+          <w:sz w:val="20"/>
+          <w:szCs w:val="20"/>
+        </w:rPr>
+        <w:t>string</w:t>
+      </w:r>
+      <w:r>
+        <w:rPr>
+          <w:sz w:val="20"/>
+          <w:szCs w:val="20"/>
+        </w:rPr>
+        <w:t xml:space="preserve"> YearEnd;        //pdfx:YearEnd</w:t>
+      </w:r>
+    </w:p>
+    <w:p>
+      <w:pPr>
+        <w:pStyle w:val="Code"/>
+        <w:rPr>
+          <w:sz w:val="20"/>
+          <w:szCs w:val="20"/>
+        </w:rPr>
+      </w:pPr>
+      <w:r>
+        <w:rPr>
+          <w:sz w:val="20"/>
+          <w:szCs w:val="20"/>
+        </w:rPr>
+        <w:t xml:space="preserve">      </w:t>
+      </w:r>
+      <w:r>
+        <w:rPr>
+          <w:color w:val="0000FF"/>
+          <w:sz w:val="20"/>
+          <w:szCs w:val="20"/>
+        </w:rPr>
+        <w:t>public</w:t>
+      </w:r>
+      <w:r>
+        <w:rPr>
+          <w:sz w:val="20"/>
+          <w:szCs w:val="20"/>
+        </w:rPr>
+        <w:t xml:space="preserve"> </w:t>
+      </w:r>
+      <w:r>
+        <w:rPr>
+          <w:color w:val="0000FF"/>
+          <w:sz w:val="20"/>
+          <w:szCs w:val="20"/>
+        </w:rPr>
+        <w:t>string</w:t>
+      </w:r>
+      <w:r>
+        <w:rPr>
+          <w:sz w:val="20"/>
+          <w:szCs w:val="20"/>
+        </w:rPr>
+        <w:t xml:space="preserve"> Published;      //pdfx:Published</w:t>
+      </w:r>
+    </w:p>
+    <w:p>
+      <w:pPr>
+        <w:pStyle w:val="Code"/>
+        <w:rPr>
+          <w:sz w:val="20"/>
+          <w:szCs w:val="20"/>
+        </w:rPr>
+      </w:pPr>
+    </w:p>
+    <w:p>
+      <w:pPr>
+        <w:pStyle w:val="Code"/>
+        <w:rPr>
+          <w:sz w:val="20"/>
+          <w:szCs w:val="20"/>
+        </w:rPr>
+      </w:pPr>
+      <w:r>
+        <w:rPr>
+          <w:sz w:val="20"/>
+          <w:szCs w:val="20"/>
+        </w:rPr>
+        <w:t xml:space="preserve">      </w:t>
+      </w:r>
+      <w:r>
+        <w:rPr>
+          <w:color w:val="808080"/>
+          <w:sz w:val="20"/>
+          <w:szCs w:val="20"/>
+        </w:rPr>
+        <w:t>///</w:t>
+      </w:r>
+      <w:r>
+        <w:rPr>
+          <w:sz w:val="20"/>
+          <w:szCs w:val="20"/>
+        </w:rPr>
+        <w:t xml:space="preserve"> XMP Rights Management namespace --  </w:t>
+      </w:r>
+    </w:p>
+    <w:p>
+      <w:pPr>
+        <w:pStyle w:val="Code"/>
+        <w:ind w:firstLine="720"/>
+        <w:rPr>
+          <w:sz w:val="20"/>
+          <w:szCs w:val="20"/>
+        </w:rPr>
+      </w:pPr>
+      <w:r>
+        <w:rPr>
+          <w:sz w:val="20"/>
+          <w:szCs w:val="20"/>
+        </w:rPr>
+        <w:t>/</w:t>
+      </w:r>
+      <w:r>
+        <w:rPr>
+          <w:sz w:val="20"/>
+          <w:szCs w:val="20"/>
+        </w:rPr>
+        <w:t>/</w:t>
+      </w:r>
+      <w:r>
+        <w:rPr>
+          <w:sz w:val="20"/>
+          <w:szCs w:val="20"/>
+        </w:rPr>
+        <w:t>/</w:t>
+      </w:r>
+      <w:r>
+        <w:rPr>
+          <w:sz w:val="20"/>
+          <w:szCs w:val="20"/>
+        </w:rPr>
+        <w:t xml:space="preserve"> </w:t>
+      </w:r>
+      <w:r>
+        <w:rPr>
+          <w:sz w:val="20"/>
+          <w:szCs w:val="20"/>
+        </w:rPr>
+        <w:t>xmpRights:Marked = False  for Public Records</w:t>
+      </w:r>
+    </w:p>
+    <w:p>
+      <w:pPr>
+        <w:pStyle w:val="Code"/>
+        <w:rPr>
+          <w:sz w:val="20"/>
+          <w:szCs w:val="20"/>
+        </w:rPr>
+      </w:pPr>
+      <w:r>
+        <w:rPr>
+          <w:sz w:val="20"/>
+          <w:szCs w:val="20"/>
+        </w:rPr>
+        <w:t xml:space="preserve">      </w:t>
+      </w:r>
+      <w:r>
+        <w:rPr>
+          <w:color w:val="0000FF"/>
+          <w:sz w:val="20"/>
+          <w:szCs w:val="20"/>
+        </w:rPr>
+        <w:t>public</w:t>
+      </w:r>
+      <w:r>
+        <w:rPr>
+          <w:sz w:val="20"/>
+          <w:szCs w:val="20"/>
+        </w:rPr>
+        <w:t xml:space="preserve"> </w:t>
+      </w:r>
+      <w:r>
+        <w:rPr>
+          <w:color w:val="0000FF"/>
+          <w:sz w:val="20"/>
+          <w:szCs w:val="20"/>
+        </w:rPr>
+        <w:t>string</w:t>
+      </w:r>
+      <w:r>
+        <w:rPr>
+          <w:sz w:val="20"/>
+          <w:szCs w:val="20"/>
+        </w:rPr>
+        <w:t xml:space="preserve"> CopyrightNotice;      //xmpRights:Marked = False</w:t>
+      </w:r>
+    </w:p>
+    <w:p>
+      <w:pPr>
+        <w:pStyle w:val="Heading2"/>
+      </w:pPr>
+    </w:p>
+    <w:p>
+      <w:pPr>
+        <w:rPr>
+          <w:rFonts w:asciiTheme="majorHAnsi" w:eastAsiaTheme="majorEastAsia" w:hAnsiTheme="majorHAnsi" w:cstheme="majorBidi"/>
+          <w:color w:val="2F5496" w:themeColor="accent1" w:themeShade="BF"/>
+          <w:sz w:val="26"/>
+          <w:szCs w:val="26"/>
+        </w:rPr>
+      </w:pPr>
+      <w:r>
+        <w:rPr>
+          <w:rFonts w:asciiTheme="majorHAnsi" w:eastAsiaTheme="majorEastAsia" w:hAnsiTheme="majorHAnsi" w:cstheme="majorBidi"/>
+          <w:color w:val="2F5496" w:themeColor="accent1" w:themeShade="BF"/>
+          <w:sz w:val="26"/>
+          <w:szCs w:val="26"/>
+        </w:rPr>
+        <w:t>Author – not yet implemented, as of April 19, 2022</w:t>
+      </w:r>
+    </w:p>
+    <w:p>
+      <w:pPr>
+        <w:pStyle w:val="AndreaNotes"/>
+      </w:pPr>
+      <w:bookmarkStart w:id="0" w:name="_Toc101254206"/>
+      <w:r>
+        <w:t xml:space="preserve">Andrea Notes:  </w:t>
+      </w:r>
+      <w:r>
+        <w:t>Two options:   Create these as DCMI objects, rather than custom metadata; or append names and save as author strings in default field (or both).</w:t>
+      </w:r>
+      <w:bookmarkEnd w:id="0"/>
+    </w:p>
+    <w:p>
+      <w:pPr>
+        <w:pStyle w:val="Code"/>
+        <w:ind w:left="720"/>
+      </w:pPr>
+      <w:r>
+        <w:t>Guid AuthorId = Guid.NewGuid();</w:t>
+      </w:r>
+    </w:p>
+    <w:p>
+      <w:pPr>
+        <w:pStyle w:val="Code"/>
+        <w:ind w:left="720"/>
+      </w:pPr>
+    </w:p>
+    <w:p>
+      <w:pPr>
+        <w:pStyle w:val="Code"/>
+        <w:ind w:left="720"/>
+      </w:pPr>
+      <w:r>
+        <w:t>private string AuthorFirstName</w:t>
+      </w:r>
+      <w:r>
+        <w:t>;</w:t>
+      </w:r>
+    </w:p>
+    <w:p>
+      <w:pPr>
+        <w:pStyle w:val="Code"/>
+        <w:ind w:left="720"/>
+      </w:pPr>
+      <w:r>
+        <w:t>private string AuthorLastNam</w:t>
+      </w:r>
+      <w:r>
+        <w:t>e;</w:t>
+      </w:r>
+      <w:r>
+        <w:br w:type="page"/>
+      </w:r>
+    </w:p>
+    <w:p>
+      <w:pPr>
+        <w:pStyle w:val="Heading2"/>
         <w:rPr>
           <w:rFonts w:eastAsiaTheme="minorHAnsi"/>
         </w:rPr>
       </w:pPr>
-      <w:bookmarkStart w:id="11" w:name="_Toc101207533"/>
       <w:r>
         <w:lastRenderedPageBreak/>
-        <w:t>Class Diagrams</w:t>
-      </w:r>
-      <w:bookmarkEnd w:id="11"/>
-    </w:p>
-    <w:p/>
+        <w:t xml:space="preserve">Class Relationships </w:t>
+      </w:r>
+    </w:p>
+    <w:p>
+      <w:pPr>
+        <w:pStyle w:val="AndreaNotes"/>
+      </w:pPr>
+      <w:bookmarkStart w:id="1" w:name="_Toc101254207"/>
+      <w:r>
+        <w:t xml:space="preserve">Andrea Note:  Need to update Class relationships </w:t>
+      </w:r>
+      <w:r>
+        <w:t>with as built</w:t>
+      </w:r>
+      <w:bookmarkEnd w:id="1"/>
+    </w:p>
     <w:p>
       <w:pPr>
         <w:jc w:val="center"/>
@@ -3043,27 +2420,39 @@
         <w:pStyle w:val="Heading1"/>
         <w:jc w:val="center"/>
       </w:pPr>
-      <w:bookmarkStart w:id="12" w:name="_Toc101207534"/>
       <w:r>
         <w:lastRenderedPageBreak/>
         <w:t>Use Case Diagrams</w:t>
       </w:r>
-      <w:bookmarkEnd w:id="12"/>
     </w:p>
     <w:p/>
+    <w:p>
+      <w:pPr>
+        <w:pStyle w:val="AndreaNotes"/>
+      </w:pPr>
+      <w:bookmarkStart w:id="2" w:name="_Toc101254208"/>
+      <w:r>
+        <w:t>Andrea Note:  The</w:t>
+      </w:r>
+      <w:r>
+        <w:t xml:space="preserve"> use cases diagrams</w:t>
+      </w:r>
+      <w:r>
+        <w:t xml:space="preserve"> are not great – need to update &amp; add to</w:t>
+      </w:r>
+      <w:bookmarkEnd w:id="2"/>
+    </w:p>
     <w:p>
       <w:pPr>
         <w:pStyle w:val="Heading2"/>
         <w:spacing w:after="240"/>
       </w:pPr>
-      <w:bookmarkStart w:id="13" w:name="_Toc101207535"/>
       <w:r>
         <w:t xml:space="preserve">UC 1.1 - </w:t>
       </w:r>
       <w:r>
         <w:t>Displaying Metadata Embedded in pdf Files</w:t>
       </w:r>
-      <w:bookmarkEnd w:id="13"/>
       <w:r>
         <w:t xml:space="preserve"> </w:t>
       </w:r>
@@ -3150,14 +2539,12 @@
         <w:pStyle w:val="Heading2"/>
         <w:spacing w:after="240"/>
       </w:pPr>
-      <w:bookmarkStart w:id="14" w:name="_Toc101207536"/>
       <w:r>
         <w:t xml:space="preserve">UC 1.2 - </w:t>
       </w:r>
       <w:r>
         <w:t>Modifying Metadata in Grid View</w:t>
       </w:r>
-      <w:bookmarkEnd w:id="14"/>
     </w:p>
     <w:p>
       <w:pPr>
@@ -3226,7 +2613,6 @@
         <w:pStyle w:val="Heading2"/>
         <w:spacing w:after="240"/>
       </w:pPr>
-      <w:bookmarkStart w:id="15" w:name="_Toc101207537"/>
       <w:r>
         <w:lastRenderedPageBreak/>
         <w:t>UC 1.</w:t>
@@ -3240,7 +2626,6 @@
       <w:r>
         <w:t>Modifying Metadata using XMP Templates</w:t>
       </w:r>
-      <w:bookmarkEnd w:id="15"/>
     </w:p>
     <w:p>
       <w:r>
@@ -3313,7 +2698,7 @@
         <w:pStyle w:val="Heading1"/>
         <w:jc w:val="center"/>
       </w:pPr>
-      <w:bookmarkStart w:id="16" w:name="_Toc101207538"/>
+      <w:bookmarkStart w:id="3" w:name="_Toc101257105"/>
       <w:r>
         <w:lastRenderedPageBreak/>
         <w:t>Ac</w:t>
@@ -3321,22 +2706,25 @@
       <w:r>
         <w:t>tivity Diagrams</w:t>
       </w:r>
-      <w:bookmarkEnd w:id="16"/>
+      <w:bookmarkEnd w:id="3"/>
+    </w:p>
+    <w:p>
+      <w:pPr>
+        <w:pStyle w:val="AndreaNotes"/>
+      </w:pPr>
+      <w:bookmarkStart w:id="4" w:name="_Toc101254209"/>
+      <w:r>
+        <w:t>Andrea Note:  Need to review and update for as built flow</w:t>
+      </w:r>
+      <w:bookmarkEnd w:id="4"/>
     </w:p>
     <w:p>
       <w:pPr>
         <w:pStyle w:val="Heading2"/>
       </w:pPr>
-    </w:p>
-    <w:p>
-      <w:pPr>
-        <w:pStyle w:val="Heading2"/>
-      </w:pPr>
-      <w:bookmarkStart w:id="17" w:name="_Toc101207539"/>
       <w:r>
         <w:t>Activity : Select and Load files</w:t>
       </w:r>
-      <w:bookmarkEnd w:id="17"/>
     </w:p>
     <w:p>
       <w:r>
@@ -3399,27 +2787,66 @@
       <w:pPr>
         <w:pStyle w:val="Heading1"/>
       </w:pPr>
-      <w:bookmarkStart w:id="18" w:name="_Toc101207540"/>
       <w:r>
         <w:lastRenderedPageBreak/>
         <w:t>Reports</w:t>
       </w:r>
-      <w:bookmarkEnd w:id="18"/>
-    </w:p>
-    <w:p>
-      <w:r>
-        <w:t>Not yet implemented.  Planning for metadata extracted as .csv, x</w:t>
-      </w:r>
-      <w:r>
-        <w:t>ls</w:t>
-      </w:r>
-      <w:r>
-        <w:t>x, or pdf formatted document.</w:t>
-      </w:r>
-      <w:r>
-        <w:t xml:space="preserve">  See references reports below for an example of data included in forms for the State Archives.</w:t>
-      </w:r>
-    </w:p>
+    </w:p>
+    <w:p>
+      <w:r>
+        <w:t>Not yet implemented.  Planning for metadata extracted as .csv, xlsx, or pdf formatted document.  See references reports below for an example of data included in forms for the State Archives.</w:t>
+      </w:r>
+    </w:p>
+    <w:p/>
+    <w:p>
+      <w:pPr>
+        <w:pStyle w:val="AndreaNotes"/>
+        <w:spacing w:before="0"/>
+      </w:pPr>
+      <w:bookmarkStart w:id="5" w:name="_Toc101254210"/>
+      <w:r>
+        <w:t>Andrea Task</w:t>
+      </w:r>
+      <w:r>
+        <w:t xml:space="preserve"> Reports</w:t>
+      </w:r>
+      <w:r>
+        <w:t xml:space="preserve"> : .csv report should be trivial;</w:t>
+      </w:r>
+      <w:bookmarkEnd w:id="5"/>
+    </w:p>
+    <w:p>
+      <w:pPr>
+        <w:pStyle w:val="AndreaNotes"/>
+        <w:spacing w:before="0"/>
+      </w:pPr>
+      <w:bookmarkStart w:id="6" w:name="_Toc101254211"/>
+      <w:r>
+        <w:t xml:space="preserve">Andrea Task: Reports : </w:t>
+      </w:r>
+      <w:r>
+        <w:t>Excel reports moderate</w:t>
+      </w:r>
+      <w:r>
+        <w:t xml:space="preserve"> effort</w:t>
+      </w:r>
+      <w:bookmarkEnd w:id="6"/>
+    </w:p>
+    <w:p>
+      <w:pPr>
+        <w:pStyle w:val="AndreaNotes"/>
+        <w:spacing w:before="0"/>
+      </w:pPr>
+      <w:bookmarkStart w:id="7" w:name="_Toc101254212"/>
+      <w:r>
+        <w:t xml:space="preserve">Andrea Task: Reports: </w:t>
+      </w:r>
+      <w:r>
+        <w:t xml:space="preserve"> forms are epics that will not be implemented at this time.</w:t>
+      </w:r>
+      <w:bookmarkEnd w:id="7"/>
+    </w:p>
+    <w:p/>
     <w:p/>
     <w:p>
       <w:pPr>
@@ -3457,12 +2884,10 @@
         <w:pStyle w:val="Heading1"/>
         <w:jc w:val="center"/>
       </w:pPr>
-      <w:bookmarkStart w:id="19" w:name="_Toc101207541"/>
       <w:r>
         <w:lastRenderedPageBreak/>
         <w:t>Reference Forms</w:t>
       </w:r>
-      <w:bookmarkEnd w:id="19"/>
     </w:p>
     <w:p/>
     <w:p>
@@ -3478,11 +2903,9 @@
         <w:pStyle w:val="Heading2"/>
         <w:jc w:val="center"/>
       </w:pPr>
-      <w:bookmarkStart w:id="20" w:name="_Toc101207542"/>
       <w:r>
         <w:t>Public Records Destruction Log</w:t>
       </w:r>
-      <w:bookmarkEnd w:id="20"/>
     </w:p>
     <w:p>
       <w:r>
@@ -3542,12 +2965,10 @@
         <w:pStyle w:val="Heading2"/>
         <w:jc w:val="center"/>
       </w:pPr>
-      <w:bookmarkStart w:id="21" w:name="_Toc101207543"/>
       <w:r>
         <w:lastRenderedPageBreak/>
         <w:t>Digital Records Inventory</w:t>
       </w:r>
-      <w:bookmarkEnd w:id="21"/>
     </w:p>
     <w:p/>
     <w:p>
@@ -3624,12 +3045,13 @@
         <w:pStyle w:val="Heading1"/>
         <w:jc w:val="center"/>
       </w:pPr>
-      <w:bookmarkStart w:id="22" w:name="_Toc101207544"/>
       <w:r>
         <w:lastRenderedPageBreak/>
-        <w:t>Project Status</w:t>
-      </w:r>
-      <w:bookmarkEnd w:id="22"/>
+        <w:t xml:space="preserve">Project </w:t>
+      </w:r>
+      <w:r>
+        <w:t>Management</w:t>
+      </w:r>
     </w:p>
     <w:p>
       <w:pPr>
@@ -3667,17 +3089,52 @@
           <w:tcPr>
             <w:tcW w:w="7560" w:type="dxa"/>
           </w:tcPr>
+          <w:p/>
+        </w:tc>
+      </w:tr>
+      <w:tr>
+        <w:tc>
+          <w:tcPr>
+            <w:tcW w:w="1435" w:type="dxa"/>
+          </w:tcPr>
           <w:p>
             <w:r>
-              <w:t xml:space="preserve">Moved variables into classes; updated columns in </w:t>
+              <w:t>2022-04-19</w:t>
             </w:r>
-            <w:proofErr w:type="spellStart"/>
+          </w:p>
+        </w:tc>
+        <w:tc>
+          <w:tcPr>
+            <w:tcW w:w="7560" w:type="dxa"/>
+          </w:tcPr>
+          <w:p>
             <w:r>
-              <w:t>dataGridView</w:t>
+              <w:rPr>
+                <w:b/>
+                <w:bCs/>
+              </w:rPr>
+              <w:t>Milestone:</w:t>
             </w:r>
-            <w:proofErr w:type="spellEnd"/>
             <w:r>
-              <w:t xml:space="preserve"> to use selected metadata set</w:t>
+              <w:t xml:space="preserve">  Can open file; edit metadata in grid control; save updated metadata to a copy of the original file</w:t>
+            </w:r>
+          </w:p>
+        </w:tc>
+      </w:tr>
+      <w:tr>
+        <w:tc>
+          <w:tcPr>
+            <w:tcW w:w="1435" w:type="dxa"/>
+          </w:tcPr>
+          <w:p/>
+        </w:tc>
+        <w:tc>
+          <w:tcPr>
+            <w:tcW w:w="7560" w:type="dxa"/>
+          </w:tcPr>
+          <w:p>
+            <w:r>
+              <w:t>Moved variables into classes; updated columns in dataGridView to use selected metadata set</w:t>
             </w:r>
           </w:p>
         </w:tc>
@@ -3699,13 +3156,11 @@
           </w:tcPr>
           <w:p>
             <w:r>
-              <w:t xml:space="preserve">Implemented </w:t>
+              <w:t>Implemented iText</w:t>
             </w:r>
-            <w:proofErr w:type="spellStart"/>
             <w:r>
-              <w:t>iText</w:t>
+              <w:t>7</w:t>
             </w:r>
-            <w:proofErr w:type="spellEnd"/>
             <w:r>
               <w:t>; can read from existing file &amp; create a new file with the copied metadata.</w:t>
             </w:r>
@@ -3725,32 +3180,19 @@
           </w:tcPr>
           <w:p>
             <w:r>
-              <w:t xml:space="preserve">Enabled multi-select; resize File Name column to fit &amp; freeze full name; clear </w:t>
-            </w:r>
-            <w:proofErr w:type="spellStart"/>
-            <w:r>
-              <w:t>data</w:t>
+              <w:t>Enabled multi-select; resize File Name column to fit &amp; freeze full name; clear data</w:t>
             </w:r>
             <w:r>
               <w:t>GridView</w:t>
             </w:r>
-            <w:proofErr w:type="spellEnd"/>
             <w:r>
-              <w:t xml:space="preserve"> before </w:t>
-            </w:r>
-            <w:proofErr w:type="spellStart"/>
-            <w:r>
-              <w:t>open</w:t>
+              <w:t xml:space="preserve"> before open</w:t>
             </w:r>
             <w:r>
               <w:t>FileD</w:t>
             </w:r>
             <w:r>
-              <w:t>ialog</w:t>
-            </w:r>
-            <w:proofErr w:type="spellEnd"/>
-            <w:r>
-              <w:t xml:space="preserve"> runs.</w:t>
+              <w:t>ialog runs.</w:t>
             </w:r>
           </w:p>
         </w:tc>
@@ -3775,23 +3217,7 @@
               <w:t xml:space="preserve">First upload with documentation, </w:t>
             </w:r>
             <w:r>
-              <w:t xml:space="preserve">Ability to run window form application, select file from windows </w:t>
-            </w:r>
-            <w:proofErr w:type="spellStart"/>
-            <w:r>
-              <w:t>openFileDialog</w:t>
-            </w:r>
-            <w:proofErr w:type="spellEnd"/>
-            <w:r>
-              <w:t xml:space="preserve">, display the file name and path in a </w:t>
-            </w:r>
-            <w:proofErr w:type="spellStart"/>
-            <w:r>
-              <w:t>dataGridView</w:t>
-            </w:r>
-            <w:proofErr w:type="spellEnd"/>
-            <w:r>
-              <w:t xml:space="preserve"> control, and exit form.</w:t>
+              <w:t>Ability to run window form application, select file from windows openFileDialog, display the file name and path in a dataGridView control, and exit form.</w:t>
             </w:r>
           </w:p>
         </w:tc>
@@ -3817,54 +3243,7 @@
           <w:b/>
           <w:bCs/>
         </w:rPr>
-        <w:t>Task List</w:t>
-      </w:r>
-    </w:p>
-    <w:p>
-      <w:pPr>
-        <w:pStyle w:val="ListParagraph"/>
-        <w:numPr>
-          <w:ilvl w:val="0"/>
-          <w:numId w:val="8"/>
-        </w:numPr>
-      </w:pPr>
-      <w:r>
-        <w:t>Pop out thumbnail window</w:t>
-      </w:r>
-    </w:p>
-    <w:p>
-      <w:pPr>
-        <w:pStyle w:val="ListParagraph"/>
-        <w:numPr>
-          <w:ilvl w:val="0"/>
-          <w:numId w:val="8"/>
-        </w:numPr>
-      </w:pPr>
-      <w:r>
-        <w:t>Export metadata from selected files to a csv or xlsx</w:t>
-      </w:r>
-    </w:p>
-    <w:p>
-      <w:pPr>
-        <w:rPr>
-          <w:b/>
-          <w:bCs/>
-        </w:rPr>
-      </w:pPr>
-    </w:p>
-    <w:p>
-      <w:pPr>
-        <w:rPr>
-          <w:b/>
-          <w:bCs/>
-        </w:rPr>
-      </w:pPr>
-      <w:r>
-        <w:rPr>
-          <w:b/>
-          <w:bCs/>
-        </w:rPr>
-        <w:t>Parking Lot</w:t>
+        <w:t>Parking lot of the Titans</w:t>
       </w:r>
     </w:p>
     <w:p>
@@ -3878,6 +3257,9 @@
       <w:r>
         <w:t>Reports</w:t>
       </w:r>
+      <w:r>
+        <w:t xml:space="preserve"> – not yet implemented</w:t>
+      </w:r>
     </w:p>
     <w:p>
       <w:pPr>
@@ -3890,6 +3272,9 @@
       <w:r>
         <w:t>XMP Templates</w:t>
       </w:r>
+      <w:r>
+        <w:t xml:space="preserve"> – not yet implemented</w:t>
+      </w:r>
     </w:p>
     <w:p>
       <w:pPr>
@@ -3902,6 +3287,632 @@
       <w:r>
         <w:t>Forms</w:t>
       </w:r>
+      <w:r>
+        <w:t xml:space="preserve"> – not planned</w:t>
+      </w:r>
+    </w:p>
+    <w:p>
+      <w:pPr>
+        <w:rPr>
+          <w:b/>
+          <w:bCs/>
+        </w:rPr>
+      </w:pPr>
+      <w:r>
+        <w:rPr>
+          <w:b/>
+          <w:bCs/>
+        </w:rPr>
+        <w:t>Backlog</w:t>
+      </w:r>
+    </w:p>
+    <w:p>
+      <w:pPr>
+        <w:pStyle w:val="ListParagraph"/>
+        <w:numPr>
+          <w:ilvl w:val="0"/>
+          <w:numId w:val="7"/>
+        </w:numPr>
+      </w:pPr>
+      <w:r>
+        <w:t>Pop out thumbnail windo</w:t>
+      </w:r>
+      <w:r>
+        <w:t>w (from data grid)</w:t>
+      </w:r>
+    </w:p>
+    <w:p>
+      <w:pPr>
+        <w:pStyle w:val="ListParagraph"/>
+        <w:numPr>
+          <w:ilvl w:val="0"/>
+          <w:numId w:val="7"/>
+        </w:numPr>
+      </w:pPr>
+      <w:r>
+        <w:t>Display properties in a tree based on namespace</w:t>
+      </w:r>
+      <w:r>
+        <w:t>, possibly from popup window.</w:t>
+      </w:r>
+    </w:p>
+    <w:p>
+      <w:pPr>
+        <w:rPr>
+          <w:b/>
+          <w:bCs/>
+        </w:rPr>
+      </w:pPr>
+    </w:p>
+    <w:p>
+      <w:pPr>
+        <w:rPr>
+          <w:b/>
+          <w:bCs/>
+        </w:rPr>
+      </w:pPr>
+      <w:r>
+        <w:rPr>
+          <w:b/>
+          <w:bCs/>
+        </w:rPr>
+        <w:t>Future Notes</w:t>
+      </w:r>
+    </w:p>
+    <w:p>
+      <w:pPr>
+        <w:pStyle w:val="TOC1"/>
+        <w:tabs>
+          <w:tab w:val="right" w:leader="dot" w:pos="9350"/>
+        </w:tabs>
+        <w:rPr>
+          <w:rFonts w:asciiTheme="minorHAnsi" w:eastAsiaTheme="minorEastAsia" w:hAnsiTheme="minorHAnsi" w:cstheme="minorBidi"/>
+          <w:i w:val="0"/>
+          <w:noProof/>
+          <w:color w:val="auto"/>
+          <w:sz w:val="22"/>
+          <w:szCs w:val="22"/>
+        </w:rPr>
+      </w:pPr>
+      <w:r>
+        <w:rPr>
+          <w:b/>
+          <w:bCs/>
+        </w:rPr>
+        <w:fldChar w:fldCharType="begin"/>
+      </w:r>
+      <w:r>
+        <w:rPr>
+          <w:b/>
+          <w:bCs/>
+        </w:rPr>
+        <w:instrText xml:space="preserve"> TOC \h \z \u \t "Andrea Notes,1" </w:instrText>
+      </w:r>
+      <w:r>
+        <w:rPr>
+          <w:b/>
+          <w:bCs/>
+        </w:rPr>
+        <w:fldChar w:fldCharType="separate"/>
+      </w:r>
+      <w:hyperlink w:anchor="_Toc101254206" w:history="1">
+        <w:r>
+          <w:rPr>
+            <w:rStyle w:val="Hyperlink"/>
+            <w:noProof/>
+          </w:rPr>
+          <w:t>Andrea Notes:  Two options:   Create these as DCMI objects, rather than custom metadata; or append names and save as author strings in default field (or both).</w:t>
+        </w:r>
+        <w:r>
+          <w:rPr>
+            <w:noProof/>
+            <w:webHidden/>
+          </w:rPr>
+          <w:tab/>
+        </w:r>
+        <w:r>
+          <w:rPr>
+            <w:noProof/>
+            <w:webHidden/>
+          </w:rPr>
+          <w:fldChar w:fldCharType="begin"/>
+        </w:r>
+        <w:r>
+          <w:rPr>
+            <w:noProof/>
+            <w:webHidden/>
+          </w:rPr>
+          <w:instrText xml:space="preserve"> PAGEREF _Toc101254206 \h </w:instrText>
+        </w:r>
+        <w:r>
+          <w:rPr>
+            <w:noProof/>
+            <w:webHidden/>
+          </w:rPr>
+        </w:r>
+        <w:r>
+          <w:rPr>
+            <w:noProof/>
+            <w:webHidden/>
+          </w:rPr>
+          <w:fldChar w:fldCharType="separate"/>
+        </w:r>
+        <w:r>
+          <w:rPr>
+            <w:noProof/>
+            <w:webHidden/>
+          </w:rPr>
+          <w:t>6</w:t>
+        </w:r>
+        <w:r>
+          <w:rPr>
+            <w:noProof/>
+            <w:webHidden/>
+          </w:rPr>
+          <w:fldChar w:fldCharType="end"/>
+        </w:r>
+      </w:hyperlink>
+    </w:p>
+    <w:p>
+      <w:pPr>
+        <w:pStyle w:val="TOC1"/>
+        <w:tabs>
+          <w:tab w:val="right" w:leader="dot" w:pos="9350"/>
+        </w:tabs>
+        <w:rPr>
+          <w:rFonts w:asciiTheme="minorHAnsi" w:eastAsiaTheme="minorEastAsia" w:hAnsiTheme="minorHAnsi" w:cstheme="minorBidi"/>
+          <w:i w:val="0"/>
+          <w:noProof/>
+          <w:color w:val="auto"/>
+          <w:sz w:val="22"/>
+          <w:szCs w:val="22"/>
+        </w:rPr>
+      </w:pPr>
+      <w:hyperlink w:anchor="_Toc101254207" w:history="1">
+        <w:r>
+          <w:rPr>
+            <w:rStyle w:val="Hyperlink"/>
+            <w:noProof/>
+          </w:rPr>
+          <w:t>Andrea Note:  Need to update Class relationships with as built</w:t>
+        </w:r>
+        <w:r>
+          <w:rPr>
+            <w:noProof/>
+            <w:webHidden/>
+          </w:rPr>
+          <w:tab/>
+        </w:r>
+        <w:r>
+          <w:rPr>
+            <w:noProof/>
+            <w:webHidden/>
+          </w:rPr>
+          <w:fldChar w:fldCharType="begin"/>
+        </w:r>
+        <w:r>
+          <w:rPr>
+            <w:noProof/>
+            <w:webHidden/>
+          </w:rPr>
+          <w:instrText xml:space="preserve"> PAGEREF _Toc101254207 \h </w:instrText>
+        </w:r>
+        <w:r>
+          <w:rPr>
+            <w:noProof/>
+            <w:webHidden/>
+          </w:rPr>
+        </w:r>
+        <w:r>
+          <w:rPr>
+            <w:noProof/>
+            <w:webHidden/>
+          </w:rPr>
+          <w:fldChar w:fldCharType="separate"/>
+        </w:r>
+        <w:r>
+          <w:rPr>
+            <w:noProof/>
+            <w:webHidden/>
+          </w:rPr>
+          <w:t>7</w:t>
+        </w:r>
+        <w:r>
+          <w:rPr>
+            <w:noProof/>
+            <w:webHidden/>
+          </w:rPr>
+          <w:fldChar w:fldCharType="end"/>
+        </w:r>
+      </w:hyperlink>
+    </w:p>
+    <w:p>
+      <w:pPr>
+        <w:pStyle w:val="TOC1"/>
+        <w:tabs>
+          <w:tab w:val="right" w:leader="dot" w:pos="9350"/>
+        </w:tabs>
+        <w:rPr>
+          <w:rFonts w:asciiTheme="minorHAnsi" w:eastAsiaTheme="minorEastAsia" w:hAnsiTheme="minorHAnsi" w:cstheme="minorBidi"/>
+          <w:i w:val="0"/>
+          <w:noProof/>
+          <w:color w:val="auto"/>
+          <w:sz w:val="22"/>
+          <w:szCs w:val="22"/>
+        </w:rPr>
+      </w:pPr>
+      <w:hyperlink w:anchor="_Toc101254208" w:history="1">
+        <w:r>
+          <w:rPr>
+            <w:rStyle w:val="Hyperlink"/>
+            <w:noProof/>
+          </w:rPr>
+          <w:t>Andrea Note:  The use cases diagrams are not great – need to update &amp; add to</w:t>
+        </w:r>
+        <w:r>
+          <w:rPr>
+            <w:noProof/>
+            <w:webHidden/>
+          </w:rPr>
+          <w:tab/>
+        </w:r>
+        <w:r>
+          <w:rPr>
+            <w:noProof/>
+            <w:webHidden/>
+          </w:rPr>
+          <w:fldChar w:fldCharType="begin"/>
+        </w:r>
+        <w:r>
+          <w:rPr>
+            <w:noProof/>
+            <w:webHidden/>
+          </w:rPr>
+          <w:instrText xml:space="preserve"> PAGEREF _Toc101254208 \h </w:instrText>
+        </w:r>
+        <w:r>
+          <w:rPr>
+            <w:noProof/>
+            <w:webHidden/>
+          </w:rPr>
+        </w:r>
+        <w:r>
+          <w:rPr>
+            <w:noProof/>
+            <w:webHidden/>
+          </w:rPr>
+          <w:fldChar w:fldCharType="separate"/>
+        </w:r>
+        <w:r>
+          <w:rPr>
+            <w:noProof/>
+            <w:webHidden/>
+          </w:rPr>
+          <w:t>8</w:t>
+        </w:r>
+        <w:r>
+          <w:rPr>
+            <w:noProof/>
+            <w:webHidden/>
+          </w:rPr>
+          <w:fldChar w:fldCharType="end"/>
+        </w:r>
+      </w:hyperlink>
+    </w:p>
+    <w:p>
+      <w:pPr>
+        <w:pStyle w:val="TOC1"/>
+        <w:tabs>
+          <w:tab w:val="right" w:leader="dot" w:pos="9350"/>
+        </w:tabs>
+        <w:rPr>
+          <w:rFonts w:asciiTheme="minorHAnsi" w:eastAsiaTheme="minorEastAsia" w:hAnsiTheme="minorHAnsi" w:cstheme="minorBidi"/>
+          <w:i w:val="0"/>
+          <w:noProof/>
+          <w:color w:val="auto"/>
+          <w:sz w:val="22"/>
+          <w:szCs w:val="22"/>
+        </w:rPr>
+      </w:pPr>
+      <w:hyperlink w:anchor="_Toc101254209" w:history="1">
+        <w:r>
+          <w:rPr>
+            <w:rStyle w:val="Hyperlink"/>
+            <w:noProof/>
+          </w:rPr>
+          <w:t>Andrea Note:  Need to review and update for as built flow</w:t>
+        </w:r>
+        <w:r>
+          <w:rPr>
+            <w:noProof/>
+            <w:webHidden/>
+          </w:rPr>
+          <w:tab/>
+        </w:r>
+        <w:r>
+          <w:rPr>
+            <w:noProof/>
+            <w:webHidden/>
+          </w:rPr>
+          <w:fldChar w:fldCharType="begin"/>
+        </w:r>
+        <w:r>
+          <w:rPr>
+            <w:noProof/>
+            <w:webHidden/>
+          </w:rPr>
+          <w:instrText xml:space="preserve"> PAGEREF _Toc101254209 \h </w:instrText>
+        </w:r>
+        <w:r>
+          <w:rPr>
+            <w:noProof/>
+            <w:webHidden/>
+          </w:rPr>
+        </w:r>
+        <w:r>
+          <w:rPr>
+            <w:noProof/>
+            <w:webHidden/>
+          </w:rPr>
+          <w:fldChar w:fldCharType="separate"/>
+        </w:r>
+        <w:r>
+          <w:rPr>
+            <w:noProof/>
+            <w:webHidden/>
+          </w:rPr>
+          <w:t>11</w:t>
+        </w:r>
+        <w:r>
+          <w:rPr>
+            <w:noProof/>
+            <w:webHidden/>
+          </w:rPr>
+          <w:fldChar w:fldCharType="end"/>
+        </w:r>
+      </w:hyperlink>
+    </w:p>
+    <w:p>
+      <w:pPr>
+        <w:pStyle w:val="TOC1"/>
+        <w:tabs>
+          <w:tab w:val="right" w:leader="dot" w:pos="9350"/>
+        </w:tabs>
+        <w:rPr>
+          <w:rFonts w:asciiTheme="minorHAnsi" w:eastAsiaTheme="minorEastAsia" w:hAnsiTheme="minorHAnsi" w:cstheme="minorBidi"/>
+          <w:i w:val="0"/>
+          <w:noProof/>
+          <w:color w:val="auto"/>
+          <w:sz w:val="22"/>
+          <w:szCs w:val="22"/>
+        </w:rPr>
+      </w:pPr>
+      <w:hyperlink w:anchor="_Toc101254210" w:history="1">
+        <w:r>
+          <w:rPr>
+            <w:rStyle w:val="Hyperlink"/>
+            <w:noProof/>
+          </w:rPr>
+          <w:t>Andrea Task Reports : .csv report should be trivial;</w:t>
+        </w:r>
+        <w:r>
+          <w:rPr>
+            <w:noProof/>
+            <w:webHidden/>
+          </w:rPr>
+          <w:tab/>
+        </w:r>
+        <w:r>
+          <w:rPr>
+            <w:noProof/>
+            <w:webHidden/>
+          </w:rPr>
+          <w:fldChar w:fldCharType="begin"/>
+        </w:r>
+        <w:r>
+          <w:rPr>
+            <w:noProof/>
+            <w:webHidden/>
+          </w:rPr>
+          <w:instrText xml:space="preserve"> PAGEREF _Toc101254210 \h </w:instrText>
+        </w:r>
+        <w:r>
+          <w:rPr>
+            <w:noProof/>
+            <w:webHidden/>
+          </w:rPr>
+        </w:r>
+        <w:r>
+          <w:rPr>
+            <w:noProof/>
+            <w:webHidden/>
+          </w:rPr>
+          <w:fldChar w:fldCharType="separate"/>
+        </w:r>
+        <w:r>
+          <w:rPr>
+            <w:noProof/>
+            <w:webHidden/>
+          </w:rPr>
+          <w:t>12</w:t>
+        </w:r>
+        <w:r>
+          <w:rPr>
+            <w:noProof/>
+            <w:webHidden/>
+          </w:rPr>
+          <w:fldChar w:fldCharType="end"/>
+        </w:r>
+      </w:hyperlink>
+    </w:p>
+    <w:p>
+      <w:pPr>
+        <w:pStyle w:val="TOC1"/>
+        <w:tabs>
+          <w:tab w:val="right" w:leader="dot" w:pos="9350"/>
+        </w:tabs>
+        <w:rPr>
+          <w:rFonts w:asciiTheme="minorHAnsi" w:eastAsiaTheme="minorEastAsia" w:hAnsiTheme="minorHAnsi" w:cstheme="minorBidi"/>
+          <w:i w:val="0"/>
+          <w:noProof/>
+          <w:color w:val="auto"/>
+          <w:sz w:val="22"/>
+          <w:szCs w:val="22"/>
+        </w:rPr>
+      </w:pPr>
+      <w:hyperlink w:anchor="_Toc101254211" w:history="1">
+        <w:r>
+          <w:rPr>
+            <w:rStyle w:val="Hyperlink"/>
+            <w:noProof/>
+          </w:rPr>
+          <w:t>Andrea Task: Reports : Excel reports moderate effort</w:t>
+        </w:r>
+        <w:r>
+          <w:rPr>
+            <w:noProof/>
+            <w:webHidden/>
+          </w:rPr>
+          <w:tab/>
+        </w:r>
+        <w:r>
+          <w:rPr>
+            <w:noProof/>
+            <w:webHidden/>
+          </w:rPr>
+          <w:fldChar w:fldCharType="begin"/>
+        </w:r>
+        <w:r>
+          <w:rPr>
+            <w:noProof/>
+            <w:webHidden/>
+          </w:rPr>
+          <w:instrText xml:space="preserve"> PAGEREF _Toc101254211 \h </w:instrText>
+        </w:r>
+        <w:r>
+          <w:rPr>
+            <w:noProof/>
+            <w:webHidden/>
+          </w:rPr>
+        </w:r>
+        <w:r>
+          <w:rPr>
+            <w:noProof/>
+            <w:webHidden/>
+          </w:rPr>
+          <w:fldChar w:fldCharType="separate"/>
+        </w:r>
+        <w:r>
+          <w:rPr>
+            <w:noProof/>
+            <w:webHidden/>
+          </w:rPr>
+          <w:t>12</w:t>
+        </w:r>
+        <w:r>
+          <w:rPr>
+            <w:noProof/>
+            <w:webHidden/>
+          </w:rPr>
+          <w:fldChar w:fldCharType="end"/>
+        </w:r>
+      </w:hyperlink>
+    </w:p>
+    <w:p>
+      <w:pPr>
+        <w:pStyle w:val="TOC1"/>
+        <w:tabs>
+          <w:tab w:val="right" w:leader="dot" w:pos="9350"/>
+        </w:tabs>
+        <w:rPr>
+          <w:rFonts w:asciiTheme="minorHAnsi" w:eastAsiaTheme="minorEastAsia" w:hAnsiTheme="minorHAnsi" w:cstheme="minorBidi"/>
+          <w:i w:val="0"/>
+          <w:noProof/>
+          <w:color w:val="auto"/>
+          <w:sz w:val="22"/>
+          <w:szCs w:val="22"/>
+        </w:rPr>
+      </w:pPr>
+      <w:hyperlink w:anchor="_Toc101254212" w:history="1">
+        <w:r>
+          <w:rPr>
+            <w:rStyle w:val="Hyperlink"/>
+            <w:noProof/>
+          </w:rPr>
+          <w:t>Andrea Task: Reports:  forms are epics that will not be implemented at this time.</w:t>
+        </w:r>
+        <w:r>
+          <w:rPr>
+            <w:noProof/>
+            <w:webHidden/>
+          </w:rPr>
+          <w:tab/>
+        </w:r>
+        <w:r>
+          <w:rPr>
+            <w:noProof/>
+            <w:webHidden/>
+          </w:rPr>
+          <w:fldChar w:fldCharType="begin"/>
+        </w:r>
+        <w:r>
+          <w:rPr>
+            <w:noProof/>
+            <w:webHidden/>
+          </w:rPr>
+          <w:instrText xml:space="preserve"> PAGEREF _Toc101254212 \h </w:instrText>
+        </w:r>
+        <w:r>
+          <w:rPr>
+            <w:noProof/>
+            <w:webHidden/>
+          </w:rPr>
+        </w:r>
+        <w:r>
+          <w:rPr>
+            <w:noProof/>
+            <w:webHidden/>
+          </w:rPr>
+          <w:fldChar w:fldCharType="separate"/>
+        </w:r>
+        <w:r>
+          <w:rPr>
+            <w:noProof/>
+            <w:webHidden/>
+          </w:rPr>
+          <w:t>12</w:t>
+        </w:r>
+        <w:r>
+          <w:rPr>
+            <w:noProof/>
+            <w:webHidden/>
+          </w:rPr>
+          <w:fldChar w:fldCharType="end"/>
+        </w:r>
+      </w:hyperlink>
+    </w:p>
+    <w:p>
+      <w:pPr>
+        <w:rPr>
+          <w:b/>
+          <w:bCs/>
+        </w:rPr>
+      </w:pPr>
+      <w:r>
+        <w:rPr>
+          <w:b/>
+          <w:bCs/>
+        </w:rPr>
+        <w:fldChar w:fldCharType="end"/>
+      </w:r>
+    </w:p>
+    <w:p>
+      <w:pPr>
+        <w:rPr>
+          <w:b/>
+          <w:bCs/>
+        </w:rPr>
+      </w:pPr>
     </w:p>
     <w:p>
       <w:pPr>
@@ -4983,7 +4994,7 @@
     <w:lsdException w:name="heading 7" w:semiHidden="1" w:uiPriority="9" w:unhideWhenUsed="1" w:qFormat="1"/>
     <w:lsdException w:name="heading 8" w:semiHidden="1" w:uiPriority="9" w:unhideWhenUsed="1" w:qFormat="1"/>
     <w:lsdException w:name="heading 9" w:semiHidden="1" w:uiPriority="9" w:unhideWhenUsed="1" w:qFormat="1"/>
-    <w:lsdException w:name="index 1" w:semiHidden="1" w:unhideWhenUsed="1"/>
+    <w:lsdException w:name="index 1" w:semiHidden="1" w:unhideWhenUsed="1" w:qFormat="1"/>
     <w:lsdException w:name="index 2" w:semiHidden="1" w:unhideWhenUsed="1"/>
     <w:lsdException w:name="index 3" w:semiHidden="1" w:unhideWhenUsed="1"/>
     <w:lsdException w:name="index 4" w:semiHidden="1" w:unhideWhenUsed="1"/>
@@ -5530,8 +5541,10 @@
   </w:style>
   <w:style w:type="paragraph" w:styleId="TOC1">
     <w:name w:val="toc 1"/>
-    <w:basedOn w:val="Normal"/>
+    <w:aliases w:val="Notes 1"/>
+    <w:basedOn w:val="AndreaNotes"/>
     <w:next w:val="Normal"/>
+    <w:link w:val="TOC1Char"/>
     <w:autoRedefine/>
     <w:uiPriority w:val="39"/>
     <w:unhideWhenUsed/>
@@ -5609,7 +5622,7 @@
     <w:basedOn w:val="Normal"/>
     <w:link w:val="CodeChar"/>
     <w:qFormat/>
-    <w:rsid w:val="00B74E14"/>
+    <w:rsid w:val="00C978FA"/>
     <w:pPr>
       <w:spacing w:after="0" w:line="240" w:lineRule="auto"/>
     </w:pPr>
@@ -5617,7 +5630,7 @@
       <w:rFonts w:ascii="Courier New" w:eastAsia="Times New Roman" w:hAnsi="Courier New" w:cs="Courier New"/>
       <w:noProof/>
       <w:color w:val="000000"/>
-      <w:sz w:val="14"/>
+      <w:sz w:val="18"/>
       <w:szCs w:val="14"/>
     </w:rPr>
   </w:style>
@@ -5636,12 +5649,12 @@
     <w:name w:val="Code Char"/>
     <w:basedOn w:val="DefaultParagraphFont"/>
     <w:link w:val="Code"/>
-    <w:rsid w:val="00B74E14"/>
+    <w:rsid w:val="00C978FA"/>
     <w:rPr>
       <w:rFonts w:ascii="Courier New" w:eastAsia="Times New Roman" w:hAnsi="Courier New" w:cs="Courier New"/>
       <w:noProof/>
       <w:color w:val="000000"/>
-      <w:sz w:val="14"/>
+      <w:sz w:val="18"/>
       <w:szCs w:val="14"/>
     </w:rPr>
   </w:style>
@@ -5655,6 +5668,78 @@
     <w:rPr>
       <w:color w:val="954F72" w:themeColor="followedHyperlink"/>
       <w:u w:val="single"/>
+    </w:rPr>
+  </w:style>
+  <w:style w:type="paragraph" w:customStyle="1" w:styleId="AndreaNotes">
+    <w:name w:val="Andrea Notes"/>
+    <w:basedOn w:val="Heading1"/>
+    <w:link w:val="AndreaNotesChar"/>
+    <w:qFormat/>
+    <w:rsid w:val="00D76972"/>
+    <w:rPr>
+      <w:rFonts w:ascii="Arial" w:hAnsi="Arial"/>
+      <w:i/>
+      <w:color w:val="833C0B" w:themeColor="accent2" w:themeShade="80"/>
+      <w:sz w:val="20"/>
+    </w:rPr>
+  </w:style>
+  <w:style w:type="character" w:customStyle="1" w:styleId="Index1Char">
+    <w:name w:val="Index 1 Char"/>
+    <w:basedOn w:val="AndreaNotesChar"/>
+    <w:link w:val="Index1"/>
+    <w:uiPriority w:val="99"/>
+    <w:semiHidden/>
+    <w:rsid w:val="00BA0412"/>
+    <w:rPr>
+      <w:rFonts w:ascii="Arial" w:eastAsiaTheme="majorEastAsia" w:hAnsi="Arial" w:cstheme="majorBidi"/>
+      <w:i/>
+      <w:color w:val="833C0B" w:themeColor="accent2" w:themeShade="80"/>
+      <w:sz w:val="20"/>
+      <w:szCs w:val="32"/>
+    </w:rPr>
+  </w:style>
+  <w:style w:type="character" w:customStyle="1" w:styleId="AndreaNotesChar">
+    <w:name w:val="Andrea Notes Char"/>
+    <w:basedOn w:val="Heading2Char"/>
+    <w:link w:val="AndreaNotes"/>
+    <w:rsid w:val="00D76972"/>
+    <w:rPr>
+      <w:rFonts w:ascii="Arial" w:eastAsiaTheme="majorEastAsia" w:hAnsi="Arial" w:cstheme="majorBidi"/>
+      <w:i/>
+      <w:color w:val="833C0B" w:themeColor="accent2" w:themeShade="80"/>
+      <w:sz w:val="20"/>
+      <w:szCs w:val="32"/>
+    </w:rPr>
+  </w:style>
+  <w:style w:type="paragraph" w:styleId="Index1">
+    <w:name w:val="index 1"/>
+    <w:basedOn w:val="AndreaNotes"/>
+    <w:next w:val="Normal"/>
+    <w:link w:val="Index1Char"/>
+    <w:autoRedefine/>
+    <w:uiPriority w:val="99"/>
+    <w:semiHidden/>
+    <w:unhideWhenUsed/>
+    <w:qFormat/>
+    <w:rsid w:val="00BA0412"/>
+    <w:pPr>
+      <w:spacing w:line="240" w:lineRule="auto"/>
+      <w:ind w:left="220" w:hanging="220"/>
+    </w:pPr>
+  </w:style>
+  <w:style w:type="character" w:customStyle="1" w:styleId="TOC1Char">
+    <w:name w:val="TOC 1 Char"/>
+    <w:aliases w:val="Notes 1 Char"/>
+    <w:basedOn w:val="AndreaNotesChar"/>
+    <w:link w:val="TOC1"/>
+    <w:uiPriority w:val="39"/>
+    <w:rsid w:val="00BA0412"/>
+    <w:rPr>
+      <w:rFonts w:ascii="Arial" w:eastAsiaTheme="majorEastAsia" w:hAnsi="Arial" w:cstheme="majorBidi"/>
+      <w:i/>
+      <w:color w:val="833C0B" w:themeColor="accent2" w:themeShade="80"/>
+      <w:sz w:val="20"/>
+      <w:szCs w:val="32"/>
     </w:rPr>
   </w:style>
 </w:styles>

</xml_diff>